<commit_message>
Added progress in documentation. Remain to be checked
References made to both GraphGist documentation and also to repository.
Parts 1, 2 and 3 finished. Remain to be checked
</commit_message>
<xml_diff>
--- a/NEO4J/documentation/neo4jTeamworkDocumentation.docx
+++ b/NEO4J/documentation/neo4jTeamworkDocumentation.docx
@@ -84,7 +84,7 @@
           </mc:Choice>
           <mc:Fallback>
             <w:pict>
-              <v:rect w14:anchorId="5F61623E" id="Rectángulo 3" o:spid="_x0000_s1026" alt="rectángulo blanco para texto en portada" style="position:absolute;margin-left:-15.6pt;margin-top:73.8pt;width:340.2pt;height:681.65pt;z-index:-251656192;visibility:visible;mso-wrap-style:square;mso-width-percent:0;mso-height-percent:0;mso-wrap-distance-left:9pt;mso-wrap-distance-top:0;mso-wrap-distance-right:9pt;mso-wrap-distance-bottom:0;mso-position-horizontal:absolute;mso-position-horizontal-relative:text;mso-position-vertical:absolute;mso-position-vertical-relative:page;mso-width-percent:0;mso-height-percent:0;mso-width-relative:margin;mso-height-relative:margin;v-text-anchor:middle" o:gfxdata="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" fillcolor="white [3212]" stroked="f" strokeweight="2pt">
+              <v:rect w14:anchorId="45D65164" id="Rectángulo 3" o:spid="_x0000_s1026" alt="rectángulo blanco para texto en portada" style="position:absolute;margin-left:-15.6pt;margin-top:73.8pt;width:340.2pt;height:681.65pt;z-index:-251656192;visibility:visible;mso-wrap-style:square;mso-width-percent:0;mso-height-percent:0;mso-wrap-distance-left:9pt;mso-wrap-distance-top:0;mso-wrap-distance-right:9pt;mso-wrap-distance-bottom:0;mso-position-horizontal:absolute;mso-position-horizontal-relative:text;mso-position-vertical:absolute;mso-position-vertical-relative:page;mso-width-percent:0;mso-height-percent:0;mso-width-relative:margin;mso-height-relative:margin;v-text-anchor:middle" o:gfxdata="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" fillcolor="white [3212]" stroked="f" strokeweight="2pt">
                 <w10:wrap anchory="page"/>
               </v:rect>
             </w:pict>
@@ -120,7 +120,7 @@
                     <pic:cNvPicPr/>
                   </pic:nvPicPr>
                   <pic:blipFill>
-                    <a:blip r:embed="rId8" cstate="print">
+                    <a:blip r:embed="rId11" cstate="print">
                       <a:extLst>
                         <a:ext uri="{28A0092B-C50C-407E-A947-70E740481C1C}">
                           <a14:useLocalDpi xmlns:a14="http://schemas.microsoft.com/office/drawing/2010/main" val="0"/>
@@ -386,7 +386,7 @@
                 </mc:Choice>
                 <mc:Fallback>
                   <w:pict>
-                    <v:line w14:anchorId="1A060F29" id="Conector recto 5" o:spid="_x0000_s1026" alt="divisor de texto" style="visibility:visible;mso-wrap-style:square;mso-left-percent:-10001;mso-top-percent:-10001;mso-position-horizontal:absolute;mso-position-horizontal-relative:char;mso-position-vertical:absolute;mso-position-vertical-relative:line;mso-left-percent:-10001;mso-top-percent:-10001" from="0,0" to="109.5pt,0" o:gfxdata="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" strokecolor="#082a75 [3215]" strokeweight="3pt">
+                    <v:line w14:anchorId="52B2E50E" id="Conector recto 5" o:spid="_x0000_s1026" alt="divisor de texto" style="visibility:visible;mso-wrap-style:square;mso-left-percent:-10001;mso-top-percent:-10001;mso-position-horizontal:absolute;mso-position-horizontal-relative:char;mso-position-vertical:absolute;mso-position-vertical-relative:line;mso-left-percent:-10001;mso-top-percent:-10001" from="0,0" to="109.5pt,0" o:gfxdata="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" strokecolor="#082a75 [3215]" strokeweight="3pt">
                       <w10:anchorlock/>
                     </v:line>
                   </w:pict>
@@ -479,8 +479,6 @@
                   <w:t xml:space="preserve"> of january, 2020</w:t>
                 </w:r>
               </w:p>
-              <w:bookmarkStart w:id="0" w:name="_GoBack" w:displacedByCustomXml="next"/>
-              <w:bookmarkEnd w:id="0" w:displacedByCustomXml="next"/>
             </w:sdtContent>
           </w:sdt>
           <w:p>
@@ -547,7 +545,7 @@
                 </mc:Choice>
                 <mc:Fallback>
                   <w:pict>
-                    <v:line w14:anchorId="26F2CB45" id="Conector recto 6" o:spid="_x0000_s1026" alt="divisor de texto" style="visibility:visible;mso-wrap-style:square;mso-left-percent:-10001;mso-top-percent:-10001;mso-position-horizontal:absolute;mso-position-horizontal-relative:char;mso-position-vertical:absolute;mso-position-vertical-relative:line;mso-left-percent:-10001;mso-top-percent:-10001" from="0,0" to="117.65pt,0" o:gfxdata="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" strokecolor="#082a75 [3215]" strokeweight="3pt">
+                    <v:line w14:anchorId="5431275E" id="Conector recto 6" o:spid="_x0000_s1026" alt="divisor de texto" style="visibility:visible;mso-wrap-style:square;mso-left-percent:-10001;mso-top-percent:-10001;mso-position-horizontal:absolute;mso-position-horizontal-relative:char;mso-position-vertical:absolute;mso-position-vertical-relative:line;mso-left-percent:-10001;mso-top-percent:-10001" from="0,0" to="117.65pt,0" o:gfxdata="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" strokecolor="#082a75 [3215]" strokeweight="3pt">
                       <w10:anchorlock/>
                     </v:line>
                   </w:pict>
@@ -639,8 +637,26 @@
                 <w15:appearance w15:val="hidden"/>
                 <w:text w:multiLine="1"/>
               </w:sdtPr>
-              <w:sdtEndPr/>
               <w:sdtContent>
+                <w:r>
+                  <w:rPr>
+                    <w:noProof/>
+                  </w:rPr>
+                  <w:t xml:space="preserve"> </w:t>
+                </w:r>
+                <w:r>
+                  <w:rPr>
+                    <w:noProof/>
+                  </w:rPr>
+                  <w:t>Óscar Sánchez Campo (UO265078)</w:t>
+                </w:r>
+                <w:r>
+                  <w:rPr>
+                    <w:noProof/>
+                  </w:rPr>
+                  <w:br/>
+                  <w:t xml:space="preserve">                       </w:t>
+                </w:r>
                 <w:r>
                   <w:rPr>
                     <w:noProof/>
@@ -652,7 +668,7 @@
                     <w:noProof/>
                   </w:rPr>
                   <w:br/>
-                  <w:t xml:space="preserve">                      Óscar Sánchez Campo (UO265078)</w:t>
+                  <w:t xml:space="preserve">                      </w:t>
                 </w:r>
               </w:sdtContent>
             </w:sdt>
@@ -750,7 +766,7 @@
           </mc:Choice>
           <mc:Fallback>
             <w:pict>
-              <v:rect w14:anchorId="7B34D8CD" id="Rectángulo 2" o:spid="_x0000_s1026" alt="rectángulo de color" style="position:absolute;margin-left:-58.7pt;margin-top:525pt;width:611.1pt;height:316.5pt;z-index:-251657216;visibility:visible;mso-wrap-style:square;mso-height-percent:0;mso-wrap-distance-left:9pt;mso-wrap-distance-top:0;mso-wrap-distance-right:9pt;mso-wrap-distance-bottom:0;mso-position-horizontal:absolute;mso-position-horizontal-relative:text;mso-position-vertical:absolute;mso-position-vertical-relative:page;mso-height-percent:0;mso-height-relative:margin;v-text-anchor:middle" o:gfxdata="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" fillcolor="#34aba2 [3206]" stroked="f" strokeweight="2pt">
+              <v:rect w14:anchorId="3DEBB87B" id="Rectángulo 2" o:spid="_x0000_s1026" alt="rectángulo de color" style="position:absolute;margin-left:-58.7pt;margin-top:525pt;width:611.1pt;height:316.5pt;z-index:-251657216;visibility:visible;mso-wrap-style:square;mso-height-percent:0;mso-wrap-distance-left:9pt;mso-wrap-distance-top:0;mso-wrap-distance-right:9pt;mso-wrap-distance-bottom:0;mso-position-horizontal:absolute;mso-position-horizontal-relative:text;mso-position-vertical:absolute;mso-position-vertical-relative:page;mso-height-percent:0;mso-height-relative:margin;v-text-anchor:middle" o:gfxdata="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" fillcolor="#34aba2 [3206]" stroked="f" strokeweight="2pt">
                 <w10:wrap anchory="page"/>
               </v:rect>
             </w:pict>
@@ -784,6 +800,26 @@
     </w:p>
     <w:p>
       <w:pPr>
+        <w:pStyle w:val="Ttulo2"/>
+        <w:rPr>
+          <w:noProof/>
+          <w:sz w:val="44"/>
+          <w:szCs w:val="32"/>
+          <w:lang w:bidi="es-ES"/>
+        </w:rPr>
+      </w:pPr>
+      <w:r>
+        <w:rPr>
+          <w:noProof/>
+          <w:sz w:val="44"/>
+          <w:szCs w:val="32"/>
+          <w:lang w:bidi="es-ES"/>
+        </w:rPr>
+        <w:t>GraphGist</w:t>
+      </w:r>
+    </w:p>
+    <w:p>
+      <w:pPr>
         <w:pStyle w:val="Contenido"/>
         <w:spacing w:before="240" w:after="240"/>
         <w:jc w:val="both"/>
@@ -795,7 +831,19 @@
         <w:rPr>
           <w:noProof/>
         </w:rPr>
-        <w:t>[GRAPHGIST DOC REFERENCE MISSING]</w:t>
+        <w:t xml:space="preserve">As a complementary resource to this documentation, a GraphGist </w:t>
+      </w:r>
+      <w:r>
+        <w:rPr>
+          <w:noProof/>
+        </w:rPr>
+        <w:t>document</w:t>
+      </w:r>
+      <w:r>
+        <w:rPr>
+          <w:noProof/>
+        </w:rPr>
+        <w:t xml:space="preserve"> has been created to serve as a self-explanatory and interactive documentary of some parts of this project’s development.</w:t>
       </w:r>
     </w:p>
     <w:p>
@@ -811,7 +859,429 @@
         <w:rPr>
           <w:noProof/>
         </w:rPr>
-        <w:t>[MENTION TO DELIVERED FOLDER STRUCTURE MISSING]</w:t>
+        <w:t xml:space="preserve">This documentation can be found </w:t>
+      </w:r>
+      <w:r>
+        <w:rPr>
+          <w:noProof/>
+        </w:rPr>
+        <w:t>in the site linked down below</w:t>
+      </w:r>
+      <w:r>
+        <w:rPr>
+          <w:noProof/>
+        </w:rPr>
+        <w:t xml:space="preserve">. It has been submitted for approval in the GraphGist portal so when checked </w:t>
+      </w:r>
+      <w:r>
+        <w:rPr>
+          <w:noProof/>
+        </w:rPr>
+        <w:t xml:space="preserve">out there exists the possibility that </w:t>
+      </w:r>
+      <w:r>
+        <w:rPr>
+          <w:noProof/>
+        </w:rPr>
+        <w:t>it doesn’t work</w:t>
+      </w:r>
+      <w:r>
+        <w:rPr>
+          <w:noProof/>
+        </w:rPr>
+        <w:t xml:space="preserve"> anymore</w:t>
+      </w:r>
+      <w:r>
+        <w:rPr>
+          <w:noProof/>
+        </w:rPr>
+        <w:t>:</w:t>
+      </w:r>
+    </w:p>
+    <w:p>
+      <w:pPr>
+        <w:pStyle w:val="Contenido"/>
+        <w:spacing w:before="240" w:after="240"/>
+        <w:jc w:val="both"/>
+      </w:pPr>
+      <w:hyperlink r:id="rId12" w:history="1">
+        <w:r>
+          <w:rPr>
+            <w:rStyle w:val="Hipervnculo"/>
+          </w:rPr>
+          <w:t>https://portal.graphgist.org/graph_gist_candidates/neo4j_teamwork_graphgist_docs-candidate</w:t>
+        </w:r>
+      </w:hyperlink>
+    </w:p>
+    <w:p>
+      <w:pPr>
+        <w:pStyle w:val="Contenido"/>
+        <w:spacing w:before="240" w:after="240"/>
+        <w:jc w:val="both"/>
+      </w:pPr>
+      <w:r>
+        <w:t>In any case, this GraphGist interactive guide can be run from the</w:t>
+      </w:r>
+      <w:r>
+        <w:t xml:space="preserve"> Neo4j browser’s console issuing the following command:</w:t>
+      </w:r>
+    </w:p>
+    <w:p>
+      <w:pPr>
+        <w:pStyle w:val="Contenido"/>
+        <w:spacing w:before="240" w:after="240"/>
+        <w:jc w:val="both"/>
+        <w:rPr>
+          <w:b/>
+          <w:bCs/>
+          <w:i/>
+          <w:iCs/>
+        </w:rPr>
+      </w:pPr>
+      <w:r>
+        <w:rPr>
+          <w:b/>
+          <w:bCs/>
+          <w:i/>
+          <w:iCs/>
+        </w:rPr>
+        <w:t>:play</w:t>
+      </w:r>
+      <w:r>
+        <w:rPr>
+          <w:b/>
+          <w:bCs/>
+          <w:i/>
+          <w:iCs/>
+        </w:rPr>
+        <w:t xml:space="preserve"> </w:t>
+      </w:r>
+      <w:hyperlink r:id="rId13" w:history="1">
+        <w:r>
+          <w:rPr>
+            <w:rStyle w:val="Hipervnculo"/>
+            <w:b/>
+            <w:bCs/>
+            <w:i/>
+            <w:iCs/>
+          </w:rPr>
+          <w:t>https</w:t>
+        </w:r>
+        <w:r>
+          <w:rPr>
+            <w:rStyle w:val="Hipervnculo"/>
+            <w:b/>
+            <w:bCs/>
+            <w:i/>
+            <w:iCs/>
+          </w:rPr>
+          <w:t>://portal.graphgist.org/graph_gists/neo4j_teamwork_graphgist_docs/graph_guid</w:t>
+        </w:r>
+        <w:r>
+          <w:rPr>
+            <w:rStyle w:val="Hipervnculo"/>
+            <w:b/>
+            <w:bCs/>
+            <w:i/>
+            <w:iCs/>
+          </w:rPr>
+          <w:t>e</w:t>
+        </w:r>
+      </w:hyperlink>
+    </w:p>
+    <w:p>
+      <w:pPr>
+        <w:pStyle w:val="Ttulo2"/>
+        <w:rPr>
+          <w:sz w:val="44"/>
+          <w:szCs w:val="32"/>
+        </w:rPr>
+      </w:pPr>
+      <w:r>
+        <w:rPr>
+          <w:sz w:val="44"/>
+          <w:szCs w:val="32"/>
+        </w:rPr>
+        <w:t>Delivered folder structure and GitHub repository</w:t>
+      </w:r>
+    </w:p>
+    <w:p>
+      <w:pPr>
+        <w:spacing w:after="240"/>
+        <w:jc w:val="both"/>
+        <w:rPr>
+          <w:b w:val="0"/>
+          <w:bCs/>
+        </w:rPr>
+      </w:pPr>
+      <w:r>
+        <w:rPr>
+          <w:b w:val="0"/>
+          <w:bCs/>
+        </w:rPr>
+        <w:t>GitHub version control system has been used throughout the whole development process, just in case there is any need to check any extra files</w:t>
+      </w:r>
+      <w:r>
+        <w:rPr>
+          <w:b w:val="0"/>
+          <w:bCs/>
+        </w:rPr>
+        <w:t>, here is the link to the public repository that holds the project files:</w:t>
+      </w:r>
+    </w:p>
+    <w:p>
+      <w:pPr>
+        <w:spacing w:after="240"/>
+        <w:jc w:val="both"/>
+        <w:rPr>
+          <w:b w:val="0"/>
+          <w:bCs/>
+        </w:rPr>
+      </w:pPr>
+      <w:hyperlink r:id="rId14" w:history="1">
+        <w:r>
+          <w:rPr>
+            <w:rStyle w:val="Hipervnculo"/>
+          </w:rPr>
+          <w:t>https://github.com/fincamd/RI_Teamworks</w:t>
+        </w:r>
+      </w:hyperlink>
+      <w:r>
+        <w:t xml:space="preserve"> </w:t>
+      </w:r>
+      <w:r>
+        <w:rPr>
+          <w:b w:val="0"/>
+          <w:bCs/>
+        </w:rPr>
+        <w:t>(</w:t>
+      </w:r>
+      <w:r>
+        <w:rPr>
+          <w:b w:val="0"/>
+          <w:bCs/>
+        </w:rPr>
+        <w:t>Disclaimer</w:t>
+      </w:r>
+      <w:r>
+        <w:rPr>
+          <w:b w:val="0"/>
+          <w:bCs/>
+        </w:rPr>
+        <w:t xml:space="preserve">: I have both Information </w:t>
+      </w:r>
+      <w:r>
+        <w:rPr>
+          <w:b w:val="0"/>
+          <w:bCs/>
+        </w:rPr>
+        <w:t>R</w:t>
+      </w:r>
+      <w:r>
+        <w:rPr>
+          <w:b w:val="0"/>
+          <w:bCs/>
+        </w:rPr>
+        <w:t xml:space="preserve">epositories </w:t>
+      </w:r>
+      <w:r>
+        <w:rPr>
+          <w:b w:val="0"/>
+          <w:bCs/>
+        </w:rPr>
+        <w:t>team works</w:t>
+      </w:r>
+      <w:r>
+        <w:rPr>
+          <w:b w:val="0"/>
+          <w:bCs/>
+        </w:rPr>
+        <w:t xml:space="preserve"> </w:t>
+      </w:r>
+      <w:r>
+        <w:rPr>
+          <w:b w:val="0"/>
+          <w:bCs/>
+        </w:rPr>
+        <w:t xml:space="preserve">held there for the sake of easy </w:t>
+      </w:r>
+      <w:r>
+        <w:rPr>
+          <w:b w:val="0"/>
+          <w:bCs/>
+        </w:rPr>
+        <w:t xml:space="preserve">file </w:t>
+      </w:r>
+      <w:r>
+        <w:rPr>
+          <w:b w:val="0"/>
+          <w:bCs/>
+        </w:rPr>
+        <w:t xml:space="preserve">manipulation with my </w:t>
+      </w:r>
+      <w:r>
+        <w:rPr>
+          <w:b w:val="0"/>
+          <w:bCs/>
+        </w:rPr>
+        <w:t>colleague</w:t>
+      </w:r>
+      <w:r>
+        <w:rPr>
+          <w:b w:val="0"/>
+          <w:bCs/>
+        </w:rPr>
+        <w:t xml:space="preserve">. Files for this concrete project are </w:t>
+      </w:r>
+      <w:r>
+        <w:rPr>
+          <w:b w:val="0"/>
+          <w:bCs/>
+        </w:rPr>
+        <w:t>inside “NEO</w:t>
+      </w:r>
+      <w:r>
+        <w:rPr>
+          <w:b w:val="0"/>
+          <w:bCs/>
+        </w:rPr>
+        <w:t>4J” folder).</w:t>
+      </w:r>
+    </w:p>
+    <w:p>
+      <w:pPr>
+        <w:spacing w:after="240"/>
+        <w:jc w:val="both"/>
+        <w:rPr>
+          <w:b w:val="0"/>
+          <w:bCs/>
+        </w:rPr>
+      </w:pPr>
+      <w:r>
+        <w:rPr>
+          <w:b w:val="0"/>
+          <w:bCs/>
+        </w:rPr>
+        <w:t>Only the relevant and requested files have been included, but some files that are not requested</w:t>
+      </w:r>
+      <w:r>
+        <w:rPr>
+          <w:b w:val="0"/>
+          <w:bCs/>
+        </w:rPr>
+        <w:t xml:space="preserve"> might be checked </w:t>
+      </w:r>
+      <w:r>
+        <w:rPr>
+          <w:b w:val="0"/>
+          <w:bCs/>
+        </w:rPr>
+        <w:t>for further correspondence.</w:t>
+      </w:r>
+      <w:r>
+        <w:rPr>
+          <w:b w:val="0"/>
+          <w:bCs/>
+        </w:rPr>
+        <w:t xml:space="preserve"> These files are included in the “extra_files” folder</w:t>
+      </w:r>
+      <w:r>
+        <w:rPr>
+          <w:b w:val="0"/>
+          <w:bCs/>
+        </w:rPr>
+        <w:t>. The folder named as “workspace” contains a project</w:t>
+      </w:r>
+      <w:r>
+        <w:rPr>
+          <w:b w:val="0"/>
+          <w:bCs/>
+        </w:rPr>
+        <w:t xml:space="preserve"> with the optional application to develop on top of the query </w:t>
+      </w:r>
+      <w:r>
+        <w:rPr>
+          <w:b w:val="0"/>
+          <w:bCs/>
+        </w:rPr>
+        <w:t>tasks.</w:t>
+      </w:r>
+      <w:r>
+        <w:rPr>
+          <w:b w:val="0"/>
+          <w:bCs/>
+        </w:rPr>
+        <w:t xml:space="preserve"> Folder </w:t>
+      </w:r>
+      <w:r>
+        <w:rPr>
+          <w:b w:val="0"/>
+          <w:bCs/>
+        </w:rPr>
+        <w:t xml:space="preserve">named </w:t>
+      </w:r>
+      <w:r>
+        <w:rPr>
+          <w:b w:val="0"/>
+          <w:bCs/>
+        </w:rPr>
+        <w:t>“task_txt_files” contains files used to take notes during the process.</w:t>
+      </w:r>
+      <w:r>
+        <w:rPr>
+          <w:b w:val="0"/>
+          <w:bCs/>
+        </w:rPr>
+        <w:t xml:space="preserve"> Notes such as the statement of the exercise, looked-up references, developed queries</w:t>
+      </w:r>
+      <w:r>
+        <w:rPr>
+          <w:b w:val="0"/>
+          <w:bCs/>
+        </w:rPr>
+        <w:t xml:space="preserve"> and the</w:t>
+      </w:r>
+      <w:r>
+        <w:rPr>
+          <w:b w:val="0"/>
+          <w:bCs/>
+        </w:rPr>
+        <w:t xml:space="preserve"> </w:t>
+      </w:r>
+      <w:r>
+        <w:rPr>
+          <w:b w:val="0"/>
+          <w:bCs/>
+        </w:rPr>
+        <w:t xml:space="preserve">graph </w:t>
+      </w:r>
+      <w:r>
+        <w:rPr>
+          <w:b w:val="0"/>
+          <w:bCs/>
+        </w:rPr>
+        <w:t>DB</w:t>
+      </w:r>
+      <w:r>
+        <w:rPr>
+          <w:b w:val="0"/>
+          <w:bCs/>
+        </w:rPr>
+        <w:t xml:space="preserve"> creation scri</w:t>
+      </w:r>
+      <w:r>
+        <w:rPr>
+          <w:b w:val="0"/>
+          <w:bCs/>
+        </w:rPr>
+        <w:t>pt</w:t>
+      </w:r>
+      <w:r>
+        <w:rPr>
+          <w:b w:val="0"/>
+          <w:bCs/>
+        </w:rPr>
+        <w:t>.</w:t>
       </w:r>
     </w:p>
     <w:p>
@@ -825,6 +1295,7 @@
         <w:rPr>
           <w:noProof/>
         </w:rPr>
+        <w:lastRenderedPageBreak/>
         <w:t>Contents</w:t>
       </w:r>
     </w:p>
@@ -977,7 +1448,7 @@
                     <pic:cNvPicPr/>
                   </pic:nvPicPr>
                   <pic:blipFill>
-                    <a:blip r:embed="rId9"/>
+                    <a:blip r:embed="rId15"/>
                     <a:stretch>
                       <a:fillRect/>
                     </a:stretch>
@@ -1148,6 +1619,27 @@
         </w:rPr>
         <w:t>.</w:t>
       </w:r>
+      <w:r>
+        <w:rPr>
+          <w:noProof/>
+          <w:lang w:bidi="es-ES"/>
+        </w:rPr>
+        <w:t xml:space="preserve"> (Image included in repository path: “</w:t>
+      </w:r>
+      <w:r>
+        <w:rPr>
+          <w:noProof/>
+          <w:lang w:bidi="es-ES"/>
+        </w:rPr>
+        <w:t>RI_Teamworks/NEO4J/</w:t>
+      </w:r>
+      <w:r>
+        <w:rPr>
+          <w:noProof/>
+          <w:lang w:bidi="es-ES"/>
+        </w:rPr>
+        <w:t>extra_files”)</w:t>
+      </w:r>
     </w:p>
     <w:p>
       <w:pPr>
@@ -1353,7 +1845,6 @@
           <w:noProof/>
           <w:lang w:bidi="es-ES"/>
         </w:rPr>
-        <w:lastRenderedPageBreak/>
         <w:t>Price: The arbitrarily chosen price to go through th</w:t>
       </w:r>
       <w:r>
@@ -1492,6 +1983,7 @@
           <w:noProof/>
           <w:lang w:bidi="es-ES"/>
         </w:rPr>
+        <w:lastRenderedPageBreak/>
         <w:t xml:space="preserve">Moreover, nodes also have a defined set of attributes. No discrimination has been applied to different class nodes. </w:t>
       </w:r>
       <w:r>
@@ -1770,8 +2262,196 @@
           <w:noProof/>
           <w:lang w:bidi="es-ES"/>
         </w:rPr>
-        <w:t>:</w:t>
-      </w:r>
+        <w:t>.</w:t>
+      </w:r>
+    </w:p>
+    <w:p>
+      <w:pPr>
+        <w:pStyle w:val="Contenido"/>
+        <w:spacing w:after="240"/>
+        <w:jc w:val="both"/>
+        <w:rPr>
+          <w:noProof/>
+          <w:lang w:bidi="es-ES"/>
+        </w:rPr>
+      </w:pPr>
+      <w:r>
+        <w:rPr>
+          <w:noProof/>
+          <w:lang w:bidi="es-ES"/>
+        </w:rPr>
+        <w:t>All the images taken for this part are included in the repository files under</w:t>
+      </w:r>
+      <w:r>
+        <w:rPr>
+          <w:noProof/>
+          <w:lang w:bidi="es-ES"/>
+        </w:rPr>
+        <w:t xml:space="preserve"> this</w:t>
+      </w:r>
+      <w:r>
+        <w:rPr>
+          <w:noProof/>
+          <w:lang w:bidi="es-ES"/>
+        </w:rPr>
+        <w:t xml:space="preserve"> path:</w:t>
+      </w:r>
+    </w:p>
+    <w:p>
+      <w:pPr>
+        <w:pStyle w:val="Contenido"/>
+        <w:spacing w:after="240"/>
+        <w:jc w:val="both"/>
+        <w:rPr>
+          <w:noProof/>
+          <w:lang w:bidi="es-ES"/>
+        </w:rPr>
+      </w:pPr>
+      <w:r>
+        <w:rPr>
+          <w:noProof/>
+          <w:lang w:bidi="es-ES"/>
+        </w:rPr>
+        <w:t>“</w:t>
+      </w:r>
+      <w:r>
+        <w:rPr>
+          <w:noProof/>
+          <w:lang w:bidi="es-ES"/>
+        </w:rPr>
+        <w:t>RI_Teamworks/NEO4J/</w:t>
+      </w:r>
+      <w:r>
+        <w:rPr>
+          <w:noProof/>
+          <w:lang w:bidi="es-ES"/>
+        </w:rPr>
+        <w:t>extra_file</w:t>
+      </w:r>
+      <w:r>
+        <w:rPr>
+          <w:noProof/>
+          <w:lang w:bidi="es-ES"/>
+        </w:rPr>
+        <w:t>s/*</w:t>
+      </w:r>
+      <w:r>
+        <w:rPr>
+          <w:noProof/>
+          <w:lang w:bidi="es-ES"/>
+        </w:rPr>
+        <w:t>”</w:t>
+      </w:r>
+    </w:p>
+    <w:p>
+      <w:pPr>
+        <w:pStyle w:val="Contenido"/>
+        <w:spacing w:after="240"/>
+        <w:jc w:val="both"/>
+        <w:rPr>
+          <w:noProof/>
+          <w:lang w:bidi="es-ES"/>
+        </w:rPr>
+      </w:pPr>
+      <w:r>
+        <w:rPr>
+          <w:noProof/>
+          <w:lang w:bidi="es-ES"/>
+        </w:rPr>
+        <w:t>This database instance features a total of:</w:t>
+      </w:r>
+    </w:p>
+    <w:p>
+      <w:pPr>
+        <w:pStyle w:val="Contenido"/>
+        <w:numPr>
+          <w:ilvl w:val="0"/>
+          <w:numId w:val="4"/>
+        </w:numPr>
+        <w:jc w:val="both"/>
+        <w:rPr>
+          <w:noProof/>
+          <w:lang w:bidi="es-ES"/>
+        </w:rPr>
+      </w:pPr>
+      <w:r>
+        <w:rPr>
+          <w:noProof/>
+        </w:rPr>
+        <w:t>26 nodes.</w:t>
+      </w:r>
+    </w:p>
+    <w:p>
+      <w:pPr>
+        <w:pStyle w:val="Contenido"/>
+        <w:numPr>
+          <w:ilvl w:val="0"/>
+          <w:numId w:val="4"/>
+        </w:numPr>
+        <w:jc w:val="both"/>
+        <w:rPr>
+          <w:noProof/>
+          <w:lang w:bidi="es-ES"/>
+        </w:rPr>
+      </w:pPr>
+      <w:r>
+        <w:rPr>
+          <w:noProof/>
+        </w:rPr>
+        <w:t>59 relationships.</w:t>
+      </w:r>
+    </w:p>
+    <w:p>
+      <w:pPr>
+        <w:pStyle w:val="Contenido"/>
+        <w:numPr>
+          <w:ilvl w:val="0"/>
+          <w:numId w:val="4"/>
+        </w:numPr>
+        <w:jc w:val="both"/>
+        <w:rPr>
+          <w:noProof/>
+          <w:lang w:bidi="es-ES"/>
+        </w:rPr>
+      </w:pPr>
+      <w:r>
+        <w:rPr>
+          <w:noProof/>
+        </w:rPr>
+        <w:t>4 types of relation: Railway, Highway, Busline and Boat.</w:t>
+      </w:r>
+    </w:p>
+    <w:p>
+      <w:pPr>
+        <w:pStyle w:val="Contenido"/>
+        <w:numPr>
+          <w:ilvl w:val="0"/>
+          <w:numId w:val="4"/>
+        </w:numPr>
+        <w:jc w:val="both"/>
+        <w:rPr>
+          <w:noProof/>
+          <w:lang w:bidi="es-ES"/>
+        </w:rPr>
+      </w:pPr>
+      <w:r>
+        <w:rPr>
+          <w:noProof/>
+          <w:lang w:bidi="es-ES"/>
+        </w:rPr>
+        <w:t>180 properties.</w:t>
+      </w:r>
+    </w:p>
+    <w:p>
+      <w:pPr>
+        <w:pStyle w:val="Contenido"/>
+        <w:spacing w:after="240"/>
+        <w:jc w:val="both"/>
+        <w:rPr>
+          <w:noProof/>
+          <w:lang w:bidi="es-ES"/>
+        </w:rPr>
+      </w:pPr>
     </w:p>
     <w:p>
       <w:pPr>
@@ -1788,9 +2468,9 @@
         </w:rPr>
         <w:lastRenderedPageBreak/>
         <w:drawing>
-          <wp:inline distT="0" distB="0" distL="0" distR="0" wp14:anchorId="4841936D" wp14:editId="047FCCEE">
-            <wp:extent cx="4766573" cy="3558540"/>
-            <wp:effectExtent l="0" t="0" r="0" b="3810"/>
+          <wp:inline distT="0" distB="0" distL="0" distR="0" wp14:anchorId="4841936D" wp14:editId="5D75DFBF">
+            <wp:extent cx="5983735" cy="4467225"/>
+            <wp:effectExtent l="0" t="0" r="0" b="0"/>
             <wp:docPr id="7" name="Imagen 7"/>
             <wp:cNvGraphicFramePr>
               <a:graphicFrameLocks xmlns:a="http://schemas.openxmlformats.org/drawingml/2006/main" noChangeAspect="1"/>
@@ -1803,7 +2483,7 @@
                     <pic:cNvPicPr/>
                   </pic:nvPicPr>
                   <pic:blipFill>
-                    <a:blip r:embed="rId10"/>
+                    <a:blip r:embed="rId16"/>
                     <a:stretch>
                       <a:fillRect/>
                     </a:stretch>
@@ -1811,7 +2491,7 @@
                   <pic:spPr>
                     <a:xfrm>
                       <a:off x="0" y="0"/>
-                      <a:ext cx="4795072" cy="3579816"/>
+                      <a:ext cx="6206730" cy="4633704"/>
                     </a:xfrm>
                     <a:prstGeom prst="rect">
                       <a:avLst/>
@@ -1857,8 +2537,8 @@
           <w:noProof/>
         </w:rPr>
         <w:drawing>
-          <wp:inline distT="0" distB="0" distL="0" distR="0" wp14:anchorId="597B6F86" wp14:editId="2B0A0C6B">
-            <wp:extent cx="6371590" cy="4476750"/>
+          <wp:inline distT="0" distB="0" distL="0" distR="0" wp14:anchorId="597B6F86" wp14:editId="5A9F6A2B">
+            <wp:extent cx="5562600" cy="3908345"/>
             <wp:effectExtent l="0" t="0" r="0" b="0"/>
             <wp:docPr id="9" name="Imagen 9"/>
             <wp:cNvGraphicFramePr>
@@ -1872,7 +2552,7 @@
                     <pic:cNvPicPr/>
                   </pic:nvPicPr>
                   <pic:blipFill>
-                    <a:blip r:embed="rId11"/>
+                    <a:blip r:embed="rId17"/>
                     <a:stretch>
                       <a:fillRect/>
                     </a:stretch>
@@ -1880,7 +2560,7 @@
                   <pic:spPr>
                     <a:xfrm>
                       <a:off x="0" y="0"/>
-                      <a:ext cx="6371590" cy="4476750"/>
+                      <a:ext cx="5578809" cy="3919734"/>
                     </a:xfrm>
                     <a:prstGeom prst="rect">
                       <a:avLst/>
@@ -1900,104 +2580,13 @@
         <w:jc w:val="both"/>
         <w:rPr>
           <w:noProof/>
-          <w:lang w:bidi="es-ES"/>
-        </w:rPr>
-      </w:pPr>
-      <w:r>
-        <w:rPr>
-          <w:noProof/>
-          <w:lang w:bidi="es-ES"/>
+        </w:rPr>
+      </w:pPr>
+      <w:r>
+        <w:rPr>
+          <w:noProof/>
         </w:rPr>
         <w:lastRenderedPageBreak/>
-        <w:t>This database instance features a total of:</w:t>
-      </w:r>
-    </w:p>
-    <w:p>
-      <w:pPr>
-        <w:pStyle w:val="Contenido"/>
-        <w:numPr>
-          <w:ilvl w:val="0"/>
-          <w:numId w:val="4"/>
-        </w:numPr>
-        <w:jc w:val="both"/>
-        <w:rPr>
-          <w:noProof/>
-          <w:lang w:bidi="es-ES"/>
-        </w:rPr>
-      </w:pPr>
-      <w:r>
-        <w:rPr>
-          <w:noProof/>
-        </w:rPr>
-        <w:t>26 nodes</w:t>
-      </w:r>
-      <w:r>
-        <w:rPr>
-          <w:noProof/>
-        </w:rPr>
-        <w:t>.</w:t>
-      </w:r>
-    </w:p>
-    <w:p>
-      <w:pPr>
-        <w:pStyle w:val="Contenido"/>
-        <w:numPr>
-          <w:ilvl w:val="0"/>
-          <w:numId w:val="4"/>
-        </w:numPr>
-        <w:jc w:val="both"/>
-        <w:rPr>
-          <w:noProof/>
-          <w:lang w:bidi="es-ES"/>
-        </w:rPr>
-      </w:pPr>
-      <w:r>
-        <w:rPr>
-          <w:noProof/>
-        </w:rPr>
-        <w:t>59 relationships</w:t>
-      </w:r>
-      <w:r>
-        <w:rPr>
-          <w:noProof/>
-        </w:rPr>
-        <w:t>.</w:t>
-      </w:r>
-    </w:p>
-    <w:p>
-      <w:pPr>
-        <w:pStyle w:val="Contenido"/>
-        <w:numPr>
-          <w:ilvl w:val="0"/>
-          <w:numId w:val="4"/>
-        </w:numPr>
-        <w:spacing w:after="240"/>
-        <w:jc w:val="both"/>
-        <w:rPr>
-          <w:noProof/>
-          <w:lang w:bidi="es-ES"/>
-        </w:rPr>
-      </w:pPr>
-      <w:r>
-        <w:rPr>
-          <w:noProof/>
-        </w:rPr>
-        <w:t>4 types of relation: Railway, Highway, Busline and Boat.</w:t>
-      </w:r>
-    </w:p>
-    <w:p>
-      <w:pPr>
-        <w:pStyle w:val="Contenido"/>
-        <w:spacing w:after="240"/>
-        <w:jc w:val="both"/>
-        <w:rPr>
-          <w:noProof/>
-        </w:rPr>
-      </w:pPr>
-      <w:r>
-        <w:rPr>
-          <w:noProof/>
-        </w:rPr>
         <w:t>Result obtained after executing the creation script included in the delivery files.</w:t>
       </w:r>
       <w:r>
@@ -2035,7 +2624,7 @@
                     <pic:cNvPicPr/>
                   </pic:nvPicPr>
                   <pic:blipFill>
-                    <a:blip r:embed="rId12"/>
+                    <a:blip r:embed="rId18"/>
                     <a:stretch>
                       <a:fillRect/>
                     </a:stretch>
@@ -2075,17 +2664,38 @@
     <w:p>
       <w:pPr>
         <w:pStyle w:val="Contenido"/>
-        <w:spacing w:before="240" w:after="240"/>
+        <w:spacing w:after="240"/>
         <w:jc w:val="both"/>
         <w:rPr>
           <w:noProof/>
-        </w:rPr>
-      </w:pPr>
-      <w:r>
-        <w:rPr>
-          <w:noProof/>
-        </w:rPr>
-        <w:t>[GRAPHGIST DOC REFERENCE MISSING]</w:t>
+          <w:lang w:bidi="es-ES"/>
+        </w:rPr>
+      </w:pPr>
+      <w:r>
+        <w:rPr>
+          <w:noProof/>
+        </w:rPr>
+        <w:t>The script used to create the database can be found among the repository files under this path:</w:t>
+      </w:r>
+      <w:r>
+        <w:rPr>
+          <w:noProof/>
+        </w:rPr>
+        <w:t xml:space="preserve"> “</w:t>
+      </w:r>
+      <w:r>
+        <w:rPr>
+          <w:noProof/>
+          <w:lang w:bidi="es-ES"/>
+        </w:rPr>
+        <w:t>RI_Teamworks/NEO4J/task_txt_files/neo4jDBScript.txt</w:t>
+      </w:r>
+      <w:r>
+        <w:rPr>
+          <w:noProof/>
+          <w:lang w:bidi="es-ES"/>
+        </w:rPr>
+        <w:t>”</w:t>
       </w:r>
     </w:p>
     <w:p>
@@ -2095,66 +2705,157 @@
         <w:jc w:val="both"/>
         <w:rPr>
           <w:noProof/>
-        </w:rPr>
-      </w:pPr>
-      <w:r>
-        <w:rPr>
-          <w:noProof/>
-        </w:rPr>
-        <w:t>The script</w:t>
-      </w:r>
-      <w:r>
-        <w:rPr>
-          <w:noProof/>
-        </w:rPr>
-        <w:t xml:space="preserve"> can also be found inside the delivered folder with all the required files</w:t>
-      </w:r>
-      <w:r>
-        <w:rPr>
-          <w:noProof/>
-        </w:rPr>
-        <w:t>.</w:t>
-      </w:r>
-      <w:r>
-        <w:rPr>
-          <w:noProof/>
-        </w:rPr>
-        <w:t xml:space="preserve"> On top of that, the folder “graph.db” has been included as a part of the files delivered just in case it is needed in </w:t>
-      </w:r>
-      <w:r>
-        <w:rPr>
-          <w:noProof/>
-        </w:rPr>
-        <w:t xml:space="preserve">the </w:t>
-      </w:r>
-      <w:r>
-        <w:rPr>
-          <w:noProof/>
-        </w:rPr>
-        <w:t>marking process</w:t>
-      </w:r>
-      <w:r>
-        <w:rPr>
-          <w:noProof/>
-        </w:rPr>
-        <w:t xml:space="preserve"> of this </w:t>
-      </w:r>
-      <w:r>
-        <w:rPr>
-          <w:noProof/>
-        </w:rPr>
-        <w:t>assignment</w:t>
-      </w:r>
-      <w:r>
-        <w:rPr>
-          <w:noProof/>
-        </w:rPr>
-        <w:t>.</w:t>
-      </w:r>
+          <w:lang w:bidi="es-ES"/>
+        </w:rPr>
+      </w:pPr>
+      <w:r>
+        <w:rPr>
+          <w:noProof/>
+          <w:lang w:bidi="es-ES"/>
+        </w:rPr>
+        <w:t>It can also be read and executed using Neo4J Browser’s console issuing the command specified at the preface of this document:</w:t>
+      </w:r>
+    </w:p>
+    <w:p>
+      <w:pPr>
+        <w:pStyle w:val="Contenido"/>
+        <w:spacing w:before="240" w:after="240"/>
+        <w:jc w:val="both"/>
+        <w:rPr>
+          <w:b/>
+          <w:bCs/>
+          <w:i/>
+          <w:iCs/>
+        </w:rPr>
+      </w:pPr>
+      <w:r>
+        <w:rPr>
+          <w:b/>
+          <w:bCs/>
+          <w:i/>
+          <w:iCs/>
+        </w:rPr>
+        <w:t xml:space="preserve">:play </w:t>
+      </w:r>
+      <w:hyperlink r:id="rId19" w:history="1">
+        <w:r>
+          <w:rPr>
+            <w:rStyle w:val="Hipervnculo"/>
+            <w:b/>
+            <w:bCs/>
+            <w:i/>
+            <w:iCs/>
+          </w:rPr>
+          <w:t>https://portal.graphgist.org/graph_gists/neo4j_teamwork_graphgist_docs/graph_guide</w:t>
+        </w:r>
+      </w:hyperlink>
+    </w:p>
+    <w:p>
+      <w:pPr>
+        <w:pStyle w:val="Contenido"/>
+        <w:spacing w:after="240"/>
+        <w:jc w:val="both"/>
+        <w:rPr>
+          <w:noProof/>
+          <w:lang w:bidi="es-ES"/>
+        </w:rPr>
+      </w:pPr>
+      <w:r>
+        <w:rPr>
+          <w:noProof/>
+          <w:lang w:bidi="es-ES"/>
+        </w:rPr>
+        <w:t>Image taken from the browser itself:</w:t>
+      </w:r>
+    </w:p>
+    <w:p>
+      <w:pPr>
+        <w:pStyle w:val="Contenido"/>
+        <w:spacing w:after="240"/>
+        <w:jc w:val="center"/>
+        <w:rPr>
+          <w:noProof/>
+          <w:lang w:bidi="es-ES"/>
+        </w:rPr>
+      </w:pPr>
+      <w:r>
+        <w:rPr>
+          <w:noProof/>
+        </w:rPr>
+        <w:drawing>
+          <wp:inline distT="0" distB="0" distL="0" distR="0" wp14:anchorId="61E50B6C" wp14:editId="3F0E8B05">
+            <wp:extent cx="5262326" cy="3623945"/>
+            <wp:effectExtent l="0" t="0" r="0" b="0"/>
+            <wp:docPr id="11" name="Imagen 11"/>
+            <wp:cNvGraphicFramePr>
+              <a:graphicFrameLocks xmlns:a="http://schemas.openxmlformats.org/drawingml/2006/main" noChangeAspect="1"/>
+            </wp:cNvGraphicFramePr>
+            <a:graphic xmlns:a="http://schemas.openxmlformats.org/drawingml/2006/main">
+              <a:graphicData uri="http://schemas.openxmlformats.org/drawingml/2006/picture">
+                <pic:pic xmlns:pic="http://schemas.openxmlformats.org/drawingml/2006/picture">
+                  <pic:nvPicPr>
+                    <pic:cNvPr id="1" name=""/>
+                    <pic:cNvPicPr/>
+                  </pic:nvPicPr>
+                  <pic:blipFill>
+                    <a:blip r:embed="rId20"/>
+                    <a:stretch>
+                      <a:fillRect/>
+                    </a:stretch>
+                  </pic:blipFill>
+                  <pic:spPr>
+                    <a:xfrm>
+                      <a:off x="0" y="0"/>
+                      <a:ext cx="5262326" cy="3623945"/>
+                    </a:xfrm>
+                    <a:prstGeom prst="rect">
+                      <a:avLst/>
+                    </a:prstGeom>
+                  </pic:spPr>
+                </pic:pic>
+              </a:graphicData>
+            </a:graphic>
+          </wp:inline>
+        </w:drawing>
+      </w:r>
+    </w:p>
+    <w:p>
+      <w:pPr>
+        <w:pStyle w:val="Contenido"/>
+        <w:spacing w:after="240"/>
+        <w:jc w:val="both"/>
+        <w:rPr>
+          <w:noProof/>
+          <w:lang w:bidi="es-ES"/>
+        </w:rPr>
+      </w:pPr>
+      <w:r>
+        <w:rPr>
+          <w:noProof/>
+          <w:lang w:bidi="es-ES"/>
+        </w:rPr>
+        <w:t>Additionally, under “</w:t>
+      </w:r>
+      <w:r>
+        <w:rPr>
+          <w:noProof/>
+          <w:lang w:bidi="es-ES"/>
+        </w:rPr>
+        <w:t>RI_Teamworks/NEO4J/</w:t>
+      </w:r>
+      <w:r>
+        <w:rPr>
+          <w:noProof/>
+          <w:lang w:bidi="es-ES"/>
+        </w:rPr>
+        <w:t>extra_files”, the graph database folder can be found named as: “graph.db”.</w:t>
+      </w:r>
+      <w:bookmarkStart w:id="0" w:name="_GoBack"/>
+      <w:bookmarkEnd w:id="0"/>
     </w:p>
     <w:sectPr>
-      <w:headerReference w:type="default" r:id="rId13"/>
-      <w:footerReference w:type="default" r:id="rId14"/>
+      <w:headerReference w:type="default" r:id="rId21"/>
+      <w:footerReference w:type="default" r:id="rId22"/>
       <w:pgSz w:w="11906" w:h="16838" w:code="9"/>
       <w:pgMar w:top="720" w:right="936" w:bottom="720" w:left="936" w:header="0" w:footer="289" w:gutter="0"/>
       <w:pgNumType w:start="1"/>
@@ -3405,6 +4106,41 @@
       <w:szCs w:val="22"/>
     </w:rPr>
   </w:style>
+  <w:style w:type="character" w:styleId="Hipervnculo">
+    <w:name w:val="Hyperlink"/>
+    <w:basedOn w:val="Fuentedeprrafopredeter"/>
+    <w:uiPriority w:val="99"/>
+    <w:unhideWhenUsed/>
+    <w:rsid w:val="00CB6F62"/>
+    <w:rPr>
+      <w:color w:val="0000FF"/>
+      <w:u w:val="single"/>
+    </w:rPr>
+  </w:style>
+  <w:style w:type="character" w:styleId="Hipervnculovisitado">
+    <w:name w:val="FollowedHyperlink"/>
+    <w:basedOn w:val="Fuentedeprrafopredeter"/>
+    <w:uiPriority w:val="99"/>
+    <w:semiHidden/>
+    <w:unhideWhenUsed/>
+    <w:rsid w:val="00C40B6E"/>
+    <w:rPr>
+      <w:color w:val="3592CF" w:themeColor="followedHyperlink"/>
+      <w:u w:val="single"/>
+    </w:rPr>
+  </w:style>
+  <w:style w:type="character" w:styleId="Mencinsinresolver">
+    <w:name w:val="Unresolved Mention"/>
+    <w:basedOn w:val="Fuentedeprrafopredeter"/>
+    <w:uiPriority w:val="99"/>
+    <w:semiHidden/>
+    <w:unhideWhenUsed/>
+    <w:rsid w:val="007E0A8C"/>
+    <w:rPr>
+      <w:color w:val="605E5C"/>
+      <w:shd w:val="clear" w:color="auto" w:fill="E1DFDD"/>
+    </w:rPr>
+  </w:style>
 </w:styles>
 </file>
 
@@ -3538,19 +4274,19 @@
 
 <file path=word/glossary/fontTable.xml><?xml version="1.0" encoding="utf-8"?>
 <w:fonts xmlns:mc="http://schemas.openxmlformats.org/markup-compatibility/2006" xmlns:r="http://schemas.openxmlformats.org/officeDocument/2006/relationships" xmlns:w="http://schemas.openxmlformats.org/wordprocessingml/2006/main" xmlns:w14="http://schemas.microsoft.com/office/word/2010/wordml" xmlns:w15="http://schemas.microsoft.com/office/word/2012/wordml" xmlns:w16cid="http://schemas.microsoft.com/office/word/2016/wordml/cid" xmlns:w16se="http://schemas.microsoft.com/office/word/2015/wordml/symex" mc:Ignorable="w14 w15 w16se w16cid">
+  <w:font w:name="Calibri">
+    <w:panose1 w:val="020F0502020204030204"/>
+    <w:charset w:val="00"/>
+    <w:family w:val="swiss"/>
+    <w:pitch w:val="variable"/>
+    <w:sig w:usb0="E4002EFF" w:usb1="C000247B" w:usb2="00000009" w:usb3="00000000" w:csb0="000001FF" w:csb1="00000000"/>
+  </w:font>
   <w:font w:name="Times New Roman">
     <w:panose1 w:val="02020603050405020304"/>
     <w:charset w:val="00"/>
     <w:family w:val="roman"/>
     <w:pitch w:val="variable"/>
     <w:sig w:usb0="E0002EFF" w:usb1="C000785B" w:usb2="00000009" w:usb3="00000000" w:csb0="000001FF" w:csb1="00000000"/>
-  </w:font>
-  <w:font w:name="Calibri">
-    <w:panose1 w:val="020F0502020204030204"/>
-    <w:charset w:val="00"/>
-    <w:family w:val="swiss"/>
-    <w:pitch w:val="variable"/>
-    <w:sig w:usb0="E4002EFF" w:usb1="C000247B" w:usb2="00000009" w:usb3="00000000" w:csb0="000001FF" w:csb1="00000000"/>
   </w:font>
   <w:font w:name="MS Mincho">
     <w:altName w:val="ＭＳ 明朝"/>
@@ -3611,6 +4347,7 @@
     <w:rsidRoot w:val="00CE5E06"/>
     <w:rsid w:val="006176E6"/>
     <w:rsid w:val="00847103"/>
+    <w:rsid w:val="009A6C4C"/>
     <w:rsid w:val="00CE5E06"/>
     <w:rsid w:val="00E42C3E"/>
   </w:rsids>
@@ -4396,10 +5133,203 @@
   <Abstract/>
   <CompanyAddress/>
   <CompanyPhone/>
-  <CompanyFax>Daniel Finca Martínez (UO264469)
-                      Óscar Sánchez Campo (UO265078)</CompanyFax>
+  <CompanyFax> Óscar Sánchez Campo (UO265078)
+                       Daniel Finca Martínez (UO264469)
+                      </CompanyFax>
   <CompanyEmail/>
 </CoverPageProperties>
+</file>
+
+<file path=customXml/item2.xml><?xml version="1.0" encoding="utf-8"?>
+<ct:contentTypeSchema xmlns:ct="http://schemas.microsoft.com/office/2006/metadata/contentType" xmlns:ma="http://schemas.microsoft.com/office/2006/metadata/properties/metaAttributes" ct:_="" ma:_="" ma:contentTypeName="Documento" ma:contentTypeID="0x010100DC1B99A9EEE28F4A8A89E34BAC92DB48" ma:contentTypeVersion="6" ma:contentTypeDescription="Crear nuevo documento." ma:contentTypeScope="" ma:versionID="309f30f92bbbff45f70a8db50a0c4103">
+  <xsd:schema xmlns:xsd="http://www.w3.org/2001/XMLSchema" xmlns:xs="http://www.w3.org/2001/XMLSchema" xmlns:p="http://schemas.microsoft.com/office/2006/metadata/properties" xmlns:ns3="8f91c9cd-1aea-4392-8e9d-969038834d6e" xmlns:ns4="3f9cdb6f-52ea-446e-aae9-63bd6a01bccd" targetNamespace="http://schemas.microsoft.com/office/2006/metadata/properties" ma:root="true" ma:fieldsID="95346ce81bc5744113a03afbec27e151" ns3:_="" ns4:_="">
+    <xsd:import namespace="8f91c9cd-1aea-4392-8e9d-969038834d6e"/>
+    <xsd:import namespace="3f9cdb6f-52ea-446e-aae9-63bd6a01bccd"/>
+    <xsd:element name="properties">
+      <xsd:complexType>
+        <xsd:sequence>
+          <xsd:element name="documentManagement">
+            <xsd:complexType>
+              <xsd:all>
+                <xsd:element ref="ns3:MediaServiceMetadata" minOccurs="0"/>
+                <xsd:element ref="ns3:MediaServiceFastMetadata" minOccurs="0"/>
+                <xsd:element ref="ns4:SharedWithUsers" minOccurs="0"/>
+                <xsd:element ref="ns4:SharedWithDetails" minOccurs="0"/>
+                <xsd:element ref="ns4:SharingHintHash" minOccurs="0"/>
+                <xsd:element ref="ns3:MediaServiceAutoTags" minOccurs="0"/>
+              </xsd:all>
+            </xsd:complexType>
+          </xsd:element>
+        </xsd:sequence>
+      </xsd:complexType>
+    </xsd:element>
+  </xsd:schema>
+  <xsd:schema xmlns:xsd="http://www.w3.org/2001/XMLSchema" xmlns:xs="http://www.w3.org/2001/XMLSchema" xmlns:dms="http://schemas.microsoft.com/office/2006/documentManagement/types" xmlns:pc="http://schemas.microsoft.com/office/infopath/2007/PartnerControls" targetNamespace="8f91c9cd-1aea-4392-8e9d-969038834d6e" elementFormDefault="qualified">
+    <xsd:import namespace="http://schemas.microsoft.com/office/2006/documentManagement/types"/>
+    <xsd:import namespace="http://schemas.microsoft.com/office/infopath/2007/PartnerControls"/>
+    <xsd:element name="MediaServiceMetadata" ma:index="8" nillable="true" ma:displayName="MediaServiceMetadata" ma:hidden="true" ma:internalName="MediaServiceMetadata" ma:readOnly="true">
+      <xsd:simpleType>
+        <xsd:restriction base="dms:Note"/>
+      </xsd:simpleType>
+    </xsd:element>
+    <xsd:element name="MediaServiceFastMetadata" ma:index="9" nillable="true" ma:displayName="MediaServiceFastMetadata" ma:hidden="true" ma:internalName="MediaServiceFastMetadata" ma:readOnly="true">
+      <xsd:simpleType>
+        <xsd:restriction base="dms:Note"/>
+      </xsd:simpleType>
+    </xsd:element>
+    <xsd:element name="MediaServiceAutoTags" ma:index="13" nillable="true" ma:displayName="Tags" ma:internalName="MediaServiceAutoTags" ma:readOnly="true">
+      <xsd:simpleType>
+        <xsd:restriction base="dms:Text"/>
+      </xsd:simpleType>
+    </xsd:element>
+  </xsd:schema>
+  <xsd:schema xmlns:xsd="http://www.w3.org/2001/XMLSchema" xmlns:xs="http://www.w3.org/2001/XMLSchema" xmlns:dms="http://schemas.microsoft.com/office/2006/documentManagement/types" xmlns:pc="http://schemas.microsoft.com/office/infopath/2007/PartnerControls" targetNamespace="3f9cdb6f-52ea-446e-aae9-63bd6a01bccd" elementFormDefault="qualified">
+    <xsd:import namespace="http://schemas.microsoft.com/office/2006/documentManagement/types"/>
+    <xsd:import namespace="http://schemas.microsoft.com/office/infopath/2007/PartnerControls"/>
+    <xsd:element name="SharedWithUsers" ma:index="10" nillable="true" ma:displayName="Compartido con" ma:internalName="SharedWithUsers" ma:readOnly="true">
+      <xsd:complexType>
+        <xsd:complexContent>
+          <xsd:extension base="dms:UserMulti">
+            <xsd:sequence>
+              <xsd:element name="UserInfo" minOccurs="0" maxOccurs="unbounded">
+                <xsd:complexType>
+                  <xsd:sequence>
+                    <xsd:element name="DisplayName" type="xsd:string" minOccurs="0"/>
+                    <xsd:element name="AccountId" type="dms:UserId" minOccurs="0" nillable="true"/>
+                    <xsd:element name="AccountType" type="xsd:string" minOccurs="0"/>
+                  </xsd:sequence>
+                </xsd:complexType>
+              </xsd:element>
+            </xsd:sequence>
+          </xsd:extension>
+        </xsd:complexContent>
+      </xsd:complexType>
+    </xsd:element>
+    <xsd:element name="SharedWithDetails" ma:index="11" nillable="true" ma:displayName="Detalles de uso compartido" ma:internalName="SharedWithDetails" ma:readOnly="true">
+      <xsd:simpleType>
+        <xsd:restriction base="dms:Note">
+          <xsd:maxLength value="255"/>
+        </xsd:restriction>
+      </xsd:simpleType>
+    </xsd:element>
+    <xsd:element name="SharingHintHash" ma:index="12" nillable="true" ma:displayName="Hash de la sugerencia para compartir" ma:hidden="true" ma:internalName="SharingHintHash" ma:readOnly="true">
+      <xsd:simpleType>
+        <xsd:restriction base="dms:Text"/>
+      </xsd:simpleType>
+    </xsd:element>
+  </xsd:schema>
+  <xsd:schema xmlns="http://schemas.openxmlformats.org/package/2006/metadata/core-properties" xmlns:xsd="http://www.w3.org/2001/XMLSchema" xmlns:xsi="http://www.w3.org/2001/XMLSchema-instance" xmlns:dc="http://purl.org/dc/elements/1.1/" xmlns:dcterms="http://purl.org/dc/terms/" xmlns:odoc="http://schemas.microsoft.com/internal/obd" targetNamespace="http://schemas.openxmlformats.org/package/2006/metadata/core-properties" elementFormDefault="qualified" attributeFormDefault="unqualified" blockDefault="#all">
+    <xsd:import namespace="http://purl.org/dc/elements/1.1/" schemaLocation="http://dublincore.org/schemas/xmls/qdc/2003/04/02/dc.xsd"/>
+    <xsd:import namespace="http://purl.org/dc/terms/" schemaLocation="http://dublincore.org/schemas/xmls/qdc/2003/04/02/dcterms.xsd"/>
+    <xsd:element name="coreProperties" type="CT_coreProperties"/>
+    <xsd:complexType name="CT_coreProperties">
+      <xsd:all>
+        <xsd:element ref="dc:creator" minOccurs="0" maxOccurs="1"/>
+        <xsd:element ref="dcterms:created" minOccurs="0" maxOccurs="1"/>
+        <xsd:element ref="dc:identifier" minOccurs="0" maxOccurs="1"/>
+        <xsd:element name="contentType" minOccurs="0" maxOccurs="1" type="xsd:string" ma:index="0" ma:displayName="Tipo de contenido"/>
+        <xsd:element ref="dc:title" minOccurs="0" maxOccurs="1" ma:index="4" ma:displayName="Título"/>
+        <xsd:element ref="dc:subject" minOccurs="0" maxOccurs="1"/>
+        <xsd:element ref="dc:description" minOccurs="0" maxOccurs="1"/>
+        <xsd:element name="keywords" minOccurs="0" maxOccurs="1" type="xsd:string"/>
+        <xsd:element ref="dc:language" minOccurs="0" maxOccurs="1"/>
+        <xsd:element name="category" minOccurs="0" maxOccurs="1" type="xsd:string"/>
+        <xsd:element name="version" minOccurs="0" maxOccurs="1" type="xsd:string"/>
+        <xsd:element name="revision" minOccurs="0" maxOccurs="1" type="xsd:string">
+          <xsd:annotation>
+            <xsd:documentation>
+                        This value indicates the number of saves or revisions. The application is responsible for updating this value after each revision.
+                    </xsd:documentation>
+          </xsd:annotation>
+        </xsd:element>
+        <xsd:element name="lastModifiedBy" minOccurs="0" maxOccurs="1" type="xsd:string"/>
+        <xsd:element ref="dcterms:modified" minOccurs="0" maxOccurs="1"/>
+        <xsd:element name="contentStatus" minOccurs="0" maxOccurs="1" type="xsd:string"/>
+      </xsd:all>
+    </xsd:complexType>
+  </xsd:schema>
+  <xs:schema xmlns:pc="http://schemas.microsoft.com/office/infopath/2007/PartnerControls" xmlns:xs="http://www.w3.org/2001/XMLSchema" targetNamespace="http://schemas.microsoft.com/office/infopath/2007/PartnerControls" elementFormDefault="qualified" attributeFormDefault="unqualified">
+    <xs:element name="Person">
+      <xs:complexType>
+        <xs:sequence>
+          <xs:element ref="pc:DisplayName" minOccurs="0"/>
+          <xs:element ref="pc:AccountId" minOccurs="0"/>
+          <xs:element ref="pc:AccountType" minOccurs="0"/>
+        </xs:sequence>
+      </xs:complexType>
+    </xs:element>
+    <xs:element name="DisplayName" type="xs:string"/>
+    <xs:element name="AccountId" type="xs:string"/>
+    <xs:element name="AccountType" type="xs:string"/>
+    <xs:element name="BDCAssociatedEntity">
+      <xs:complexType>
+        <xs:sequence>
+          <xs:element ref="pc:BDCEntity" minOccurs="0" maxOccurs="unbounded"/>
+        </xs:sequence>
+        <xs:attribute ref="pc:EntityNamespace"/>
+        <xs:attribute ref="pc:EntityName"/>
+        <xs:attribute ref="pc:SystemInstanceName"/>
+        <xs:attribute ref="pc:AssociationName"/>
+      </xs:complexType>
+    </xs:element>
+    <xs:attribute name="EntityNamespace" type="xs:string"/>
+    <xs:attribute name="EntityName" type="xs:string"/>
+    <xs:attribute name="SystemInstanceName" type="xs:string"/>
+    <xs:attribute name="AssociationName" type="xs:string"/>
+    <xs:element name="BDCEntity">
+      <xs:complexType>
+        <xs:sequence>
+          <xs:element ref="pc:EntityDisplayName" minOccurs="0"/>
+          <xs:element ref="pc:EntityInstanceReference" minOccurs="0"/>
+          <xs:element ref="pc:EntityId1" minOccurs="0"/>
+          <xs:element ref="pc:EntityId2" minOccurs="0"/>
+          <xs:element ref="pc:EntityId3" minOccurs="0"/>
+          <xs:element ref="pc:EntityId4" minOccurs="0"/>
+          <xs:element ref="pc:EntityId5" minOccurs="0"/>
+        </xs:sequence>
+      </xs:complexType>
+    </xs:element>
+    <xs:element name="EntityDisplayName" type="xs:string"/>
+    <xs:element name="EntityInstanceReference" type="xs:string"/>
+    <xs:element name="EntityId1" type="xs:string"/>
+    <xs:element name="EntityId2" type="xs:string"/>
+    <xs:element name="EntityId3" type="xs:string"/>
+    <xs:element name="EntityId4" type="xs:string"/>
+    <xs:element name="EntityId5" type="xs:string"/>
+    <xs:element name="Terms">
+      <xs:complexType>
+        <xs:sequence>
+          <xs:element ref="pc:TermInfo" minOccurs="0" maxOccurs="unbounded"/>
+        </xs:sequence>
+      </xs:complexType>
+    </xs:element>
+    <xs:element name="TermInfo">
+      <xs:complexType>
+        <xs:sequence>
+          <xs:element ref="pc:TermName" minOccurs="0"/>
+          <xs:element ref="pc:TermId" minOccurs="0"/>
+        </xs:sequence>
+      </xs:complexType>
+    </xs:element>
+    <xs:element name="TermName" type="xs:string"/>
+    <xs:element name="TermId" type="xs:string"/>
+  </xs:schema>
+</ct:contentTypeSchema>
+</file>
+
+<file path=customXml/item3.xml><?xml version="1.0" encoding="utf-8"?>
+<?mso-contentType ?>
+<FormTemplates xmlns="http://schemas.microsoft.com/sharepoint/v3/contenttype/forms">
+  <Display>DocumentLibraryForm</Display>
+  <Edit>DocumentLibraryForm</Edit>
+  <New>DocumentLibraryForm</New>
+</FormTemplates>
+</file>
+
+<file path=customXml/item4.xml><?xml version="1.0" encoding="utf-8"?>
+<p:properties xmlns:p="http://schemas.microsoft.com/office/2006/metadata/properties" xmlns:xsi="http://www.w3.org/2001/XMLSchema-instance" xmlns:pc="http://schemas.microsoft.com/office/infopath/2007/PartnerControls">
+  <documentManagement/>
+</p:properties>
 </file>
 
 <file path=customXml/itemProps1.xml><?xml version="1.0" encoding="utf-8"?>
@@ -4408,4 +5338,40 @@
     <ds:schemaRef ds:uri="http://schemas.microsoft.com/office/2006/coverPageProps"/>
   </ds:schemaRefs>
 </ds:datastoreItem>
+</file>
+
+<file path=customXml/itemProps2.xml><?xml version="1.0" encoding="utf-8"?>
+<ds:datastoreItem xmlns:ds="http://schemas.openxmlformats.org/officeDocument/2006/customXml" ds:itemID="{C07F0ADE-F7FA-468F-898B-D72E36C35B9E}">
+  <ds:schemaRefs>
+    <ds:schemaRef ds:uri="http://schemas.microsoft.com/office/2006/metadata/contentType"/>
+    <ds:schemaRef ds:uri="http://schemas.microsoft.com/office/2006/metadata/properties/metaAttributes"/>
+    <ds:schemaRef ds:uri="http://www.w3.org/2001/XMLSchema"/>
+    <ds:schemaRef ds:uri="http://schemas.microsoft.com/office/2006/metadata/properties"/>
+    <ds:schemaRef ds:uri="8f91c9cd-1aea-4392-8e9d-969038834d6e"/>
+    <ds:schemaRef ds:uri="3f9cdb6f-52ea-446e-aae9-63bd6a01bccd"/>
+    <ds:schemaRef ds:uri="http://schemas.microsoft.com/office/2006/documentManagement/types"/>
+    <ds:schemaRef ds:uri="http://schemas.microsoft.com/office/infopath/2007/PartnerControls"/>
+    <ds:schemaRef ds:uri="http://schemas.openxmlformats.org/package/2006/metadata/core-properties"/>
+    <ds:schemaRef ds:uri="http://purl.org/dc/elements/1.1/"/>
+    <ds:schemaRef ds:uri="http://purl.org/dc/terms/"/>
+    <ds:schemaRef ds:uri="http://schemas.microsoft.com/internal/obd"/>
+  </ds:schemaRefs>
+</ds:datastoreItem>
+</file>
+
+<file path=customXml/itemProps3.xml><?xml version="1.0" encoding="utf-8"?>
+<ds:datastoreItem xmlns:ds="http://schemas.openxmlformats.org/officeDocument/2006/customXml" ds:itemID="{E1628736-9F4A-4934-A733-0DFF1F40A28B}">
+  <ds:schemaRefs>
+    <ds:schemaRef ds:uri="http://schemas.microsoft.com/sharepoint/v3/contenttype/forms"/>
+  </ds:schemaRefs>
+</ds:datastoreItem>
+</file>
+
+<file path=customXml/itemProps4.xml><?xml version="1.0" encoding="utf-8"?>
+<ds:datastoreItem xmlns:ds="http://schemas.openxmlformats.org/officeDocument/2006/customXml" ds:itemID="{E37601FB-5E86-4D66-A25E-2990CB57B50B}">
+  <ds:schemaRefs>
+    <ds:schemaRef ds:uri="http://schemas.microsoft.com/office/2006/metadata/properties"/>
+    <ds:schemaRef ds:uri="http://schemas.microsoft.com/office/infopath/2007/PartnerControls"/>
+  </ds:schemaRefs>
+</ds:datastoreItem>
 </file>
</xml_diff>

<commit_message>
Almost finished documentation. TODO: Java App Api explanation missing
</commit_message>
<xml_diff>
--- a/NEO4J/documentation/neo4jTeamworkDocumentation.docx
+++ b/NEO4J/documentation/neo4jTeamworkDocumentation.docx
@@ -637,18 +637,13 @@
                 <w15:appearance w15:val="hidden"/>
                 <w:text w:multiLine="1"/>
               </w:sdtPr>
+              <w:sdtEndPr/>
               <w:sdtContent>
                 <w:r>
                   <w:rPr>
                     <w:noProof/>
                   </w:rPr>
-                  <w:t xml:space="preserve"> </w:t>
-                </w:r>
-                <w:r>
-                  <w:rPr>
-                    <w:noProof/>
-                  </w:rPr>
-                  <w:t>Óscar Sánchez Campo (UO265078)</w:t>
+                  <w:t xml:space="preserve"> Óscar Sánchez Campo (UO265078)</w:t>
                 </w:r>
                 <w:r>
                   <w:rPr>
@@ -965,27 +960,7 @@
             <w:i/>
             <w:iCs/>
           </w:rPr>
-          <w:t>https</w:t>
-        </w:r>
-        <w:r>
-          <w:rPr>
-            <w:rStyle w:val="Hipervnculo"/>
-            <w:b/>
-            <w:bCs/>
-            <w:i/>
-            <w:iCs/>
-          </w:rPr>
-          <w:t>://portal.graphgist.org/graph_gists/neo4j_teamwork_graphgist_docs/graph_guid</w:t>
-        </w:r>
-        <w:r>
-          <w:rPr>
-            <w:rStyle w:val="Hipervnculo"/>
-            <w:b/>
-            <w:bCs/>
-            <w:i/>
-            <w:iCs/>
-          </w:rPr>
-          <w:t>e</w:t>
+          <w:t>https://portal.graphgist.org/graph_gists/neo4j_teamwork_graphgist_docs/graph_guide</w:t>
         </w:r>
       </w:hyperlink>
     </w:p>
@@ -1026,7 +1001,21 @@
           <w:b w:val="0"/>
           <w:bCs/>
         </w:rPr>
-        <w:t>, here is the link to the public repository that holds the project files:</w:t>
+        <w:t>, here is the link to the public repository that holds the project files</w:t>
+      </w:r>
+      <w:r>
+        <w:rPr>
+          <w:b w:val="0"/>
+          <w:bCs/>
+        </w:rPr>
+        <w:t xml:space="preserve"> (Just in case deliverable is too big for the Campus)</w:t>
+      </w:r>
+      <w:r>
+        <w:rPr>
+          <w:b w:val="0"/>
+          <w:bCs/>
+        </w:rPr>
+        <w:t>:</w:t>
       </w:r>
     </w:p>
     <w:p>
@@ -1089,7 +1078,7 @@
           <w:b w:val="0"/>
           <w:bCs/>
         </w:rPr>
-        <w:t>team works</w:t>
+        <w:t>teamworks</w:t>
       </w:r>
       <w:r>
         <w:rPr>
@@ -2850,12 +2839,1313 @@
         </w:rPr>
         <w:t>extra_files”, the graph database folder can be found named as: “graph.db”.</w:t>
       </w:r>
+    </w:p>
+    <w:p>
+      <w:pPr>
+        <w:pStyle w:val="Ttulo1"/>
+        <w:rPr>
+          <w:noProof/>
+          <w:lang w:bidi="es-ES"/>
+        </w:rPr>
+      </w:pPr>
+      <w:r>
+        <w:rPr>
+          <w:noProof/>
+          <w:lang w:bidi="es-ES"/>
+        </w:rPr>
+        <w:lastRenderedPageBreak/>
+        <w:t>4.Cypher queries</w:t>
+      </w:r>
+    </w:p>
+    <w:p>
+      <w:pPr>
+        <w:pStyle w:val="Contenido"/>
+        <w:spacing w:after="240"/>
+        <w:jc w:val="both"/>
+        <w:rPr>
+          <w:noProof/>
+          <w:lang w:bidi="es-ES"/>
+        </w:rPr>
+      </w:pPr>
+      <w:r>
+        <w:rPr>
+          <w:noProof/>
+          <w:lang w:bidi="es-ES"/>
+        </w:rPr>
+        <w:t>Three different query difficulty levels have been produced as stated in the exercise description. Begginner, intermediate and advanced.</w:t>
+      </w:r>
+    </w:p>
+    <w:p>
+      <w:pPr>
+        <w:pStyle w:val="Contenido"/>
+        <w:spacing w:after="240"/>
+        <w:jc w:val="both"/>
+        <w:rPr>
+          <w:noProof/>
+          <w:lang w:bidi="es-ES"/>
+        </w:rPr>
+      </w:pPr>
+      <w:r>
+        <w:rPr>
+          <w:noProof/>
+          <w:lang w:bidi="es-ES"/>
+        </w:rPr>
+        <w:t>Every single query has been included in the complementary GraphGist documentation. As mentioned before, these can be read and even executed from the Neo4J browser’s console issuing this command:</w:t>
+      </w:r>
+    </w:p>
+    <w:p>
+      <w:pPr>
+        <w:pStyle w:val="Contenido"/>
+        <w:spacing w:before="240" w:after="240"/>
+        <w:jc w:val="both"/>
+        <w:rPr>
+          <w:b/>
+          <w:bCs/>
+          <w:i/>
+          <w:iCs/>
+        </w:rPr>
+      </w:pPr>
+      <w:r>
+        <w:rPr>
+          <w:b/>
+          <w:bCs/>
+          <w:i/>
+          <w:iCs/>
+        </w:rPr>
+        <w:t xml:space="preserve">:play </w:t>
+      </w:r>
+      <w:hyperlink r:id="rId21" w:history="1">
+        <w:r>
+          <w:rPr>
+            <w:rStyle w:val="Hipervnculo"/>
+            <w:b/>
+            <w:bCs/>
+            <w:i/>
+            <w:iCs/>
+          </w:rPr>
+          <w:t>https://portal.graphgist.org/graph_gists/neo4j_teamwork_graphgist_docs/graph_guide</w:t>
+        </w:r>
+      </w:hyperlink>
+    </w:p>
+    <w:p>
+      <w:pPr>
+        <w:pStyle w:val="Contenido"/>
+        <w:spacing w:after="240"/>
+        <w:jc w:val="both"/>
+        <w:rPr>
+          <w:noProof/>
+          <w:lang w:bidi="es-ES"/>
+        </w:rPr>
+      </w:pPr>
+      <w:r>
+        <w:rPr>
+          <w:noProof/>
+          <w:lang w:bidi="es-ES"/>
+        </w:rPr>
+        <w:t>The queries are divided in three sections, each one has its own description explaining what it retrieves/does, the code making it work and the results are obtained from its execution through browser’s interface.</w:t>
+      </w:r>
+    </w:p>
+    <w:p>
+      <w:pPr>
+        <w:pStyle w:val="Contenido"/>
+        <w:spacing w:after="240"/>
+        <w:jc w:val="both"/>
+        <w:rPr>
+          <w:noProof/>
+          <w:lang w:bidi="es-ES"/>
+        </w:rPr>
+      </w:pPr>
+      <w:r>
+        <w:rPr>
+          <w:noProof/>
+          <w:lang w:bidi="es-ES"/>
+        </w:rPr>
+        <w:t>Below some screenshots can be seen from a couple of execution results. They have been obtained from the execution of the GraphGist custom interactive guide:</w:t>
+      </w:r>
+    </w:p>
+    <w:p>
+      <w:pPr>
+        <w:pStyle w:val="Contenido"/>
+        <w:spacing w:after="240"/>
+        <w:jc w:val="center"/>
+        <w:rPr>
+          <w:noProof/>
+          <w:lang w:bidi="es-ES"/>
+        </w:rPr>
+      </w:pPr>
+      <w:r>
+        <w:rPr>
+          <w:noProof/>
+        </w:rPr>
+        <w:drawing>
+          <wp:inline distT="0" distB="0" distL="0" distR="0" wp14:anchorId="111108D5" wp14:editId="3B67160B">
+            <wp:extent cx="6371590" cy="4301490"/>
+            <wp:effectExtent l="0" t="0" r="0" b="3810"/>
+            <wp:docPr id="12" name="Imagen 12"/>
+            <wp:cNvGraphicFramePr>
+              <a:graphicFrameLocks xmlns:a="http://schemas.openxmlformats.org/drawingml/2006/main" noChangeAspect="1"/>
+            </wp:cNvGraphicFramePr>
+            <a:graphic xmlns:a="http://schemas.openxmlformats.org/drawingml/2006/main">
+              <a:graphicData uri="http://schemas.openxmlformats.org/drawingml/2006/picture">
+                <pic:pic xmlns:pic="http://schemas.openxmlformats.org/drawingml/2006/picture">
+                  <pic:nvPicPr>
+                    <pic:cNvPr id="1" name=""/>
+                    <pic:cNvPicPr/>
+                  </pic:nvPicPr>
+                  <pic:blipFill>
+                    <a:blip r:embed="rId22"/>
+                    <a:stretch>
+                      <a:fillRect/>
+                    </a:stretch>
+                  </pic:blipFill>
+                  <pic:spPr>
+                    <a:xfrm>
+                      <a:off x="0" y="0"/>
+                      <a:ext cx="6371590" cy="4301490"/>
+                    </a:xfrm>
+                    <a:prstGeom prst="rect">
+                      <a:avLst/>
+                    </a:prstGeom>
+                  </pic:spPr>
+                </pic:pic>
+              </a:graphicData>
+            </a:graphic>
+          </wp:inline>
+        </w:drawing>
+      </w:r>
+    </w:p>
+    <w:p>
+      <w:pPr>
+        <w:tabs>
+          <w:tab w:val="left" w:pos="3585"/>
+        </w:tabs>
+        <w:jc w:val="center"/>
+        <w:rPr>
+          <w:lang w:bidi="es-ES"/>
+        </w:rPr>
+      </w:pPr>
+      <w:r>
+        <w:rPr>
+          <w:noProof/>
+        </w:rPr>
+        <w:lastRenderedPageBreak/>
+        <w:drawing>
+          <wp:inline distT="0" distB="0" distL="0" distR="0" wp14:anchorId="0541D1A9" wp14:editId="67133C61">
+            <wp:extent cx="6343650" cy="4306378"/>
+            <wp:effectExtent l="0" t="0" r="0" b="0"/>
+            <wp:docPr id="13" name="Imagen 13"/>
+            <wp:cNvGraphicFramePr>
+              <a:graphicFrameLocks xmlns:a="http://schemas.openxmlformats.org/drawingml/2006/main" noChangeAspect="1"/>
+            </wp:cNvGraphicFramePr>
+            <a:graphic xmlns:a="http://schemas.openxmlformats.org/drawingml/2006/main">
+              <a:graphicData uri="http://schemas.openxmlformats.org/drawingml/2006/picture">
+                <pic:pic xmlns:pic="http://schemas.openxmlformats.org/drawingml/2006/picture">
+                  <pic:nvPicPr>
+                    <pic:cNvPr id="1" name=""/>
+                    <pic:cNvPicPr/>
+                  </pic:nvPicPr>
+                  <pic:blipFill rotWithShape="1">
+                    <a:blip r:embed="rId23"/>
+                    <a:srcRect t="14028"/>
+                    <a:stretch/>
+                  </pic:blipFill>
+                  <pic:spPr bwMode="auto">
+                    <a:xfrm>
+                      <a:off x="0" y="0"/>
+                      <a:ext cx="6380282" cy="4331246"/>
+                    </a:xfrm>
+                    <a:prstGeom prst="rect">
+                      <a:avLst/>
+                    </a:prstGeom>
+                    <a:ln>
+                      <a:noFill/>
+                    </a:ln>
+                    <a:extLst>
+                      <a:ext uri="{53640926-AAD7-44D8-BBD7-CCE9431645EC}">
+                        <a14:shadowObscured xmlns:a14="http://schemas.microsoft.com/office/drawing/2010/main"/>
+                      </a:ext>
+                    </a:extLst>
+                  </pic:spPr>
+                </pic:pic>
+              </a:graphicData>
+            </a:graphic>
+          </wp:inline>
+        </w:drawing>
+      </w:r>
+    </w:p>
+    <w:p>
+      <w:pPr>
+        <w:tabs>
+          <w:tab w:val="left" w:pos="3585"/>
+        </w:tabs>
+        <w:jc w:val="center"/>
+        <w:rPr>
+          <w:lang w:bidi="es-ES"/>
+        </w:rPr>
+      </w:pPr>
+      <w:r>
+        <w:rPr>
+          <w:noProof/>
+        </w:rPr>
+        <w:drawing>
+          <wp:inline distT="0" distB="0" distL="0" distR="0" wp14:anchorId="33D6C896" wp14:editId="6FB0D40D">
+            <wp:extent cx="6326303" cy="4257675"/>
+            <wp:effectExtent l="0" t="0" r="0" b="0"/>
+            <wp:docPr id="15" name="Imagen 15"/>
+            <wp:cNvGraphicFramePr>
+              <a:graphicFrameLocks xmlns:a="http://schemas.openxmlformats.org/drawingml/2006/main" noChangeAspect="1"/>
+            </wp:cNvGraphicFramePr>
+            <a:graphic xmlns:a="http://schemas.openxmlformats.org/drawingml/2006/main">
+              <a:graphicData uri="http://schemas.openxmlformats.org/drawingml/2006/picture">
+                <pic:pic xmlns:pic="http://schemas.openxmlformats.org/drawingml/2006/picture">
+                  <pic:nvPicPr>
+                    <pic:cNvPr id="1" name=""/>
+                    <pic:cNvPicPr/>
+                  </pic:nvPicPr>
+                  <pic:blipFill>
+                    <a:blip r:embed="rId24"/>
+                    <a:stretch>
+                      <a:fillRect/>
+                    </a:stretch>
+                  </pic:blipFill>
+                  <pic:spPr>
+                    <a:xfrm>
+                      <a:off x="0" y="0"/>
+                      <a:ext cx="6356200" cy="4277796"/>
+                    </a:xfrm>
+                    <a:prstGeom prst="rect">
+                      <a:avLst/>
+                    </a:prstGeom>
+                  </pic:spPr>
+                </pic:pic>
+              </a:graphicData>
+            </a:graphic>
+          </wp:inline>
+        </w:drawing>
+      </w:r>
+    </w:p>
+    <w:p>
+      <w:pPr>
+        <w:tabs>
+          <w:tab w:val="left" w:pos="3585"/>
+        </w:tabs>
+        <w:jc w:val="center"/>
+        <w:rPr>
+          <w:lang w:bidi="es-ES"/>
+        </w:rPr>
+      </w:pPr>
+      <w:r>
+        <w:rPr>
+          <w:noProof/>
+        </w:rPr>
+        <w:lastRenderedPageBreak/>
+        <w:drawing>
+          <wp:inline distT="0" distB="0" distL="0" distR="0" wp14:anchorId="3863EE9F" wp14:editId="3500CA27">
+            <wp:extent cx="6371590" cy="4669155"/>
+            <wp:effectExtent l="0" t="0" r="0" b="0"/>
+            <wp:docPr id="16" name="Imagen 16"/>
+            <wp:cNvGraphicFramePr>
+              <a:graphicFrameLocks xmlns:a="http://schemas.openxmlformats.org/drawingml/2006/main" noChangeAspect="1"/>
+            </wp:cNvGraphicFramePr>
+            <a:graphic xmlns:a="http://schemas.openxmlformats.org/drawingml/2006/main">
+              <a:graphicData uri="http://schemas.openxmlformats.org/drawingml/2006/picture">
+                <pic:pic xmlns:pic="http://schemas.openxmlformats.org/drawingml/2006/picture">
+                  <pic:nvPicPr>
+                    <pic:cNvPr id="1" name=""/>
+                    <pic:cNvPicPr/>
+                  </pic:nvPicPr>
+                  <pic:blipFill>
+                    <a:blip r:embed="rId25"/>
+                    <a:stretch>
+                      <a:fillRect/>
+                    </a:stretch>
+                  </pic:blipFill>
+                  <pic:spPr>
+                    <a:xfrm>
+                      <a:off x="0" y="0"/>
+                      <a:ext cx="6371590" cy="4669155"/>
+                    </a:xfrm>
+                    <a:prstGeom prst="rect">
+                      <a:avLst/>
+                    </a:prstGeom>
+                  </pic:spPr>
+                </pic:pic>
+              </a:graphicData>
+            </a:graphic>
+          </wp:inline>
+        </w:drawing>
+      </w:r>
+    </w:p>
+    <w:p>
+      <w:pPr>
+        <w:tabs>
+          <w:tab w:val="left" w:pos="3585"/>
+        </w:tabs>
+        <w:jc w:val="center"/>
+        <w:rPr>
+          <w:lang w:bidi="es-ES"/>
+        </w:rPr>
+      </w:pPr>
+      <w:r>
+        <w:rPr>
+          <w:noProof/>
+        </w:rPr>
+        <w:drawing>
+          <wp:inline distT="0" distB="0" distL="0" distR="0" wp14:anchorId="1080CB77" wp14:editId="5560DBBB">
+            <wp:extent cx="6371590" cy="4314190"/>
+            <wp:effectExtent l="0" t="0" r="0" b="0"/>
+            <wp:docPr id="17" name="Imagen 17"/>
+            <wp:cNvGraphicFramePr>
+              <a:graphicFrameLocks xmlns:a="http://schemas.openxmlformats.org/drawingml/2006/main" noChangeAspect="1"/>
+            </wp:cNvGraphicFramePr>
+            <a:graphic xmlns:a="http://schemas.openxmlformats.org/drawingml/2006/main">
+              <a:graphicData uri="http://schemas.openxmlformats.org/drawingml/2006/picture">
+                <pic:pic xmlns:pic="http://schemas.openxmlformats.org/drawingml/2006/picture">
+                  <pic:nvPicPr>
+                    <pic:cNvPr id="1" name=""/>
+                    <pic:cNvPicPr/>
+                  </pic:nvPicPr>
+                  <pic:blipFill>
+                    <a:blip r:embed="rId26"/>
+                    <a:stretch>
+                      <a:fillRect/>
+                    </a:stretch>
+                  </pic:blipFill>
+                  <pic:spPr>
+                    <a:xfrm>
+                      <a:off x="0" y="0"/>
+                      <a:ext cx="6371590" cy="4314190"/>
+                    </a:xfrm>
+                    <a:prstGeom prst="rect">
+                      <a:avLst/>
+                    </a:prstGeom>
+                  </pic:spPr>
+                </pic:pic>
+              </a:graphicData>
+            </a:graphic>
+          </wp:inline>
+        </w:drawing>
+      </w:r>
+    </w:p>
+    <w:p>
+      <w:pPr>
+        <w:pStyle w:val="Ttulo1"/>
+        <w:rPr>
+          <w:lang w:bidi="es-ES"/>
+        </w:rPr>
+      </w:pPr>
+      <w:r>
+        <w:rPr>
+          <w:lang w:bidi="es-ES"/>
+        </w:rPr>
+        <w:lastRenderedPageBreak/>
+        <w:t>5.Scripts: DB Creation and queries</w:t>
+      </w:r>
+    </w:p>
+    <w:p>
+      <w:pPr>
+        <w:pStyle w:val="Contenido"/>
+        <w:spacing w:after="240"/>
+        <w:jc w:val="both"/>
+        <w:rPr>
+          <w:noProof/>
+          <w:lang w:bidi="es-ES"/>
+        </w:rPr>
+      </w:pPr>
+      <w:r>
+        <w:rPr>
+          <w:lang w:bidi="es-ES"/>
+        </w:rPr>
+        <w:t>These two documents can be found in separate .txt files</w:t>
+      </w:r>
+      <w:r>
+        <w:rPr>
+          <w:lang w:bidi="es-ES"/>
+        </w:rPr>
+        <w:t xml:space="preserve"> in the linked repository under the path:</w:t>
+      </w:r>
+      <w:r>
+        <w:rPr>
+          <w:noProof/>
+          <w:lang w:bidi="es-ES"/>
+        </w:rPr>
+        <w:t xml:space="preserve"> </w:t>
+      </w:r>
+      <w:r>
+        <w:rPr>
+          <w:noProof/>
+          <w:lang w:bidi="es-ES"/>
+        </w:rPr>
+        <w:t>“</w:t>
+      </w:r>
+      <w:r>
+        <w:rPr>
+          <w:noProof/>
+          <w:lang w:bidi="es-ES"/>
+        </w:rPr>
+        <w:t>RI_Teamworks/NEO4J/task_txt_files</w:t>
+      </w:r>
+      <w:r>
+        <w:rPr>
+          <w:noProof/>
+          <w:lang w:bidi="es-ES"/>
+        </w:rPr>
+        <w:t>”</w:t>
+      </w:r>
+      <w:r>
+        <w:rPr>
+          <w:noProof/>
+          <w:lang w:bidi="es-ES"/>
+        </w:rPr>
+        <w:t>. Just in case it didn’t work by the time this exercise is checked and marked, they will be included as part of the delivered file.</w:t>
+      </w:r>
+      <w:r>
+        <w:rPr>
+          <w:noProof/>
+          <w:lang w:bidi="es-ES"/>
+        </w:rPr>
+        <w:t xml:space="preserve"> As mentioned in the Preface, if for any reason they are not included in the deliverable, it means it was too big for the campus to handle. In such case, the repository will suffice</w:t>
+      </w:r>
+      <w:r>
+        <w:rPr>
+          <w:noProof/>
+          <w:lang w:bidi="es-ES"/>
+        </w:rPr>
+        <w:t>:</w:t>
+      </w:r>
+    </w:p>
+    <w:p>
+      <w:pPr>
+        <w:pStyle w:val="Contenido"/>
+        <w:numPr>
+          <w:ilvl w:val="0"/>
+          <w:numId w:val="5"/>
+        </w:numPr>
+        <w:spacing w:after="240"/>
+        <w:jc w:val="both"/>
+        <w:rPr>
+          <w:noProof/>
+          <w:lang w:bidi="es-ES"/>
+        </w:rPr>
+      </w:pPr>
+      <w:r>
+        <w:rPr>
+          <w:noProof/>
+          <w:lang w:bidi="es-ES"/>
+        </w:rPr>
+        <w:t>Database creation script: “neo4jDBScript.txt”</w:t>
+      </w:r>
+    </w:p>
+    <w:p>
+      <w:pPr>
+        <w:pStyle w:val="Contenido"/>
+        <w:numPr>
+          <w:ilvl w:val="0"/>
+          <w:numId w:val="5"/>
+        </w:numPr>
+        <w:spacing w:after="240"/>
+        <w:jc w:val="both"/>
+        <w:rPr>
+          <w:noProof/>
+          <w:lang w:bidi="es-ES"/>
+        </w:rPr>
+      </w:pPr>
+      <w:r>
+        <w:rPr>
+          <w:noProof/>
+          <w:lang w:bidi="es-ES"/>
+        </w:rPr>
+        <w:t>Cypher queries packed together with the explanations and the code: “queries.txt”</w:t>
+      </w:r>
+    </w:p>
+    <w:p>
+      <w:pPr>
+        <w:pStyle w:val="Ttulo1"/>
+        <w:rPr>
+          <w:noProof/>
+          <w:lang w:bidi="es-ES"/>
+        </w:rPr>
+      </w:pPr>
+      <w:r>
+        <w:rPr>
+          <w:noProof/>
+          <w:lang w:bidi="es-ES"/>
+        </w:rPr>
+        <w:t>6.Optional: Application</w:t>
+      </w:r>
+    </w:p>
+    <w:p>
+      <w:pPr>
+        <w:pStyle w:val="Contenido"/>
+        <w:jc w:val="both"/>
+        <w:rPr>
+          <w:noProof/>
+          <w:lang w:bidi="es-ES"/>
+        </w:rPr>
+      </w:pPr>
+      <w:r>
+        <w:rPr>
+          <w:noProof/>
+          <w:lang w:bidi="es-ES"/>
+        </w:rPr>
+        <w:t>A Java Application has been developed to gather all queries together and allow the user to execute them over the database through a Graphical User Interface. Although it is simple, it does the job.</w:t>
+      </w:r>
+    </w:p>
+    <w:p>
+      <w:pPr>
+        <w:pStyle w:val="Contenido"/>
+        <w:jc w:val="center"/>
+        <w:rPr>
+          <w:noProof/>
+          <w:lang w:bidi="es-ES"/>
+        </w:rPr>
+      </w:pPr>
+      <w:r>
+        <w:rPr>
+          <w:noProof/>
+        </w:rPr>
+        <w:drawing>
+          <wp:inline distT="0" distB="0" distL="0" distR="0" wp14:anchorId="2507260C" wp14:editId="05051687">
+            <wp:extent cx="3486150" cy="1643357"/>
+            <wp:effectExtent l="0" t="0" r="0" b="0"/>
+            <wp:docPr id="18" name="Imagen 18"/>
+            <wp:cNvGraphicFramePr>
+              <a:graphicFrameLocks xmlns:a="http://schemas.openxmlformats.org/drawingml/2006/main" noChangeAspect="1"/>
+            </wp:cNvGraphicFramePr>
+            <a:graphic xmlns:a="http://schemas.openxmlformats.org/drawingml/2006/main">
+              <a:graphicData uri="http://schemas.openxmlformats.org/drawingml/2006/picture">
+                <pic:pic xmlns:pic="http://schemas.openxmlformats.org/drawingml/2006/picture">
+                  <pic:nvPicPr>
+                    <pic:cNvPr id="1" name=""/>
+                    <pic:cNvPicPr/>
+                  </pic:nvPicPr>
+                  <pic:blipFill>
+                    <a:blip r:embed="rId27"/>
+                    <a:stretch>
+                      <a:fillRect/>
+                    </a:stretch>
+                  </pic:blipFill>
+                  <pic:spPr>
+                    <a:xfrm>
+                      <a:off x="0" y="0"/>
+                      <a:ext cx="3515075" cy="1656992"/>
+                    </a:xfrm>
+                    <a:prstGeom prst="rect">
+                      <a:avLst/>
+                    </a:prstGeom>
+                  </pic:spPr>
+                </pic:pic>
+              </a:graphicData>
+            </a:graphic>
+          </wp:inline>
+        </w:drawing>
+      </w:r>
+    </w:p>
+    <w:p>
+      <w:pPr>
+        <w:pStyle w:val="Contenido"/>
+        <w:jc w:val="center"/>
+        <w:rPr>
+          <w:noProof/>
+          <w:lang w:bidi="es-ES"/>
+        </w:rPr>
+      </w:pPr>
+      <w:r>
+        <w:rPr>
+          <w:noProof/>
+        </w:rPr>
+        <w:drawing>
+          <wp:inline distT="0" distB="0" distL="0" distR="0" wp14:anchorId="714BBC3B" wp14:editId="496E72F1">
+            <wp:extent cx="6313453" cy="3448050"/>
+            <wp:effectExtent l="0" t="0" r="0" b="0"/>
+            <wp:docPr id="19" name="Imagen 19"/>
+            <wp:cNvGraphicFramePr>
+              <a:graphicFrameLocks xmlns:a="http://schemas.openxmlformats.org/drawingml/2006/main" noChangeAspect="1"/>
+            </wp:cNvGraphicFramePr>
+            <a:graphic xmlns:a="http://schemas.openxmlformats.org/drawingml/2006/main">
+              <a:graphicData uri="http://schemas.openxmlformats.org/drawingml/2006/picture">
+                <pic:pic xmlns:pic="http://schemas.openxmlformats.org/drawingml/2006/picture">
+                  <pic:nvPicPr>
+                    <pic:cNvPr id="1" name=""/>
+                    <pic:cNvPicPr/>
+                  </pic:nvPicPr>
+                  <pic:blipFill>
+                    <a:blip r:embed="rId28"/>
+                    <a:stretch>
+                      <a:fillRect/>
+                    </a:stretch>
+                  </pic:blipFill>
+                  <pic:spPr>
+                    <a:xfrm>
+                      <a:off x="0" y="0"/>
+                      <a:ext cx="6330994" cy="3457630"/>
+                    </a:xfrm>
+                    <a:prstGeom prst="rect">
+                      <a:avLst/>
+                    </a:prstGeom>
+                  </pic:spPr>
+                </pic:pic>
+              </a:graphicData>
+            </a:graphic>
+          </wp:inline>
+        </w:drawing>
+      </w:r>
+    </w:p>
+    <w:p>
+      <w:pPr>
+        <w:pStyle w:val="Contenido"/>
+        <w:spacing w:after="240"/>
+        <w:jc w:val="both"/>
+        <w:rPr>
+          <w:noProof/>
+          <w:lang w:bidi="es-ES"/>
+        </w:rPr>
+      </w:pPr>
+      <w:r>
+        <w:rPr>
+          <w:noProof/>
+          <w:lang w:bidi="es-ES"/>
+        </w:rPr>
+        <w:lastRenderedPageBreak/>
+        <w:t>As it can be seen in the images included above, the application asks us for the credentials to log into the database management system. Once done, we are offered a selection of queries to be executed.</w:t>
+      </w:r>
+    </w:p>
+    <w:p>
+      <w:pPr>
+        <w:pStyle w:val="Contenido"/>
+        <w:spacing w:after="240"/>
+        <w:jc w:val="both"/>
+        <w:rPr>
+          <w:noProof/>
+          <w:lang w:bidi="es-ES"/>
+        </w:rPr>
+      </w:pPr>
+      <w:r>
+        <w:rPr>
+          <w:noProof/>
+          <w:lang w:bidi="es-ES"/>
+        </w:rPr>
+        <w:t>Displayed in a list fashion, we can select any of them and then press “Query” button to execute</w:t>
+      </w:r>
+      <w:r>
+        <w:rPr>
+          <w:noProof/>
+          <w:lang w:bidi="es-ES"/>
+        </w:rPr>
+        <w:t xml:space="preserve"> the selected one</w:t>
+      </w:r>
+      <w:r>
+        <w:rPr>
+          <w:noProof/>
+          <w:lang w:bidi="es-ES"/>
+        </w:rPr>
+        <w:t xml:space="preserve">. Once ran and finished, the returned </w:t>
+      </w:r>
+      <w:r>
+        <w:rPr>
+          <w:noProof/>
+          <w:lang w:bidi="es-ES"/>
+        </w:rPr>
+        <w:t xml:space="preserve">results </w:t>
+      </w:r>
+      <w:r>
+        <w:rPr>
+          <w:noProof/>
+          <w:lang w:bidi="es-ES"/>
+        </w:rPr>
+        <w:t xml:space="preserve">will appear in the text area </w:t>
+      </w:r>
+      <w:r>
+        <w:rPr>
+          <w:noProof/>
+          <w:lang w:bidi="es-ES"/>
+        </w:rPr>
+        <w:t xml:space="preserve">just </w:t>
+      </w:r>
+      <w:r>
+        <w:rPr>
+          <w:noProof/>
+          <w:lang w:bidi="es-ES"/>
+        </w:rPr>
+        <w:t>below the “Query” button.</w:t>
+      </w:r>
+    </w:p>
+    <w:p>
+      <w:pPr>
+        <w:pStyle w:val="Contenido"/>
+        <w:spacing w:after="240"/>
+        <w:jc w:val="both"/>
+        <w:rPr>
+          <w:noProof/>
+          <w:lang w:bidi="es-ES"/>
+        </w:rPr>
+      </w:pPr>
+      <w:r>
+        <w:rPr>
+          <w:noProof/>
+        </w:rPr>
+        <w:drawing>
+          <wp:inline distT="0" distB="0" distL="0" distR="0" wp14:anchorId="06A74007" wp14:editId="4736674D">
+            <wp:extent cx="6371590" cy="2672080"/>
+            <wp:effectExtent l="0" t="0" r="0" b="0"/>
+            <wp:docPr id="21" name="Imagen 21"/>
+            <wp:cNvGraphicFramePr>
+              <a:graphicFrameLocks xmlns:a="http://schemas.openxmlformats.org/drawingml/2006/main" noChangeAspect="1"/>
+            </wp:cNvGraphicFramePr>
+            <a:graphic xmlns:a="http://schemas.openxmlformats.org/drawingml/2006/main">
+              <a:graphicData uri="http://schemas.openxmlformats.org/drawingml/2006/picture">
+                <pic:pic xmlns:pic="http://schemas.openxmlformats.org/drawingml/2006/picture">
+                  <pic:nvPicPr>
+                    <pic:cNvPr id="1" name=""/>
+                    <pic:cNvPicPr/>
+                  </pic:nvPicPr>
+                  <pic:blipFill>
+                    <a:blip r:embed="rId29"/>
+                    <a:stretch>
+                      <a:fillRect/>
+                    </a:stretch>
+                  </pic:blipFill>
+                  <pic:spPr>
+                    <a:xfrm>
+                      <a:off x="0" y="0"/>
+                      <a:ext cx="6371590" cy="2672080"/>
+                    </a:xfrm>
+                    <a:prstGeom prst="rect">
+                      <a:avLst/>
+                    </a:prstGeom>
+                  </pic:spPr>
+                </pic:pic>
+              </a:graphicData>
+            </a:graphic>
+          </wp:inline>
+        </w:drawing>
+      </w:r>
+    </w:p>
+    <w:p>
+      <w:pPr>
+        <w:pStyle w:val="Contenido"/>
+        <w:spacing w:after="240"/>
+        <w:jc w:val="both"/>
+        <w:rPr>
+          <w:noProof/>
+          <w:lang w:bidi="es-ES"/>
+        </w:rPr>
+      </w:pPr>
+      <w:r>
+        <w:rPr>
+          <w:noProof/>
+          <w:lang w:bidi="es-ES"/>
+        </w:rPr>
+        <w:t>To execute the application, a .jar file has been included with the deliverable named as: “</w:t>
+      </w:r>
+      <w:r>
+        <w:rPr>
+          <w:noProof/>
+          <w:lang w:bidi="es-ES"/>
+        </w:rPr>
+        <w:t>neo4jdefinitiva</w:t>
+      </w:r>
+      <w:r>
+        <w:rPr>
+          <w:noProof/>
+          <w:lang w:bidi="es-ES"/>
+        </w:rPr>
+        <w:t>.jar”. As it has been mentioned in previous parts of this document, if the delivered file doesn’t contain such referred file, it can be found in the GitHub repository under the path: “RI_Teamworks</w:t>
+      </w:r>
+      <w:r>
+        <w:rPr>
+          <w:noProof/>
+          <w:lang w:bidi="es-ES"/>
+        </w:rPr>
+        <w:t>/</w:t>
+      </w:r>
+      <w:r>
+        <w:rPr>
+          <w:noProof/>
+          <w:lang w:bidi="es-ES"/>
+        </w:rPr>
+        <w:t>NEO4J</w:t>
+      </w:r>
+      <w:r>
+        <w:rPr>
+          <w:noProof/>
+          <w:lang w:bidi="es-ES"/>
+        </w:rPr>
+        <w:t>/</w:t>
+      </w:r>
+      <w:r>
+        <w:rPr>
+          <w:noProof/>
+          <w:lang w:bidi="es-ES"/>
+        </w:rPr>
+        <w:t>optional_application</w:t>
+      </w:r>
+      <w:r>
+        <w:rPr>
+          <w:noProof/>
+          <w:lang w:bidi="es-ES"/>
+        </w:rPr>
+        <w:t>”</w:t>
+      </w:r>
+      <w:r>
+        <w:rPr>
+          <w:noProof/>
+          <w:lang w:bidi="es-ES"/>
+        </w:rPr>
+        <w:t>.</w:t>
+      </w:r>
+      <w:r>
+        <w:rPr>
+          <w:noProof/>
+          <w:lang w:bidi="es-ES"/>
+        </w:rPr>
+        <w:t xml:space="preserve"> There, we can find both the .jar executable file and a .zip file with the code, binaries and eclipse project files just in case it</w:t>
+      </w:r>
+      <w:r>
+        <w:rPr>
+          <w:noProof/>
+          <w:lang w:bidi="es-ES"/>
+        </w:rPr>
+        <w:t xml:space="preserve"> needs checking</w:t>
+      </w:r>
+      <w:r>
+        <w:rPr>
+          <w:noProof/>
+          <w:lang w:bidi="es-ES"/>
+        </w:rPr>
+        <w:t xml:space="preserve"> </w:t>
+      </w:r>
+      <w:r>
+        <w:rPr>
+          <w:noProof/>
+          <w:lang w:bidi="es-ES"/>
+        </w:rPr>
+        <w:t>during</w:t>
+      </w:r>
+      <w:r>
+        <w:rPr>
+          <w:noProof/>
+          <w:lang w:bidi="es-ES"/>
+        </w:rPr>
+        <w:t xml:space="preserve"> the marking process.</w:t>
+      </w:r>
+      <w:r>
+        <w:rPr>
+          <w:noProof/>
+          <w:lang w:bidi="es-ES"/>
+        </w:rPr>
+        <w:t xml:space="preserve"> </w:t>
+      </w:r>
+    </w:p>
+    <w:p>
+      <w:pPr>
+        <w:pStyle w:val="Contenido"/>
+        <w:spacing w:after="240"/>
+        <w:jc w:val="both"/>
+        <w:rPr>
+          <w:rStyle w:val="Hipervnculo"/>
+        </w:rPr>
+      </w:pPr>
+      <w:r>
+        <w:rPr>
+          <w:noProof/>
+          <w:lang w:bidi="es-ES"/>
+        </w:rPr>
+        <w:t>Repository link:</w:t>
+      </w:r>
+      <w:r>
+        <w:rPr>
+          <w:noProof/>
+          <w:lang w:bidi="es-ES"/>
+        </w:rPr>
+        <w:t xml:space="preserve"> </w:t>
+      </w:r>
+      <w:r>
+        <w:rPr>
+          <w:noProof/>
+          <w:lang w:bidi="es-ES"/>
+        </w:rPr>
+        <w:t>“</w:t>
+      </w:r>
+      <w:hyperlink r:id="rId30" w:history="1">
+        <w:r>
+          <w:rPr>
+            <w:rStyle w:val="Hipervnculo"/>
+          </w:rPr>
+          <w:t>https://github.com/fincamd/RI_Teamworks</w:t>
+        </w:r>
+      </w:hyperlink>
+      <w:r>
+        <w:rPr>
+          <w:rStyle w:val="Hipervnculo"/>
+        </w:rPr>
+        <w:t>”</w:t>
+      </w:r>
+    </w:p>
+    <w:p>
+      <w:pPr>
+        <w:pStyle w:val="Ttulo1"/>
+        <w:rPr>
+          <w:noProof/>
+          <w:lang w:bidi="es-ES"/>
+        </w:rPr>
+      </w:pPr>
+      <w:r>
+        <w:rPr>
+          <w:noProof/>
+          <w:lang w:bidi="es-ES"/>
+        </w:rPr>
+        <w:t>7.Optional: GraphGist documentation</w:t>
+      </w:r>
+    </w:p>
+    <w:p>
+      <w:pPr>
+        <w:pStyle w:val="Contenido"/>
+        <w:tabs>
+          <w:tab w:val="left" w:pos="5812"/>
+        </w:tabs>
+        <w:spacing w:after="240"/>
+        <w:jc w:val="both"/>
+        <w:rPr>
+          <w:noProof/>
+          <w:lang w:bidi="es-ES"/>
+        </w:rPr>
+      </w:pPr>
+      <w:r>
+        <w:rPr>
+          <w:noProof/>
+          <w:lang w:bidi="es-ES"/>
+        </w:rPr>
+        <w:t xml:space="preserve">First of all, from the statement it is understood that there should be a unique file representing the documentation and that optionally could be in GraphGist format. But </w:t>
+      </w:r>
+      <w:r>
+        <w:rPr>
+          <w:noProof/>
+          <w:lang w:bidi="es-ES"/>
+        </w:rPr>
+        <w:t>due to</w:t>
+      </w:r>
+      <w:r>
+        <w:rPr>
+          <w:noProof/>
+          <w:lang w:bidi="es-ES"/>
+        </w:rPr>
+        <w:t xml:space="preserve"> some formatting means</w:t>
+      </w:r>
+      <w:r>
+        <w:rPr>
+          <w:noProof/>
+          <w:lang w:bidi="es-ES"/>
+        </w:rPr>
+        <w:t xml:space="preserve"> and tools</w:t>
+      </w:r>
+      <w:r>
+        <w:rPr>
+          <w:noProof/>
+          <w:lang w:bidi="es-ES"/>
+        </w:rPr>
+        <w:t>, dexterity in other text processors and other factors</w:t>
+      </w:r>
+      <w:r>
+        <w:rPr>
+          <w:noProof/>
+          <w:lang w:bidi="es-ES"/>
+        </w:rPr>
+        <w:t>,</w:t>
+      </w:r>
+      <w:r>
+        <w:rPr>
+          <w:noProof/>
+          <w:lang w:bidi="es-ES"/>
+        </w:rPr>
+        <w:t xml:space="preserve"> </w:t>
+      </w:r>
+      <w:r>
+        <w:rPr>
+          <w:noProof/>
+          <w:lang w:bidi="es-ES"/>
+        </w:rPr>
+        <w:t>a</w:t>
+      </w:r>
+      <w:r>
+        <w:rPr>
+          <w:noProof/>
+          <w:lang w:bidi="es-ES"/>
+        </w:rPr>
+        <w:t xml:space="preserve">s a team, we decided to include both a .docx and a .adoc (GraphGist base format) </w:t>
+      </w:r>
+      <w:r>
+        <w:rPr>
+          <w:noProof/>
+          <w:lang w:bidi="es-ES"/>
+        </w:rPr>
+        <w:t>files</w:t>
+      </w:r>
+      <w:r>
+        <w:rPr>
+          <w:noProof/>
+          <w:lang w:bidi="es-ES"/>
+        </w:rPr>
+        <w:t xml:space="preserve"> to document this project</w:t>
+      </w:r>
+      <w:r>
+        <w:rPr>
+          <w:noProof/>
+          <w:lang w:bidi="es-ES"/>
+        </w:rPr>
+        <w:t>. We hope it is enough</w:t>
+      </w:r>
+      <w:r>
+        <w:rPr>
+          <w:noProof/>
+          <w:lang w:bidi="es-ES"/>
+        </w:rPr>
+        <w:t xml:space="preserve"> and</w:t>
+      </w:r>
+      <w:r>
+        <w:rPr>
+          <w:noProof/>
+          <w:lang w:bidi="es-ES"/>
+        </w:rPr>
+        <w:t xml:space="preserve"> referenced properly</w:t>
+      </w:r>
+      <w:r>
+        <w:rPr>
+          <w:noProof/>
+          <w:lang w:bidi="es-ES"/>
+        </w:rPr>
+        <w:t xml:space="preserve">. </w:t>
+      </w:r>
+    </w:p>
+    <w:p>
+      <w:pPr>
+        <w:pStyle w:val="Contenido"/>
+        <w:tabs>
+          <w:tab w:val="left" w:pos="5812"/>
+        </w:tabs>
+        <w:spacing w:after="240"/>
+        <w:jc w:val="both"/>
+        <w:rPr>
+          <w:noProof/>
+          <w:lang w:bidi="es-ES"/>
+        </w:rPr>
+      </w:pPr>
+      <w:r>
+        <w:rPr>
+          <w:noProof/>
+          <w:lang w:bidi="es-ES"/>
+        </w:rPr>
+        <w:t>The GraphGist documentation is hosted in the neo4j gists portal and is the complement to this document.</w:t>
+      </w:r>
+    </w:p>
+    <w:p>
+      <w:pPr>
+        <w:pStyle w:val="Ttulo"/>
+        <w:rPr>
+          <w:noProof/>
+          <w:lang w:bidi="es-ES"/>
+        </w:rPr>
+      </w:pPr>
+      <w:r>
+        <w:rPr>
+          <w:noProof/>
+          <w:lang w:bidi="es-ES"/>
+        </w:rPr>
+        <w:lastRenderedPageBreak/>
+        <w:t>Postfa</w:t>
+      </w:r>
       <w:bookmarkStart w:id="0" w:name="_GoBack"/>
       <w:bookmarkEnd w:id="0"/>
+      <w:r>
+        <w:rPr>
+          <w:noProof/>
+          <w:lang w:bidi="es-ES"/>
+        </w:rPr>
+        <w:t>ce</w:t>
+      </w:r>
+    </w:p>
+    <w:p>
+      <w:pPr>
+        <w:pStyle w:val="Ttulo1"/>
+        <w:rPr>
+          <w:noProof/>
+          <w:lang w:bidi="es-ES"/>
+        </w:rPr>
+      </w:pPr>
+      <w:r>
+        <w:rPr>
+          <w:noProof/>
+          <w:lang w:bidi="es-ES"/>
+        </w:rPr>
+        <w:t>Appendix</w:t>
+      </w:r>
+      <w:r>
+        <w:rPr>
+          <w:noProof/>
+          <w:lang w:bidi="es-ES"/>
+        </w:rPr>
+        <w:t>.Web references and documentations</w:t>
+      </w:r>
+    </w:p>
+    <w:p>
+      <w:pPr>
+        <w:pStyle w:val="Contenido"/>
+        <w:spacing w:after="240"/>
+        <w:jc w:val="both"/>
+        <w:rPr>
+          <w:noProof/>
+          <w:lang w:bidi="es-ES"/>
+        </w:rPr>
+      </w:pPr>
+      <w:r>
+        <w:rPr>
+          <w:noProof/>
+          <w:lang w:bidi="es-ES"/>
+        </w:rPr>
+        <w:t>During the creation process of both this documentation and the GraphGist version, some websites were checked to learn more about the .adoc format and the Neo4J extra existing configurations such as //setup, //console, //table, etc.</w:t>
+      </w:r>
+    </w:p>
+    <w:p>
+      <w:pPr>
+        <w:pStyle w:val="Contenido"/>
+        <w:spacing w:after="240"/>
+        <w:jc w:val="both"/>
+        <w:rPr>
+          <w:noProof/>
+          <w:lang w:bidi="es-ES"/>
+        </w:rPr>
+      </w:pPr>
+      <w:r>
+        <w:rPr>
+          <w:noProof/>
+          <w:lang w:bidi="es-ES"/>
+        </w:rPr>
+        <w:t>Below there is a list of these checked websites:</w:t>
+      </w:r>
+    </w:p>
+    <w:p>
+      <w:pPr>
+        <w:pStyle w:val="Contenido"/>
+        <w:numPr>
+          <w:ilvl w:val="0"/>
+          <w:numId w:val="7"/>
+        </w:numPr>
+        <w:jc w:val="both"/>
+        <w:rPr>
+          <w:noProof/>
+          <w:lang w:bidi="es-ES"/>
+        </w:rPr>
+      </w:pPr>
+      <w:hyperlink r:id="rId31" w:history="1">
+        <w:r>
+          <w:rPr>
+            <w:rStyle w:val="Hipervnculo"/>
+            <w:noProof/>
+            <w:lang w:bidi="es-ES"/>
+          </w:rPr>
+          <w:t>https://neo4j.com/graphgist/how-to-create-a-graphgist#_include_a_query_console</w:t>
+        </w:r>
+      </w:hyperlink>
+    </w:p>
+    <w:p>
+      <w:pPr>
+        <w:pStyle w:val="Contenido"/>
+        <w:numPr>
+          <w:ilvl w:val="0"/>
+          <w:numId w:val="7"/>
+        </w:numPr>
+        <w:jc w:val="both"/>
+        <w:rPr>
+          <w:noProof/>
+          <w:lang w:bidi="es-ES"/>
+        </w:rPr>
+      </w:pPr>
+      <w:hyperlink r:id="rId32" w:history="1">
+        <w:r>
+          <w:rPr>
+            <w:rStyle w:val="Hipervnculo"/>
+            <w:noProof/>
+            <w:lang w:bidi="es-ES"/>
+          </w:rPr>
+          <w:t>https://neo4j.com/developer/neo4j-browser/</w:t>
+        </w:r>
+      </w:hyperlink>
+    </w:p>
+    <w:p>
+      <w:pPr>
+        <w:pStyle w:val="Contenido"/>
+        <w:numPr>
+          <w:ilvl w:val="0"/>
+          <w:numId w:val="7"/>
+        </w:numPr>
+        <w:jc w:val="both"/>
+        <w:rPr>
+          <w:noProof/>
+          <w:lang w:bidi="es-ES"/>
+        </w:rPr>
+      </w:pPr>
+      <w:hyperlink r:id="rId33" w:history="1">
+        <w:r>
+          <w:rPr>
+            <w:rStyle w:val="Hipervnculo"/>
+            <w:noProof/>
+            <w:lang w:bidi="es-ES"/>
+          </w:rPr>
+          <w:t>https://neo4j.com/docs/operations-manual/current/reference/configuration-settings/#config_browser.remote_content_hostname_whitelist</w:t>
+        </w:r>
+      </w:hyperlink>
+    </w:p>
+    <w:p>
+      <w:pPr>
+        <w:pStyle w:val="Contenido"/>
+        <w:numPr>
+          <w:ilvl w:val="0"/>
+          <w:numId w:val="7"/>
+        </w:numPr>
+        <w:jc w:val="both"/>
+        <w:rPr>
+          <w:noProof/>
+          <w:lang w:bidi="es-ES"/>
+        </w:rPr>
+      </w:pPr>
+      <w:hyperlink r:id="rId34" w:history="1">
+        <w:r>
+          <w:rPr>
+            <w:rStyle w:val="Hipervnculo"/>
+            <w:noProof/>
+            <w:lang w:bidi="es-ES"/>
+          </w:rPr>
+          <w:t>https://neo4j.com/developer/graphgist/</w:t>
+        </w:r>
+      </w:hyperlink>
+    </w:p>
+    <w:p>
+      <w:pPr>
+        <w:pStyle w:val="Contenido"/>
+        <w:numPr>
+          <w:ilvl w:val="0"/>
+          <w:numId w:val="7"/>
+        </w:numPr>
+        <w:jc w:val="both"/>
+        <w:rPr>
+          <w:noProof/>
+          <w:lang w:bidi="es-ES"/>
+        </w:rPr>
+      </w:pPr>
+      <w:hyperlink r:id="rId35" w:history="1">
+        <w:r>
+          <w:rPr>
+            <w:rStyle w:val="Hipervnculo"/>
+            <w:noProof/>
+            <w:lang w:bidi="es-ES"/>
+          </w:rPr>
+          <w:t>https://neo4j.com/docs/</w:t>
+        </w:r>
+      </w:hyperlink>
     </w:p>
     <w:sectPr>
-      <w:headerReference w:type="default" r:id="rId21"/>
-      <w:footerReference w:type="default" r:id="rId22"/>
+      <w:headerReference w:type="default" r:id="rId36"/>
+      <w:footerReference w:type="default" r:id="rId37"/>
       <w:pgSz w:w="11906" w:h="16838" w:code="9"/>
       <w:pgMar w:top="720" w:right="936" w:bottom="720" w:left="936" w:header="0" w:footer="289" w:gutter="0"/>
       <w:pgNumType w:start="1"/>
@@ -3123,6 +4413,119 @@
     </w:lvl>
   </w:abstractNum>
   <w:abstractNum w:abstractNumId="1" w15:restartNumberingAfterBreak="0">
+    <w:nsid w:val="2C8A729B"/>
+    <w:multiLevelType w:val="hybridMultilevel"/>
+    <w:tmpl w:val="E7F08190"/>
+    <w:lvl w:ilvl="0" w:tplc="0C0A0001">
+      <w:start w:val="1"/>
+      <w:numFmt w:val="bullet"/>
+      <w:lvlText w:val=""/>
+      <w:lvlJc w:val="left"/>
+      <w:pPr>
+        <w:ind w:left="720" w:hanging="360"/>
+      </w:pPr>
+      <w:rPr>
+        <w:rFonts w:ascii="Symbol" w:hAnsi="Symbol" w:hint="default"/>
+      </w:rPr>
+    </w:lvl>
+    <w:lvl w:ilvl="1" w:tplc="0C0A0003" w:tentative="1">
+      <w:start w:val="1"/>
+      <w:numFmt w:val="bullet"/>
+      <w:lvlText w:val="o"/>
+      <w:lvlJc w:val="left"/>
+      <w:pPr>
+        <w:ind w:left="1440" w:hanging="360"/>
+      </w:pPr>
+      <w:rPr>
+        <w:rFonts w:ascii="Courier New" w:hAnsi="Courier New" w:cs="Courier New" w:hint="default"/>
+      </w:rPr>
+    </w:lvl>
+    <w:lvl w:ilvl="2" w:tplc="0C0A0005" w:tentative="1">
+      <w:start w:val="1"/>
+      <w:numFmt w:val="bullet"/>
+      <w:lvlText w:val=""/>
+      <w:lvlJc w:val="left"/>
+      <w:pPr>
+        <w:ind w:left="2160" w:hanging="360"/>
+      </w:pPr>
+      <w:rPr>
+        <w:rFonts w:ascii="Wingdings" w:hAnsi="Wingdings" w:hint="default"/>
+      </w:rPr>
+    </w:lvl>
+    <w:lvl w:ilvl="3" w:tplc="0C0A0001" w:tentative="1">
+      <w:start w:val="1"/>
+      <w:numFmt w:val="bullet"/>
+      <w:lvlText w:val=""/>
+      <w:lvlJc w:val="left"/>
+      <w:pPr>
+        <w:ind w:left="2880" w:hanging="360"/>
+      </w:pPr>
+      <w:rPr>
+        <w:rFonts w:ascii="Symbol" w:hAnsi="Symbol" w:hint="default"/>
+      </w:rPr>
+    </w:lvl>
+    <w:lvl w:ilvl="4" w:tplc="0C0A0003" w:tentative="1">
+      <w:start w:val="1"/>
+      <w:numFmt w:val="bullet"/>
+      <w:lvlText w:val="o"/>
+      <w:lvlJc w:val="left"/>
+      <w:pPr>
+        <w:ind w:left="3600" w:hanging="360"/>
+      </w:pPr>
+      <w:rPr>
+        <w:rFonts w:ascii="Courier New" w:hAnsi="Courier New" w:cs="Courier New" w:hint="default"/>
+      </w:rPr>
+    </w:lvl>
+    <w:lvl w:ilvl="5" w:tplc="0C0A0005" w:tentative="1">
+      <w:start w:val="1"/>
+      <w:numFmt w:val="bullet"/>
+      <w:lvlText w:val=""/>
+      <w:lvlJc w:val="left"/>
+      <w:pPr>
+        <w:ind w:left="4320" w:hanging="360"/>
+      </w:pPr>
+      <w:rPr>
+        <w:rFonts w:ascii="Wingdings" w:hAnsi="Wingdings" w:hint="default"/>
+      </w:rPr>
+    </w:lvl>
+    <w:lvl w:ilvl="6" w:tplc="0C0A0001" w:tentative="1">
+      <w:start w:val="1"/>
+      <w:numFmt w:val="bullet"/>
+      <w:lvlText w:val=""/>
+      <w:lvlJc w:val="left"/>
+      <w:pPr>
+        <w:ind w:left="5040" w:hanging="360"/>
+      </w:pPr>
+      <w:rPr>
+        <w:rFonts w:ascii="Symbol" w:hAnsi="Symbol" w:hint="default"/>
+      </w:rPr>
+    </w:lvl>
+    <w:lvl w:ilvl="7" w:tplc="0C0A0003" w:tentative="1">
+      <w:start w:val="1"/>
+      <w:numFmt w:val="bullet"/>
+      <w:lvlText w:val="o"/>
+      <w:lvlJc w:val="left"/>
+      <w:pPr>
+        <w:ind w:left="5760" w:hanging="360"/>
+      </w:pPr>
+      <w:rPr>
+        <w:rFonts w:ascii="Courier New" w:hAnsi="Courier New" w:cs="Courier New" w:hint="default"/>
+      </w:rPr>
+    </w:lvl>
+    <w:lvl w:ilvl="8" w:tplc="0C0A0005" w:tentative="1">
+      <w:start w:val="1"/>
+      <w:numFmt w:val="bullet"/>
+      <w:lvlText w:val=""/>
+      <w:lvlJc w:val="left"/>
+      <w:pPr>
+        <w:ind w:left="6480" w:hanging="360"/>
+      </w:pPr>
+      <w:rPr>
+        <w:rFonts w:ascii="Wingdings" w:hAnsi="Wingdings" w:hint="default"/>
+      </w:rPr>
+    </w:lvl>
+  </w:abstractNum>
+  <w:abstractNum w:abstractNumId="2" w15:restartNumberingAfterBreak="0">
     <w:nsid w:val="398C6B65"/>
     <w:multiLevelType w:val="hybridMultilevel"/>
     <w:tmpl w:val="6C8836A0"/>
@@ -3208,7 +4611,7 @@
       </w:pPr>
     </w:lvl>
   </w:abstractNum>
-  <w:abstractNum w:abstractNumId="2" w15:restartNumberingAfterBreak="0">
+  <w:abstractNum w:abstractNumId="3" w15:restartNumberingAfterBreak="0">
     <w:nsid w:val="45830584"/>
     <w:multiLevelType w:val="hybridMultilevel"/>
     <w:tmpl w:val="CD02494E"/>
@@ -3294,7 +4697,206 @@
       </w:pPr>
     </w:lvl>
   </w:abstractNum>
-  <w:abstractNum w:abstractNumId="3" w15:restartNumberingAfterBreak="0">
+  <w:abstractNum w:abstractNumId="4" w15:restartNumberingAfterBreak="0">
+    <w:nsid w:val="4A101428"/>
+    <w:multiLevelType w:val="hybridMultilevel"/>
+    <w:tmpl w:val="D7C8C71E"/>
+    <w:lvl w:ilvl="0" w:tplc="0C0A0001">
+      <w:start w:val="1"/>
+      <w:numFmt w:val="bullet"/>
+      <w:lvlText w:val=""/>
+      <w:lvlJc w:val="left"/>
+      <w:pPr>
+        <w:ind w:left="720" w:hanging="360"/>
+      </w:pPr>
+      <w:rPr>
+        <w:rFonts w:ascii="Symbol" w:hAnsi="Symbol" w:hint="default"/>
+      </w:rPr>
+    </w:lvl>
+    <w:lvl w:ilvl="1" w:tplc="0C0A0003" w:tentative="1">
+      <w:start w:val="1"/>
+      <w:numFmt w:val="bullet"/>
+      <w:lvlText w:val="o"/>
+      <w:lvlJc w:val="left"/>
+      <w:pPr>
+        <w:ind w:left="1440" w:hanging="360"/>
+      </w:pPr>
+      <w:rPr>
+        <w:rFonts w:ascii="Courier New" w:hAnsi="Courier New" w:cs="Courier New" w:hint="default"/>
+      </w:rPr>
+    </w:lvl>
+    <w:lvl w:ilvl="2" w:tplc="0C0A0005" w:tentative="1">
+      <w:start w:val="1"/>
+      <w:numFmt w:val="bullet"/>
+      <w:lvlText w:val=""/>
+      <w:lvlJc w:val="left"/>
+      <w:pPr>
+        <w:ind w:left="2160" w:hanging="360"/>
+      </w:pPr>
+      <w:rPr>
+        <w:rFonts w:ascii="Wingdings" w:hAnsi="Wingdings" w:hint="default"/>
+      </w:rPr>
+    </w:lvl>
+    <w:lvl w:ilvl="3" w:tplc="0C0A0001" w:tentative="1">
+      <w:start w:val="1"/>
+      <w:numFmt w:val="bullet"/>
+      <w:lvlText w:val=""/>
+      <w:lvlJc w:val="left"/>
+      <w:pPr>
+        <w:ind w:left="2880" w:hanging="360"/>
+      </w:pPr>
+      <w:rPr>
+        <w:rFonts w:ascii="Symbol" w:hAnsi="Symbol" w:hint="default"/>
+      </w:rPr>
+    </w:lvl>
+    <w:lvl w:ilvl="4" w:tplc="0C0A0003" w:tentative="1">
+      <w:start w:val="1"/>
+      <w:numFmt w:val="bullet"/>
+      <w:lvlText w:val="o"/>
+      <w:lvlJc w:val="left"/>
+      <w:pPr>
+        <w:ind w:left="3600" w:hanging="360"/>
+      </w:pPr>
+      <w:rPr>
+        <w:rFonts w:ascii="Courier New" w:hAnsi="Courier New" w:cs="Courier New" w:hint="default"/>
+      </w:rPr>
+    </w:lvl>
+    <w:lvl w:ilvl="5" w:tplc="0C0A0005" w:tentative="1">
+      <w:start w:val="1"/>
+      <w:numFmt w:val="bullet"/>
+      <w:lvlText w:val=""/>
+      <w:lvlJc w:val="left"/>
+      <w:pPr>
+        <w:ind w:left="4320" w:hanging="360"/>
+      </w:pPr>
+      <w:rPr>
+        <w:rFonts w:ascii="Wingdings" w:hAnsi="Wingdings" w:hint="default"/>
+      </w:rPr>
+    </w:lvl>
+    <w:lvl w:ilvl="6" w:tplc="0C0A0001" w:tentative="1">
+      <w:start w:val="1"/>
+      <w:numFmt w:val="bullet"/>
+      <w:lvlText w:val=""/>
+      <w:lvlJc w:val="left"/>
+      <w:pPr>
+        <w:ind w:left="5040" w:hanging="360"/>
+      </w:pPr>
+      <w:rPr>
+        <w:rFonts w:ascii="Symbol" w:hAnsi="Symbol" w:hint="default"/>
+      </w:rPr>
+    </w:lvl>
+    <w:lvl w:ilvl="7" w:tplc="0C0A0003" w:tentative="1">
+      <w:start w:val="1"/>
+      <w:numFmt w:val="bullet"/>
+      <w:lvlText w:val="o"/>
+      <w:lvlJc w:val="left"/>
+      <w:pPr>
+        <w:ind w:left="5760" w:hanging="360"/>
+      </w:pPr>
+      <w:rPr>
+        <w:rFonts w:ascii="Courier New" w:hAnsi="Courier New" w:cs="Courier New" w:hint="default"/>
+      </w:rPr>
+    </w:lvl>
+    <w:lvl w:ilvl="8" w:tplc="0C0A0005" w:tentative="1">
+      <w:start w:val="1"/>
+      <w:numFmt w:val="bullet"/>
+      <w:lvlText w:val=""/>
+      <w:lvlJc w:val="left"/>
+      <w:pPr>
+        <w:ind w:left="6480" w:hanging="360"/>
+      </w:pPr>
+      <w:rPr>
+        <w:rFonts w:ascii="Wingdings" w:hAnsi="Wingdings" w:hint="default"/>
+      </w:rPr>
+    </w:lvl>
+  </w:abstractNum>
+  <w:abstractNum w:abstractNumId="5" w15:restartNumberingAfterBreak="0">
+    <w:nsid w:val="755511B8"/>
+    <w:multiLevelType w:val="hybridMultilevel"/>
+    <w:tmpl w:val="D542EEF4"/>
+    <w:lvl w:ilvl="0" w:tplc="0C0A000F">
+      <w:start w:val="1"/>
+      <w:numFmt w:val="decimal"/>
+      <w:lvlText w:val="%1."/>
+      <w:lvlJc w:val="left"/>
+      <w:pPr>
+        <w:ind w:left="720" w:hanging="360"/>
+      </w:pPr>
+    </w:lvl>
+    <w:lvl w:ilvl="1" w:tplc="0C0A0019" w:tentative="1">
+      <w:start w:val="1"/>
+      <w:numFmt w:val="lowerLetter"/>
+      <w:lvlText w:val="%2."/>
+      <w:lvlJc w:val="left"/>
+      <w:pPr>
+        <w:ind w:left="1440" w:hanging="360"/>
+      </w:pPr>
+    </w:lvl>
+    <w:lvl w:ilvl="2" w:tplc="0C0A001B" w:tentative="1">
+      <w:start w:val="1"/>
+      <w:numFmt w:val="lowerRoman"/>
+      <w:lvlText w:val="%3."/>
+      <w:lvlJc w:val="right"/>
+      <w:pPr>
+        <w:ind w:left="2160" w:hanging="180"/>
+      </w:pPr>
+    </w:lvl>
+    <w:lvl w:ilvl="3" w:tplc="0C0A000F" w:tentative="1">
+      <w:start w:val="1"/>
+      <w:numFmt w:val="decimal"/>
+      <w:lvlText w:val="%4."/>
+      <w:lvlJc w:val="left"/>
+      <w:pPr>
+        <w:ind w:left="2880" w:hanging="360"/>
+      </w:pPr>
+    </w:lvl>
+    <w:lvl w:ilvl="4" w:tplc="0C0A0019" w:tentative="1">
+      <w:start w:val="1"/>
+      <w:numFmt w:val="lowerLetter"/>
+      <w:lvlText w:val="%5."/>
+      <w:lvlJc w:val="left"/>
+      <w:pPr>
+        <w:ind w:left="3600" w:hanging="360"/>
+      </w:pPr>
+    </w:lvl>
+    <w:lvl w:ilvl="5" w:tplc="0C0A001B" w:tentative="1">
+      <w:start w:val="1"/>
+      <w:numFmt w:val="lowerRoman"/>
+      <w:lvlText w:val="%6."/>
+      <w:lvlJc w:val="right"/>
+      <w:pPr>
+        <w:ind w:left="4320" w:hanging="180"/>
+      </w:pPr>
+    </w:lvl>
+    <w:lvl w:ilvl="6" w:tplc="0C0A000F" w:tentative="1">
+      <w:start w:val="1"/>
+      <w:numFmt w:val="decimal"/>
+      <w:lvlText w:val="%7."/>
+      <w:lvlJc w:val="left"/>
+      <w:pPr>
+        <w:ind w:left="5040" w:hanging="360"/>
+      </w:pPr>
+    </w:lvl>
+    <w:lvl w:ilvl="7" w:tplc="0C0A0019" w:tentative="1">
+      <w:start w:val="1"/>
+      <w:numFmt w:val="lowerLetter"/>
+      <w:lvlText w:val="%8."/>
+      <w:lvlJc w:val="left"/>
+      <w:pPr>
+        <w:ind w:left="5760" w:hanging="360"/>
+      </w:pPr>
+    </w:lvl>
+    <w:lvl w:ilvl="8" w:tplc="0C0A001B" w:tentative="1">
+      <w:start w:val="1"/>
+      <w:numFmt w:val="lowerRoman"/>
+      <w:lvlText w:val="%9."/>
+      <w:lvlJc w:val="right"/>
+      <w:pPr>
+        <w:ind w:left="6480" w:hanging="180"/>
+      </w:pPr>
+    </w:lvl>
+  </w:abstractNum>
+  <w:abstractNum w:abstractNumId="6" w15:restartNumberingAfterBreak="0">
     <w:nsid w:val="767B1B48"/>
     <w:multiLevelType w:val="hybridMultilevel"/>
     <w:tmpl w:val="CD02494E"/>
@@ -3381,16 +4983,25 @@
     </w:lvl>
   </w:abstractNum>
   <w:num w:numId="1">
-    <w:abstractNumId w:val="1"/>
+    <w:abstractNumId w:val="2"/>
   </w:num>
   <w:num w:numId="2">
     <w:abstractNumId w:val="0"/>
   </w:num>
   <w:num w:numId="3">
+    <w:abstractNumId w:val="6"/>
+  </w:num>
+  <w:num w:numId="4">
     <w:abstractNumId w:val="3"/>
   </w:num>
-  <w:num w:numId="4">
-    <w:abstractNumId w:val="2"/>
+  <w:num w:numId="5">
+    <w:abstractNumId w:val="5"/>
+  </w:num>
+  <w:num w:numId="6">
+    <w:abstractNumId w:val="4"/>
+  </w:num>
+  <w:num w:numId="7">
+    <w:abstractNumId w:val="1"/>
   </w:num>
 </w:numbering>
 </file>
@@ -4274,12 +5885,12 @@
 
 <file path=word/glossary/fontTable.xml><?xml version="1.0" encoding="utf-8"?>
 <w:fonts xmlns:mc="http://schemas.openxmlformats.org/markup-compatibility/2006" xmlns:r="http://schemas.openxmlformats.org/officeDocument/2006/relationships" xmlns:w="http://schemas.openxmlformats.org/wordprocessingml/2006/main" xmlns:w14="http://schemas.microsoft.com/office/word/2010/wordml" xmlns:w15="http://schemas.microsoft.com/office/word/2012/wordml" xmlns:w16cid="http://schemas.microsoft.com/office/word/2016/wordml/cid" xmlns:w16se="http://schemas.microsoft.com/office/word/2015/wordml/symex" mc:Ignorable="w14 w15 w16se w16cid">
-  <w:font w:name="Calibri">
-    <w:panose1 w:val="020F0502020204030204"/>
-    <w:charset w:val="00"/>
-    <w:family w:val="swiss"/>
+  <w:font w:name="Symbol">
+    <w:panose1 w:val="05050102010706020507"/>
+    <w:charset w:val="02"/>
+    <w:family w:val="roman"/>
     <w:pitch w:val="variable"/>
-    <w:sig w:usb0="E4002EFF" w:usb1="C000247B" w:usb2="00000009" w:usb3="00000000" w:csb0="000001FF" w:csb1="00000000"/>
+    <w:sig w:usb0="00000000" w:usb1="10000000" w:usb2="00000000" w:usb3="00000000" w:csb0="80000000" w:csb1="00000000"/>
   </w:font>
   <w:font w:name="Times New Roman">
     <w:panose1 w:val="02020603050405020304"/>
@@ -4287,6 +5898,27 @@
     <w:family w:val="roman"/>
     <w:pitch w:val="variable"/>
     <w:sig w:usb0="E0002EFF" w:usb1="C000785B" w:usb2="00000009" w:usb3="00000000" w:csb0="000001FF" w:csb1="00000000"/>
+  </w:font>
+  <w:font w:name="Courier New">
+    <w:panose1 w:val="02070309020205020404"/>
+    <w:charset w:val="00"/>
+    <w:family w:val="modern"/>
+    <w:pitch w:val="fixed"/>
+    <w:sig w:usb0="E0002EFF" w:usb1="C0007843" w:usb2="00000009" w:usb3="00000000" w:csb0="000001FF" w:csb1="00000000"/>
+  </w:font>
+  <w:font w:name="Wingdings">
+    <w:panose1 w:val="05000000000000000000"/>
+    <w:charset w:val="02"/>
+    <w:family w:val="auto"/>
+    <w:pitch w:val="variable"/>
+    <w:sig w:usb0="00000000" w:usb1="10000000" w:usb2="00000000" w:usb3="00000000" w:csb0="80000000" w:csb1="00000000"/>
+  </w:font>
+  <w:font w:name="Calibri">
+    <w:panose1 w:val="020F0502020204030204"/>
+    <w:charset w:val="00"/>
+    <w:family w:val="swiss"/>
+    <w:pitch w:val="variable"/>
+    <w:sig w:usb0="E4002EFF" w:usb1="C000247B" w:usb2="00000009" w:usb3="00000000" w:csb0="000001FF" w:csb1="00000000"/>
   </w:font>
   <w:font w:name="MS Mincho">
     <w:altName w:val="ＭＳ 明朝"/>
@@ -4350,6 +5982,7 @@
     <w:rsid w:val="009A6C4C"/>
     <w:rsid w:val="00CE5E06"/>
     <w:rsid w:val="00E42C3E"/>
+    <w:rsid w:val="00F20754"/>
   </w:rsids>
   <m:mathPr>
     <m:mathFont m:val="Cambria Math"/>
@@ -5141,6 +6774,15 @@
 </file>
 
 <file path=customXml/item2.xml><?xml version="1.0" encoding="utf-8"?>
+<?mso-contentType ?>
+<FormTemplates xmlns="http://schemas.microsoft.com/sharepoint/v3/contenttype/forms">
+  <Display>DocumentLibraryForm</Display>
+  <Edit>DocumentLibraryForm</Edit>
+  <New>DocumentLibraryForm</New>
+</FormTemplates>
+</file>
+
+<file path=customXml/item3.xml><?xml version="1.0" encoding="utf-8"?>
 <ct:contentTypeSchema xmlns:ct="http://schemas.microsoft.com/office/2006/metadata/contentType" xmlns:ma="http://schemas.microsoft.com/office/2006/metadata/properties/metaAttributes" ct:_="" ma:_="" ma:contentTypeName="Documento" ma:contentTypeID="0x010100DC1B99A9EEE28F4A8A89E34BAC92DB48" ma:contentTypeVersion="6" ma:contentTypeDescription="Crear nuevo documento." ma:contentTypeScope="" ma:versionID="309f30f92bbbff45f70a8db50a0c4103">
   <xsd:schema xmlns:xsd="http://www.w3.org/2001/XMLSchema" xmlns:xs="http://www.w3.org/2001/XMLSchema" xmlns:p="http://schemas.microsoft.com/office/2006/metadata/properties" xmlns:ns3="8f91c9cd-1aea-4392-8e9d-969038834d6e" xmlns:ns4="3f9cdb6f-52ea-446e-aae9-63bd6a01bccd" targetNamespace="http://schemas.microsoft.com/office/2006/metadata/properties" ma:root="true" ma:fieldsID="95346ce81bc5744113a03afbec27e151" ns3:_="" ns4:_="">
     <xsd:import namespace="8f91c9cd-1aea-4392-8e9d-969038834d6e"/>
@@ -5317,15 +6959,6 @@
 </ct:contentTypeSchema>
 </file>
 
-<file path=customXml/item3.xml><?xml version="1.0" encoding="utf-8"?>
-<?mso-contentType ?>
-<FormTemplates xmlns="http://schemas.microsoft.com/sharepoint/v3/contenttype/forms">
-  <Display>DocumentLibraryForm</Display>
-  <Edit>DocumentLibraryForm</Edit>
-  <New>DocumentLibraryForm</New>
-</FormTemplates>
-</file>
-
 <file path=customXml/item4.xml><?xml version="1.0" encoding="utf-8"?>
 <p:properties xmlns:p="http://schemas.microsoft.com/office/2006/metadata/properties" xmlns:xsi="http://www.w3.org/2001/XMLSchema-instance" xmlns:pc="http://schemas.microsoft.com/office/infopath/2007/PartnerControls">
   <documentManagement/>
@@ -5341,6 +6974,14 @@
 </file>
 
 <file path=customXml/itemProps2.xml><?xml version="1.0" encoding="utf-8"?>
+<ds:datastoreItem xmlns:ds="http://schemas.openxmlformats.org/officeDocument/2006/customXml" ds:itemID="{E1628736-9F4A-4934-A733-0DFF1F40A28B}">
+  <ds:schemaRefs>
+    <ds:schemaRef ds:uri="http://schemas.microsoft.com/sharepoint/v3/contenttype/forms"/>
+  </ds:schemaRefs>
+</ds:datastoreItem>
+</file>
+
+<file path=customXml/itemProps3.xml><?xml version="1.0" encoding="utf-8"?>
 <ds:datastoreItem xmlns:ds="http://schemas.openxmlformats.org/officeDocument/2006/customXml" ds:itemID="{C07F0ADE-F7FA-468F-898B-D72E36C35B9E}">
   <ds:schemaRefs>
     <ds:schemaRef ds:uri="http://schemas.microsoft.com/office/2006/metadata/contentType"/>
@@ -5359,14 +7000,6 @@
 </ds:datastoreItem>
 </file>
 
-<file path=customXml/itemProps3.xml><?xml version="1.0" encoding="utf-8"?>
-<ds:datastoreItem xmlns:ds="http://schemas.openxmlformats.org/officeDocument/2006/customXml" ds:itemID="{E1628736-9F4A-4934-A733-0DFF1F40A28B}">
-  <ds:schemaRefs>
-    <ds:schemaRef ds:uri="http://schemas.microsoft.com/sharepoint/v3/contenttype/forms"/>
-  </ds:schemaRefs>
-</ds:datastoreItem>
-</file>
-
 <file path=customXml/itemProps4.xml><?xml version="1.0" encoding="utf-8"?>
 <ds:datastoreItem xmlns:ds="http://schemas.openxmlformats.org/officeDocument/2006/customXml" ds:itemID="{E37601FB-5E86-4D66-A25E-2990CB57B50B}">
   <ds:schemaRefs>

</xml_diff>

<commit_message>
Fixed documentation added mention to neo4j conf file modification
</commit_message>
<xml_diff>
--- a/NEO4J/documentation/neo4jTeamworkDocumentation.docx
+++ b/NEO4J/documentation/neo4jTeamworkDocumentation.docx
@@ -840,16 +840,12 @@
         </w:rPr>
         <w:t xml:space="preserve"> has been created to serve as a self-explanatory and interactive documentary of some parts of this project’s development.</w:t>
       </w:r>
-    </w:p>
-    <w:p>
-      <w:pPr>
-        <w:pStyle w:val="Contenido"/>
-        <w:spacing w:before="240" w:after="240"/>
-        <w:jc w:val="both"/>
-        <w:rPr>
-          <w:noProof/>
-        </w:rPr>
-      </w:pPr>
+      <w:r>
+        <w:rPr>
+          <w:noProof/>
+        </w:rPr>
+        <w:t xml:space="preserve"> </w:t>
+      </w:r>
       <w:r>
         <w:rPr>
           <w:noProof/>
@@ -927,6 +923,7 @@
         <w:spacing w:before="240" w:after="240"/>
         <w:jc w:val="both"/>
         <w:rPr>
+          <w:rStyle w:val="Hipervnculo"/>
           <w:b/>
           <w:bCs/>
           <w:i/>
@@ -966,466 +963,80 @@
     </w:p>
     <w:p>
       <w:pPr>
-        <w:pStyle w:val="Ttulo2"/>
-        <w:rPr>
-          <w:sz w:val="44"/>
-          <w:szCs w:val="32"/>
-        </w:rPr>
-      </w:pPr>
-      <w:r>
-        <w:rPr>
-          <w:sz w:val="44"/>
-          <w:szCs w:val="32"/>
-        </w:rPr>
-        <w:t>Delivered folder structure and GitHub repository</w:t>
-      </w:r>
-    </w:p>
-    <w:p>
-      <w:pPr>
-        <w:spacing w:after="240"/>
-        <w:jc w:val="both"/>
-        <w:rPr>
-          <w:b w:val="0"/>
-          <w:bCs/>
-        </w:rPr>
-      </w:pPr>
-      <w:r>
-        <w:rPr>
-          <w:b w:val="0"/>
-          <w:bCs/>
-        </w:rPr>
-        <w:t>GitHub version control system has been used throughout the whole development process, just in case there is any need to check any extra files</w:t>
-      </w:r>
-      <w:r>
-        <w:rPr>
-          <w:b w:val="0"/>
-          <w:bCs/>
-        </w:rPr>
-        <w:t>, here is the link to the public repository that holds the project files</w:t>
-      </w:r>
-      <w:r>
-        <w:rPr>
-          <w:b w:val="0"/>
-          <w:bCs/>
-        </w:rPr>
-        <w:t xml:space="preserve"> (Just in case deliverable is too big for the Campus)</w:t>
-      </w:r>
-      <w:r>
-        <w:rPr>
-          <w:b w:val="0"/>
-          <w:bCs/>
-        </w:rPr>
-        <w:t>:</w:t>
-      </w:r>
-    </w:p>
-    <w:p>
-      <w:pPr>
-        <w:spacing w:after="240"/>
-        <w:jc w:val="both"/>
-        <w:rPr>
-          <w:b w:val="0"/>
-          <w:bCs/>
-        </w:rPr>
-      </w:pPr>
-      <w:hyperlink r:id="rId14" w:history="1">
-        <w:r>
-          <w:rPr>
-            <w:rStyle w:val="Hipervnculo"/>
-          </w:rPr>
-          <w:t>https://github.com/fincamd/RI_Teamworks</w:t>
-        </w:r>
-      </w:hyperlink>
-      <w:r>
-        <w:t xml:space="preserve"> </w:t>
-      </w:r>
-      <w:r>
-        <w:rPr>
-          <w:b w:val="0"/>
-          <w:bCs/>
-        </w:rPr>
-        <w:t>(</w:t>
-      </w:r>
-      <w:r>
-        <w:rPr>
-          <w:b w:val="0"/>
-          <w:bCs/>
-        </w:rPr>
-        <w:t>Disclaimer</w:t>
-      </w:r>
-      <w:r>
-        <w:rPr>
-          <w:b w:val="0"/>
-          <w:bCs/>
-        </w:rPr>
-        <w:t xml:space="preserve">: I have both Information </w:t>
-      </w:r>
-      <w:r>
-        <w:rPr>
-          <w:b w:val="0"/>
-          <w:bCs/>
-        </w:rPr>
-        <w:t>R</w:t>
-      </w:r>
-      <w:r>
-        <w:rPr>
-          <w:b w:val="0"/>
-          <w:bCs/>
-        </w:rPr>
-        <w:t xml:space="preserve">epositories </w:t>
-      </w:r>
-      <w:r>
-        <w:rPr>
-          <w:b w:val="0"/>
-          <w:bCs/>
-        </w:rPr>
-        <w:t>teamworks</w:t>
-      </w:r>
-      <w:r>
-        <w:rPr>
-          <w:b w:val="0"/>
-          <w:bCs/>
-        </w:rPr>
-        <w:t xml:space="preserve"> </w:t>
-      </w:r>
-      <w:r>
-        <w:rPr>
-          <w:b w:val="0"/>
-          <w:bCs/>
-        </w:rPr>
-        <w:t xml:space="preserve">held there for the sake of easy </w:t>
-      </w:r>
-      <w:r>
-        <w:rPr>
-          <w:b w:val="0"/>
-          <w:bCs/>
-        </w:rPr>
-        <w:t xml:space="preserve">file </w:t>
-      </w:r>
-      <w:r>
-        <w:rPr>
-          <w:b w:val="0"/>
-          <w:bCs/>
-        </w:rPr>
-        <w:t xml:space="preserve">manipulation with my </w:t>
-      </w:r>
-      <w:r>
-        <w:rPr>
-          <w:b w:val="0"/>
-          <w:bCs/>
-        </w:rPr>
-        <w:t>colleague</w:t>
-      </w:r>
-      <w:r>
-        <w:rPr>
-          <w:b w:val="0"/>
-          <w:bCs/>
-        </w:rPr>
-        <w:t xml:space="preserve">. Files for this concrete project are </w:t>
-      </w:r>
-      <w:r>
-        <w:rPr>
-          <w:b w:val="0"/>
-          <w:bCs/>
-        </w:rPr>
-        <w:t>inside “NEO</w:t>
-      </w:r>
-      <w:r>
-        <w:rPr>
-          <w:b w:val="0"/>
-          <w:bCs/>
-        </w:rPr>
-        <w:t>4J” folder).</w:t>
-      </w:r>
-    </w:p>
-    <w:p>
-      <w:pPr>
-        <w:spacing w:after="240"/>
-        <w:jc w:val="both"/>
-        <w:rPr>
-          <w:b w:val="0"/>
-          <w:bCs/>
-        </w:rPr>
-      </w:pPr>
-      <w:r>
-        <w:rPr>
-          <w:b w:val="0"/>
-          <w:bCs/>
-        </w:rPr>
-        <w:t>Only the relevant and requested files have been included, but some files that are not requested</w:t>
-      </w:r>
-      <w:r>
-        <w:rPr>
-          <w:b w:val="0"/>
-          <w:bCs/>
-        </w:rPr>
-        <w:t xml:space="preserve"> might be checked </w:t>
-      </w:r>
-      <w:r>
-        <w:rPr>
-          <w:b w:val="0"/>
-          <w:bCs/>
-        </w:rPr>
-        <w:t>for further correspondence.</w:t>
-      </w:r>
-      <w:r>
-        <w:rPr>
-          <w:b w:val="0"/>
-          <w:bCs/>
-        </w:rPr>
-        <w:t xml:space="preserve"> These files are included in the “extra_files” folder</w:t>
-      </w:r>
-      <w:r>
-        <w:rPr>
-          <w:b w:val="0"/>
-          <w:bCs/>
-        </w:rPr>
-        <w:t>. The folder named as “workspace” contains a project</w:t>
-      </w:r>
-      <w:r>
-        <w:rPr>
-          <w:b w:val="0"/>
-          <w:bCs/>
-        </w:rPr>
-        <w:t xml:space="preserve"> with the optional application to develop on top of the query </w:t>
-      </w:r>
-      <w:r>
-        <w:rPr>
-          <w:b w:val="0"/>
-          <w:bCs/>
-        </w:rPr>
-        <w:t>tasks.</w:t>
-      </w:r>
-      <w:r>
-        <w:rPr>
-          <w:b w:val="0"/>
-          <w:bCs/>
-        </w:rPr>
-        <w:t xml:space="preserve"> Folder </w:t>
-      </w:r>
-      <w:r>
-        <w:rPr>
-          <w:b w:val="0"/>
-          <w:bCs/>
-        </w:rPr>
-        <w:t xml:space="preserve">named </w:t>
-      </w:r>
-      <w:r>
-        <w:rPr>
-          <w:b w:val="0"/>
-          <w:bCs/>
-        </w:rPr>
-        <w:t>“task_txt_files” contains files used to take notes during the process.</w:t>
-      </w:r>
-      <w:r>
-        <w:rPr>
-          <w:b w:val="0"/>
-          <w:bCs/>
-        </w:rPr>
-        <w:t xml:space="preserve"> Notes such as the statement of the exercise, looked-up references, developed queries</w:t>
-      </w:r>
-      <w:r>
-        <w:rPr>
-          <w:b w:val="0"/>
-          <w:bCs/>
-        </w:rPr>
-        <w:t xml:space="preserve"> and the</w:t>
-      </w:r>
-      <w:r>
-        <w:rPr>
-          <w:b w:val="0"/>
-          <w:bCs/>
-        </w:rPr>
-        <w:t xml:space="preserve"> </w:t>
-      </w:r>
-      <w:r>
-        <w:rPr>
-          <w:b w:val="0"/>
-          <w:bCs/>
-        </w:rPr>
-        <w:t xml:space="preserve">graph </w:t>
-      </w:r>
-      <w:r>
-        <w:rPr>
-          <w:b w:val="0"/>
-          <w:bCs/>
-        </w:rPr>
-        <w:t>DB</w:t>
-      </w:r>
-      <w:r>
-        <w:rPr>
-          <w:b w:val="0"/>
-          <w:bCs/>
-        </w:rPr>
-        <w:t xml:space="preserve"> creation scri</w:t>
-      </w:r>
-      <w:r>
-        <w:rPr>
-          <w:b w:val="0"/>
-          <w:bCs/>
-        </w:rPr>
-        <w:t>pt</w:t>
-      </w:r>
-      <w:r>
-        <w:rPr>
-          <w:b w:val="0"/>
-          <w:bCs/>
-        </w:rPr>
-        <w:t>.</w:t>
-      </w:r>
-    </w:p>
-    <w:p>
-      <w:pPr>
-        <w:pStyle w:val="Ttulo"/>
-        <w:rPr>
-          <w:noProof/>
-        </w:rPr>
-      </w:pPr>
-      <w:r>
-        <w:rPr>
-          <w:noProof/>
-        </w:rPr>
-        <w:lastRenderedPageBreak/>
-        <w:t>Contents</w:t>
-      </w:r>
-    </w:p>
-    <w:p>
-      <w:pPr>
-        <w:pStyle w:val="Ttulo1"/>
-        <w:rPr>
-          <w:noProof/>
-          <w:lang w:bidi="es-ES"/>
-        </w:rPr>
-      </w:pPr>
-      <w:r>
-        <w:rPr>
-          <w:noProof/>
-          <w:lang w:bidi="es-ES"/>
-        </w:rPr>
-        <w:t>1.</w:t>
-      </w:r>
-      <w:r>
-        <w:t>Motivation</w:t>
-      </w:r>
-    </w:p>
-    <w:p>
-      <w:pPr>
         <w:pStyle w:val="Contenido"/>
         <w:spacing w:before="240" w:after="240"/>
         <w:jc w:val="both"/>
-        <w:rPr>
-          <w:noProof/>
-          <w:u w:val="single"/>
-          <w:lang w:bidi="es-ES"/>
-        </w:rPr>
-      </w:pPr>
-      <w:r>
-        <w:rPr>
-          <w:noProof/>
-          <w:lang w:bidi="es-ES"/>
-        </w:rPr>
-        <w:t xml:space="preserve">Domain: Transport systems across </w:t>
-      </w:r>
-      <w:r>
-        <w:rPr>
-          <w:noProof/>
-          <w:lang w:bidi="es-ES"/>
-        </w:rPr>
-        <w:t>cities, villages and valleys.</w:t>
-      </w:r>
-    </w:p>
-    <w:p>
-      <w:pPr>
-        <w:pStyle w:val="Contenido"/>
-        <w:spacing w:after="240"/>
+      </w:pPr>
+      <w:r>
+        <w:t xml:space="preserve">Neo4J .conf file was modified to allow remote hosts to </w:t>
+      </w:r>
+      <w:r>
+        <w:t xml:space="preserve">be </w:t>
+      </w:r>
+      <w:r>
+        <w:t>access</w:t>
+      </w:r>
+      <w:r>
+        <w:t xml:space="preserve">ed </w:t>
+      </w:r>
+      <w:r>
+        <w:t>and so</w:t>
+      </w:r>
+      <w:r>
+        <w:t xml:space="preserve"> get</w:t>
+      </w:r>
+      <w:r>
+        <w:t xml:space="preserve"> the guide hosted in neo4J </w:t>
+      </w:r>
+      <w:r>
+        <w:t>GraphGist</w:t>
+      </w:r>
+      <w:r>
+        <w:t xml:space="preserve"> servers</w:t>
+      </w:r>
+      <w:r>
+        <w:t>.</w:t>
+      </w:r>
+      <w:r>
+        <w:t xml:space="preserve"> Lines 361 and 362 were added to the </w:t>
+      </w:r>
+      <w:r>
+        <w:t xml:space="preserve">“neo4j.conf” </w:t>
+      </w:r>
+      <w:r>
+        <w:t>file.</w:t>
+      </w:r>
+      <w:r>
+        <w:t xml:space="preserve"> (Followed a</w:t>
+      </w:r>
+      <w:r>
+        <w:t xml:space="preserve"> tutorial from the GraphGist </w:t>
+      </w:r>
+      <w:r>
+        <w:t>documentation</w:t>
+      </w:r>
+      <w:r>
+        <w:t>)</w:t>
+      </w:r>
+      <w:r>
+        <w:t>.</w:t>
+      </w:r>
+    </w:p>
+    <w:p>
+      <w:pPr>
+        <w:pStyle w:val="Contenido"/>
+        <w:spacing w:before="240" w:after="240"/>
         <w:jc w:val="both"/>
-        <w:rPr>
-          <w:noProof/>
-          <w:lang w:bidi="es-ES"/>
-        </w:rPr>
-      </w:pPr>
-      <w:r>
-        <w:rPr>
-          <w:noProof/>
-          <w:lang w:bidi="es-ES"/>
-        </w:rPr>
-        <w:t xml:space="preserve">This graph database </w:t>
-      </w:r>
-      <w:r>
-        <w:rPr>
-          <w:noProof/>
-          <w:lang w:bidi="es-ES"/>
-        </w:rPr>
-        <w:t>has been created based on</w:t>
-      </w:r>
-      <w:r>
-        <w:rPr>
-          <w:noProof/>
-          <w:lang w:bidi="es-ES"/>
-        </w:rPr>
-        <w:t xml:space="preserve"> the insight of </w:t>
-      </w:r>
-      <w:r>
-        <w:rPr>
-          <w:noProof/>
-          <w:lang w:bidi="es-ES"/>
-        </w:rPr>
-        <w:t>a map. This “map” would display cities, villages and valleys which are interconnected by some conveyance means.</w:t>
-      </w:r>
-      <w:r>
-        <w:rPr>
-          <w:noProof/>
-          <w:lang w:bidi="es-ES"/>
-        </w:rPr>
-        <w:t xml:space="preserve"> These are: buslines, railways</w:t>
-      </w:r>
-      <w:r>
-        <w:rPr>
-          <w:noProof/>
-          <w:lang w:bidi="es-ES"/>
-        </w:rPr>
-        <w:t>, highways</w:t>
-      </w:r>
-      <w:r>
-        <w:rPr>
-          <w:noProof/>
-          <w:lang w:bidi="es-ES"/>
-        </w:rPr>
-        <w:t xml:space="preserve"> and boat</w:t>
-      </w:r>
-      <w:r>
-        <w:rPr>
-          <w:noProof/>
-          <w:lang w:bidi="es-ES"/>
-        </w:rPr>
-        <w:t>s</w:t>
-      </w:r>
-      <w:r>
-        <w:rPr>
-          <w:noProof/>
-          <w:lang w:bidi="es-ES"/>
-        </w:rPr>
-        <w:t>.</w:t>
-      </w:r>
-    </w:p>
-    <w:p>
-      <w:pPr>
-        <w:pStyle w:val="Contenido"/>
-        <w:spacing w:after="240"/>
-        <w:jc w:val="center"/>
-        <w:rPr>
-          <w:noProof/>
-          <w:lang w:bidi="es-ES"/>
-        </w:rPr>
       </w:pPr>
       <w:r>
         <w:rPr>
           <w:noProof/>
         </w:rPr>
         <w:drawing>
-          <wp:inline distT="0" distB="0" distL="0" distR="0" wp14:anchorId="138FA9DC" wp14:editId="09740D54">
-            <wp:extent cx="3962400" cy="1171575"/>
-            <wp:effectExtent l="0" t="0" r="0" b="9525"/>
-            <wp:docPr id="10" name="Imagen 10"/>
+          <wp:inline distT="0" distB="0" distL="0" distR="0" wp14:anchorId="66212A01" wp14:editId="792FCBEA">
+            <wp:extent cx="6371590" cy="1132840"/>
+            <wp:effectExtent l="0" t="0" r="0" b="0"/>
+            <wp:docPr id="22" name="Imagen 22"/>
             <wp:cNvGraphicFramePr>
               <a:graphicFrameLocks xmlns:a="http://schemas.openxmlformats.org/drawingml/2006/main" noChangeAspect="1"/>
             </wp:cNvGraphicFramePr>
@@ -1437,7 +1048,7 @@
                     <pic:cNvPicPr/>
                   </pic:nvPicPr>
                   <pic:blipFill>
-                    <a:blip r:embed="rId15"/>
+                    <a:blip r:embed="rId14"/>
                     <a:stretch>
                       <a:fillRect/>
                     </a:stretch>
@@ -1445,7 +1056,7 @@
                   <pic:spPr>
                     <a:xfrm>
                       <a:off x="0" y="0"/>
-                      <a:ext cx="3962400" cy="1171575"/>
+                      <a:ext cx="6371590" cy="1132840"/>
                     </a:xfrm>
                     <a:prstGeom prst="rect">
                       <a:avLst/>
@@ -1460,467 +1071,242 @@
     </w:p>
     <w:p>
       <w:pPr>
-        <w:pStyle w:val="Contenido"/>
+        <w:pStyle w:val="Ttulo2"/>
+        <w:rPr>
+          <w:sz w:val="44"/>
+          <w:szCs w:val="32"/>
+        </w:rPr>
+      </w:pPr>
+      <w:bookmarkStart w:id="0" w:name="_GoBack"/>
+      <w:bookmarkEnd w:id="0"/>
+      <w:r>
+        <w:rPr>
+          <w:sz w:val="44"/>
+          <w:szCs w:val="32"/>
+        </w:rPr>
+        <w:t>GitHub repository</w:t>
+      </w:r>
+    </w:p>
+    <w:p>
+      <w:pPr>
         <w:spacing w:after="240"/>
         <w:jc w:val="both"/>
         <w:rPr>
-          <w:noProof/>
-          <w:lang w:bidi="es-ES"/>
-        </w:rPr>
-      </w:pPr>
-      <w:r>
-        <w:rPr>
-          <w:noProof/>
-          <w:lang w:bidi="es-ES"/>
-        </w:rPr>
-        <w:t>As it can be seen from above schema, our domain allows nodes to be interrelated using three types of relationships: Railway, Boat</w:t>
-      </w:r>
-      <w:r>
-        <w:rPr>
-          <w:noProof/>
-          <w:lang w:bidi="es-ES"/>
-        </w:rPr>
-        <w:t>, Highway</w:t>
-      </w:r>
-      <w:r>
-        <w:rPr>
-          <w:noProof/>
-          <w:lang w:bidi="es-ES"/>
-        </w:rPr>
-        <w:t xml:space="preserve"> and Busline</w:t>
-      </w:r>
-      <w:r>
-        <w:rPr>
-          <w:noProof/>
-          <w:lang w:bidi="es-ES"/>
-        </w:rPr>
-        <w:t>.</w:t>
-      </w:r>
-      <w:r>
-        <w:rPr>
-          <w:noProof/>
-          <w:lang w:bidi="es-ES"/>
-        </w:rPr>
-        <w:t xml:space="preserve"> Although t</w:t>
-      </w:r>
-      <w:r>
-        <w:rPr>
-          <w:noProof/>
-          <w:lang w:bidi="es-ES"/>
-        </w:rPr>
-        <w:t xml:space="preserve">hey are not represented </w:t>
-      </w:r>
-      <w:r>
-        <w:rPr>
-          <w:noProof/>
-          <w:lang w:bidi="es-ES"/>
-        </w:rPr>
-        <w:t>with an arrow in the schema,</w:t>
-      </w:r>
-      <w:r>
-        <w:rPr>
-          <w:noProof/>
-          <w:lang w:bidi="es-ES"/>
-        </w:rPr>
-        <w:t xml:space="preserve"> they will be </w:t>
-      </w:r>
-      <w:r>
-        <w:rPr>
-          <w:noProof/>
-          <w:lang w:bidi="es-ES"/>
-        </w:rPr>
-        <w:t xml:space="preserve">represented </w:t>
-      </w:r>
-      <w:r>
-        <w:rPr>
-          <w:noProof/>
-          <w:lang w:bidi="es-ES"/>
-        </w:rPr>
-        <w:t>using</w:t>
-      </w:r>
-      <w:r>
-        <w:rPr>
-          <w:noProof/>
-          <w:lang w:bidi="es-ES"/>
-        </w:rPr>
-        <w:t xml:space="preserve"> </w:t>
-      </w:r>
-      <w:r>
-        <w:rPr>
-          <w:noProof/>
-          <w:lang w:bidi="es-ES"/>
-        </w:rPr>
-        <w:t>a directed arrow in our graph</w:t>
-      </w:r>
-      <w:r>
-        <w:rPr>
-          <w:noProof/>
-          <w:lang w:bidi="es-ES"/>
-        </w:rPr>
-        <w:t>.</w:t>
-      </w:r>
-      <w:r>
-        <w:rPr>
-          <w:noProof/>
-          <w:lang w:bidi="es-ES"/>
-        </w:rPr>
-        <w:t xml:space="preserve"> This is no problem</w:t>
-      </w:r>
-      <w:r>
-        <w:rPr>
-          <w:noProof/>
-          <w:lang w:bidi="es-ES"/>
-        </w:rPr>
-        <w:t>,</w:t>
-      </w:r>
-      <w:r>
-        <w:rPr>
-          <w:noProof/>
-          <w:lang w:bidi="es-ES"/>
-        </w:rPr>
-        <w:t xml:space="preserve"> </w:t>
-      </w:r>
-      <w:r>
-        <w:rPr>
-          <w:noProof/>
-          <w:lang w:bidi="es-ES"/>
-        </w:rPr>
-        <w:t xml:space="preserve">as </w:t>
-      </w:r>
-      <w:r>
-        <w:rPr>
-          <w:noProof/>
-          <w:lang w:bidi="es-ES"/>
-        </w:rPr>
-        <w:t>they can be traversed both ways</w:t>
-      </w:r>
-      <w:r>
-        <w:rPr>
-          <w:noProof/>
-          <w:lang w:bidi="es-ES"/>
-        </w:rPr>
-        <w:t xml:space="preserve"> when querying</w:t>
-      </w:r>
-      <w:r>
-        <w:rPr>
-          <w:noProof/>
-          <w:lang w:bidi="es-ES"/>
-        </w:rPr>
-        <w:t>.</w:t>
-      </w:r>
-      <w:r>
-        <w:rPr>
-          <w:noProof/>
-          <w:lang w:bidi="es-ES"/>
-        </w:rPr>
-        <w:t xml:space="preserve"> (Image included in repository path: “</w:t>
-      </w:r>
-      <w:r>
-        <w:rPr>
-          <w:noProof/>
-          <w:lang w:bidi="es-ES"/>
-        </w:rPr>
-        <w:t>RI_Teamworks/NEO4J/</w:t>
-      </w:r>
-      <w:r>
-        <w:rPr>
-          <w:noProof/>
-          <w:lang w:bidi="es-ES"/>
-        </w:rPr>
-        <w:t>extra_files”)</w:t>
-      </w:r>
-    </w:p>
-    <w:p>
-      <w:pPr>
-        <w:pStyle w:val="Contenido"/>
+          <w:b w:val="0"/>
+          <w:bCs/>
+        </w:rPr>
+      </w:pPr>
+      <w:r>
+        <w:rPr>
+          <w:b w:val="0"/>
+          <w:bCs/>
+        </w:rPr>
+        <w:t>GitHub version control system has been used throughout the whole development process, just in case there is any need to check any extra files</w:t>
+      </w:r>
+      <w:r>
+        <w:rPr>
+          <w:b w:val="0"/>
+          <w:bCs/>
+        </w:rPr>
+        <w:t>, here is the link to the public repository that holds the project files</w:t>
+      </w:r>
+      <w:r>
+        <w:rPr>
+          <w:b w:val="0"/>
+          <w:bCs/>
+        </w:rPr>
+        <w:t xml:space="preserve"> (Just in case deliverable is too big for the Campus)</w:t>
+      </w:r>
+      <w:r>
+        <w:rPr>
+          <w:b w:val="0"/>
+          <w:bCs/>
+        </w:rPr>
+        <w:t>:</w:t>
+      </w:r>
+    </w:p>
+    <w:p>
+      <w:pPr>
         <w:spacing w:after="240"/>
         <w:jc w:val="both"/>
         <w:rPr>
-          <w:noProof/>
-          <w:lang w:bidi="es-ES"/>
-        </w:rPr>
-      </w:pPr>
-      <w:r>
-        <w:rPr>
-          <w:noProof/>
-          <w:lang w:bidi="es-ES"/>
-        </w:rPr>
-        <w:t xml:space="preserve">Each </w:t>
-      </w:r>
-      <w:r>
-        <w:rPr>
-          <w:noProof/>
-          <w:lang w:bidi="es-ES"/>
-        </w:rPr>
-        <w:t xml:space="preserve">relationship </w:t>
-      </w:r>
-      <w:r>
-        <w:rPr>
-          <w:noProof/>
-          <w:lang w:bidi="es-ES"/>
-        </w:rPr>
-        <w:t>has a different set of attributes. Distributed as follows:</w:t>
-      </w:r>
-    </w:p>
-    <w:p>
-      <w:pPr>
-        <w:pStyle w:val="Contenido"/>
-        <w:numPr>
-          <w:ilvl w:val="0"/>
-          <w:numId w:val="1"/>
-        </w:numPr>
+          <w:b w:val="0"/>
+          <w:bCs/>
+        </w:rPr>
+      </w:pPr>
+      <w:hyperlink r:id="rId15" w:history="1">
+        <w:r>
+          <w:rPr>
+            <w:rStyle w:val="Hipervnculo"/>
+          </w:rPr>
+          <w:t>https://github.com/fincamd/RI_Teamworks</w:t>
+        </w:r>
+      </w:hyperlink>
+      <w:r>
+        <w:t xml:space="preserve"> </w:t>
+      </w:r>
+      <w:r>
+        <w:rPr>
+          <w:b w:val="0"/>
+          <w:bCs/>
+        </w:rPr>
+        <w:t>(</w:t>
+      </w:r>
+      <w:r>
+        <w:rPr>
+          <w:b w:val="0"/>
+          <w:bCs/>
+        </w:rPr>
+        <w:t>Disclaimer</w:t>
+      </w:r>
+      <w:r>
+        <w:rPr>
+          <w:b w:val="0"/>
+          <w:bCs/>
+        </w:rPr>
+        <w:t xml:space="preserve">: I have both Information </w:t>
+      </w:r>
+      <w:r>
+        <w:rPr>
+          <w:b w:val="0"/>
+          <w:bCs/>
+        </w:rPr>
+        <w:t>R</w:t>
+      </w:r>
+      <w:r>
+        <w:rPr>
+          <w:b w:val="0"/>
+          <w:bCs/>
+        </w:rPr>
+        <w:t xml:space="preserve">epositories </w:t>
+      </w:r>
+      <w:r>
+        <w:rPr>
+          <w:b w:val="0"/>
+          <w:bCs/>
+        </w:rPr>
+        <w:t>teamworks</w:t>
+      </w:r>
+      <w:r>
+        <w:rPr>
+          <w:b w:val="0"/>
+          <w:bCs/>
+        </w:rPr>
+        <w:t xml:space="preserve"> </w:t>
+      </w:r>
+      <w:r>
+        <w:rPr>
+          <w:b w:val="0"/>
+          <w:bCs/>
+        </w:rPr>
+        <w:t xml:space="preserve">held there for the sake of easy </w:t>
+      </w:r>
+      <w:r>
+        <w:rPr>
+          <w:b w:val="0"/>
+          <w:bCs/>
+        </w:rPr>
+        <w:t xml:space="preserve">file </w:t>
+      </w:r>
+      <w:r>
+        <w:rPr>
+          <w:b w:val="0"/>
+          <w:bCs/>
+        </w:rPr>
+        <w:t xml:space="preserve">manipulation with my </w:t>
+      </w:r>
+      <w:r>
+        <w:rPr>
+          <w:b w:val="0"/>
+          <w:bCs/>
+        </w:rPr>
+        <w:t>colleague</w:t>
+      </w:r>
+      <w:r>
+        <w:rPr>
+          <w:b w:val="0"/>
+          <w:bCs/>
+        </w:rPr>
+        <w:t xml:space="preserve">. Files for this concrete project are </w:t>
+      </w:r>
+      <w:r>
+        <w:rPr>
+          <w:b w:val="0"/>
+          <w:bCs/>
+        </w:rPr>
+        <w:t>inside “NEO</w:t>
+      </w:r>
+      <w:r>
+        <w:rPr>
+          <w:b w:val="0"/>
+          <w:bCs/>
+        </w:rPr>
+        <w:t>4J” folder).</w:t>
+      </w:r>
+    </w:p>
+    <w:p>
+      <w:pPr>
+        <w:pStyle w:val="Ttulo"/>
+        <w:rPr>
+          <w:noProof/>
+        </w:rPr>
+      </w:pPr>
+      <w:r>
+        <w:rPr>
+          <w:noProof/>
+        </w:rPr>
+        <w:lastRenderedPageBreak/>
+        <w:t>Contents</w:t>
+      </w:r>
+    </w:p>
+    <w:p>
+      <w:pPr>
+        <w:pStyle w:val="Ttulo1"/>
+        <w:rPr>
+          <w:noProof/>
+          <w:lang w:bidi="es-ES"/>
+        </w:rPr>
+      </w:pPr>
+      <w:r>
+        <w:rPr>
+          <w:noProof/>
+          <w:lang w:bidi="es-ES"/>
+        </w:rPr>
+        <w:t>1.</w:t>
+      </w:r>
+      <w:r>
+        <w:t>Motivation</w:t>
+      </w:r>
+    </w:p>
+    <w:p>
+      <w:pPr>
+        <w:pStyle w:val="Contenido"/>
+        <w:spacing w:before="240" w:after="240"/>
         <w:jc w:val="both"/>
         <w:rPr>
           <w:noProof/>
-          <w:lang w:bidi="es-ES"/>
-        </w:rPr>
-      </w:pPr>
-      <w:r>
-        <w:rPr>
-          <w:noProof/>
-          <w:lang w:bidi="es-ES"/>
-        </w:rPr>
-        <w:t>Railway:</w:t>
-      </w:r>
-    </w:p>
-    <w:p>
-      <w:pPr>
-        <w:pStyle w:val="Contenido"/>
-        <w:numPr>
-          <w:ilvl w:val="1"/>
-          <w:numId w:val="1"/>
-        </w:numPr>
-        <w:jc w:val="both"/>
-        <w:rPr>
-          <w:noProof/>
-          <w:lang w:bidi="es-ES"/>
-        </w:rPr>
-      </w:pPr>
-      <w:r>
-        <w:rPr>
-          <w:noProof/>
-          <w:lang w:bidi="es-ES"/>
-        </w:rPr>
-        <w:t>Line: Indicates the line of the linking railway.</w:t>
-      </w:r>
-    </w:p>
-    <w:p>
-      <w:pPr>
-        <w:pStyle w:val="Contenido"/>
-        <w:numPr>
-          <w:ilvl w:val="1"/>
-          <w:numId w:val="1"/>
-        </w:numPr>
-        <w:jc w:val="both"/>
-        <w:rPr>
-          <w:noProof/>
-          <w:lang w:bidi="es-ES"/>
-        </w:rPr>
-      </w:pPr>
-      <w:r>
-        <w:rPr>
-          <w:noProof/>
-          <w:lang w:bidi="es-ES"/>
-        </w:rPr>
-        <w:t>Average ride time: The arbitrarily “estimated” time to go through such relationship.</w:t>
-      </w:r>
-    </w:p>
-    <w:p>
-      <w:pPr>
-        <w:pStyle w:val="Contenido"/>
-        <w:numPr>
-          <w:ilvl w:val="1"/>
-          <w:numId w:val="1"/>
-        </w:numPr>
-        <w:jc w:val="both"/>
-        <w:rPr>
-          <w:noProof/>
-          <w:lang w:bidi="es-ES"/>
-        </w:rPr>
-      </w:pPr>
-      <w:r>
-        <w:rPr>
-          <w:noProof/>
-          <w:lang w:bidi="es-ES"/>
-        </w:rPr>
-        <w:t>Price: The arbitrarily chosen price to go through this railway relationship.</w:t>
-      </w:r>
-    </w:p>
-    <w:p>
-      <w:pPr>
-        <w:pStyle w:val="Contenido"/>
-        <w:numPr>
-          <w:ilvl w:val="0"/>
-          <w:numId w:val="1"/>
-        </w:numPr>
-        <w:jc w:val="both"/>
-        <w:rPr>
-          <w:noProof/>
-          <w:lang w:bidi="es-ES"/>
-        </w:rPr>
-      </w:pPr>
-      <w:r>
-        <w:rPr>
-          <w:noProof/>
-          <w:lang w:bidi="es-ES"/>
-        </w:rPr>
-        <w:t>Busline</w:t>
-      </w:r>
-      <w:r>
-        <w:rPr>
-          <w:noProof/>
-          <w:lang w:bidi="es-ES"/>
-        </w:rPr>
-        <w:t xml:space="preserve"> and Boat</w:t>
-      </w:r>
-      <w:r>
-        <w:rPr>
-          <w:noProof/>
-          <w:lang w:bidi="es-ES"/>
-        </w:rPr>
-        <w:t>:</w:t>
-      </w:r>
-    </w:p>
-    <w:p>
-      <w:pPr>
-        <w:pStyle w:val="Contenido"/>
-        <w:numPr>
-          <w:ilvl w:val="1"/>
-          <w:numId w:val="1"/>
-        </w:numPr>
-        <w:jc w:val="both"/>
-        <w:rPr>
-          <w:noProof/>
-          <w:lang w:bidi="es-ES"/>
-        </w:rPr>
-      </w:pPr>
-      <w:r>
-        <w:rPr>
-          <w:noProof/>
-          <w:lang w:bidi="es-ES"/>
-        </w:rPr>
-        <w:t>Average ride time: The arbitrarily “estimated” time to go through such relationship</w:t>
-      </w:r>
-      <w:r>
-        <w:rPr>
-          <w:noProof/>
-          <w:lang w:bidi="es-ES"/>
-        </w:rPr>
-        <w:t>s</w:t>
-      </w:r>
-      <w:r>
-        <w:rPr>
-          <w:noProof/>
-          <w:lang w:bidi="es-ES"/>
-        </w:rPr>
-        <w:t>.</w:t>
-      </w:r>
-    </w:p>
-    <w:p>
-      <w:pPr>
-        <w:pStyle w:val="Contenido"/>
-        <w:numPr>
-          <w:ilvl w:val="1"/>
-          <w:numId w:val="1"/>
-        </w:numPr>
-        <w:jc w:val="both"/>
-        <w:rPr>
-          <w:noProof/>
-          <w:lang w:bidi="es-ES"/>
-        </w:rPr>
-      </w:pPr>
-      <w:r>
-        <w:rPr>
-          <w:noProof/>
-          <w:lang w:bidi="es-ES"/>
-        </w:rPr>
-        <w:t>Price: The arbitrarily chosen price to go through th</w:t>
-      </w:r>
-      <w:r>
-        <w:rPr>
-          <w:noProof/>
-          <w:lang w:bidi="es-ES"/>
-        </w:rPr>
-        <w:t>ese</w:t>
-      </w:r>
-      <w:r>
-        <w:rPr>
-          <w:noProof/>
-          <w:lang w:bidi="es-ES"/>
-        </w:rPr>
-        <w:t xml:space="preserve"> relationship</w:t>
-      </w:r>
-      <w:r>
-        <w:rPr>
-          <w:noProof/>
-          <w:lang w:bidi="es-ES"/>
-        </w:rPr>
-        <w:t>s</w:t>
-      </w:r>
-      <w:r>
-        <w:rPr>
-          <w:noProof/>
-          <w:lang w:bidi="es-ES"/>
-        </w:rPr>
-        <w:t>.</w:t>
-      </w:r>
-    </w:p>
-    <w:p>
-      <w:pPr>
-        <w:pStyle w:val="Contenido"/>
-        <w:numPr>
-          <w:ilvl w:val="0"/>
-          <w:numId w:val="1"/>
-        </w:numPr>
-        <w:jc w:val="both"/>
-        <w:rPr>
-          <w:noProof/>
-          <w:lang w:bidi="es-ES"/>
-        </w:rPr>
-      </w:pPr>
-      <w:r>
-        <w:rPr>
-          <w:noProof/>
-          <w:lang w:bidi="es-ES"/>
-        </w:rPr>
-        <w:t>Highway</w:t>
-      </w:r>
-      <w:r>
-        <w:rPr>
-          <w:noProof/>
-          <w:lang w:bidi="es-ES"/>
-        </w:rPr>
-        <w:t xml:space="preserve">: </w:t>
-      </w:r>
-    </w:p>
-    <w:p>
-      <w:pPr>
-        <w:pStyle w:val="Contenido"/>
-        <w:numPr>
-          <w:ilvl w:val="1"/>
-          <w:numId w:val="1"/>
-        </w:numPr>
-        <w:jc w:val="both"/>
-        <w:rPr>
-          <w:noProof/>
-          <w:lang w:bidi="es-ES"/>
-        </w:rPr>
-      </w:pPr>
-      <w:r>
-        <w:rPr>
-          <w:noProof/>
-          <w:lang w:bidi="es-ES"/>
-        </w:rPr>
-        <w:t>Average ride time: The arbitrarily “estimated” time to go through such relationship.</w:t>
-      </w:r>
-    </w:p>
-    <w:p>
-      <w:pPr>
-        <w:pStyle w:val="Contenido"/>
-        <w:numPr>
-          <w:ilvl w:val="1"/>
-          <w:numId w:val="1"/>
-        </w:numPr>
+          <w:u w:val="single"/>
+          <w:lang w:bidi="es-ES"/>
+        </w:rPr>
+      </w:pPr>
+      <w:r>
+        <w:rPr>
+          <w:noProof/>
+          <w:lang w:bidi="es-ES"/>
+        </w:rPr>
+        <w:t xml:space="preserve">Domain: Transport systems across </w:t>
+      </w:r>
+      <w:r>
+        <w:rPr>
+          <w:noProof/>
+          <w:lang w:bidi="es-ES"/>
+        </w:rPr>
+        <w:t>cities, villages and valleys.</w:t>
+      </w:r>
+    </w:p>
+    <w:p>
+      <w:pPr>
+        <w:pStyle w:val="Contenido"/>
         <w:spacing w:after="240"/>
         <w:jc w:val="both"/>
         <w:rPr>
@@ -1933,21 +1319,56 @@
           <w:noProof/>
           <w:lang w:bidi="es-ES"/>
         </w:rPr>
-        <w:t xml:space="preserve">Price: The arbitrarily chosen price to go through this </w:t>
-      </w:r>
-      <w:r>
-        <w:rPr>
-          <w:noProof/>
-          <w:lang w:bidi="es-ES"/>
-        </w:rPr>
-        <w:t>highway</w:t>
-      </w:r>
-      <w:r>
-        <w:rPr>
-          <w:noProof/>
-          <w:lang w:bidi="es-ES"/>
-        </w:rPr>
-        <w:t xml:space="preserve"> relationship</w:t>
+        <w:t xml:space="preserve">This graph database </w:t>
+      </w:r>
+      <w:r>
+        <w:rPr>
+          <w:noProof/>
+          <w:lang w:bidi="es-ES"/>
+        </w:rPr>
+        <w:t>has been created based on</w:t>
+      </w:r>
+      <w:r>
+        <w:rPr>
+          <w:noProof/>
+          <w:lang w:bidi="es-ES"/>
+        </w:rPr>
+        <w:t xml:space="preserve"> the insight of </w:t>
+      </w:r>
+      <w:r>
+        <w:rPr>
+          <w:noProof/>
+          <w:lang w:bidi="es-ES"/>
+        </w:rPr>
+        <w:t>a map. This “map” would display cities, villages and valleys which are interconnected by some conveyance means.</w:t>
+      </w:r>
+      <w:r>
+        <w:rPr>
+          <w:noProof/>
+          <w:lang w:bidi="es-ES"/>
+        </w:rPr>
+        <w:t xml:space="preserve"> These are: buslines, railways</w:t>
+      </w:r>
+      <w:r>
+        <w:rPr>
+          <w:noProof/>
+          <w:lang w:bidi="es-ES"/>
+        </w:rPr>
+        <w:t>, highways</w:t>
+      </w:r>
+      <w:r>
+        <w:rPr>
+          <w:noProof/>
+          <w:lang w:bidi="es-ES"/>
+        </w:rPr>
+        <w:t xml:space="preserve"> and boat</w:t>
+      </w:r>
+      <w:r>
+        <w:rPr>
+          <w:noProof/>
+          <w:lang w:bidi="es-ES"/>
+        </w:rPr>
+        <w:t>s</w:t>
       </w:r>
       <w:r>
         <w:rPr>
@@ -1961,490 +1382,6 @@
       <w:pPr>
         <w:pStyle w:val="Contenido"/>
         <w:spacing w:after="240"/>
-        <w:jc w:val="both"/>
-        <w:rPr>
-          <w:noProof/>
-          <w:lang w:bidi="es-ES"/>
-        </w:rPr>
-      </w:pPr>
-      <w:r>
-        <w:rPr>
-          <w:noProof/>
-          <w:lang w:bidi="es-ES"/>
-        </w:rPr>
-        <w:lastRenderedPageBreak/>
-        <w:t xml:space="preserve">Moreover, nodes also have a defined set of attributes. No discrimination has been applied to different class nodes. </w:t>
-      </w:r>
-      <w:r>
-        <w:rPr>
-          <w:noProof/>
-          <w:lang w:bidi="es-ES"/>
-        </w:rPr>
-        <w:t xml:space="preserve">In the sense that all of them contain the same attributes. </w:t>
-      </w:r>
-      <w:r>
-        <w:rPr>
-          <w:noProof/>
-          <w:lang w:bidi="es-ES"/>
-        </w:rPr>
-        <w:t>These mentioned classes are: Valley, City and Village.</w:t>
-      </w:r>
-    </w:p>
-    <w:p>
-      <w:pPr>
-        <w:pStyle w:val="Contenido"/>
-        <w:spacing w:after="240"/>
-        <w:jc w:val="both"/>
-        <w:rPr>
-          <w:noProof/>
-          <w:lang w:bidi="es-ES"/>
-        </w:rPr>
-      </w:pPr>
-      <w:r>
-        <w:rPr>
-          <w:noProof/>
-          <w:lang w:bidi="es-ES"/>
-        </w:rPr>
-        <w:t>To continue, the set of attributes set for all the nodes in the domain is this:</w:t>
-      </w:r>
-    </w:p>
-    <w:p>
-      <w:pPr>
-        <w:pStyle w:val="Contenido"/>
-        <w:numPr>
-          <w:ilvl w:val="0"/>
-          <w:numId w:val="3"/>
-        </w:numPr>
-        <w:jc w:val="both"/>
-        <w:rPr>
-          <w:noProof/>
-          <w:lang w:bidi="es-ES"/>
-        </w:rPr>
-      </w:pPr>
-      <w:r>
-        <w:rPr>
-          <w:noProof/>
-          <w:lang w:bidi="es-ES"/>
-        </w:rPr>
-        <w:t xml:space="preserve">City, Village and Valley: </w:t>
-      </w:r>
-    </w:p>
-    <w:p>
-      <w:pPr>
-        <w:pStyle w:val="Contenido"/>
-        <w:numPr>
-          <w:ilvl w:val="1"/>
-          <w:numId w:val="3"/>
-        </w:numPr>
-        <w:jc w:val="both"/>
-        <w:rPr>
-          <w:noProof/>
-          <w:lang w:bidi="es-ES"/>
-        </w:rPr>
-      </w:pPr>
-      <w:r>
-        <w:rPr>
-          <w:noProof/>
-          <w:lang w:bidi="es-ES"/>
-        </w:rPr>
-        <w:t>Name: Indicates the name of the place the node represents.</w:t>
-      </w:r>
-    </w:p>
-    <w:p>
-      <w:pPr>
-        <w:pStyle w:val="Contenido"/>
-        <w:numPr>
-          <w:ilvl w:val="1"/>
-          <w:numId w:val="3"/>
-        </w:numPr>
-        <w:spacing w:after="240"/>
-        <w:jc w:val="both"/>
-        <w:rPr>
-          <w:noProof/>
-          <w:lang w:bidi="es-ES"/>
-        </w:rPr>
-      </w:pPr>
-      <w:r>
-        <w:rPr>
-          <w:noProof/>
-          <w:lang w:bidi="es-ES"/>
-        </w:rPr>
-        <w:t>Inhabitants: Stores the number of inhabitants populating the place. (Data taken from the internet. Disclaimer: Could be outdated).</w:t>
-      </w:r>
-    </w:p>
-    <w:p>
-      <w:pPr>
-        <w:pStyle w:val="Contenido"/>
-        <w:spacing w:after="240"/>
-        <w:jc w:val="both"/>
-        <w:rPr>
-          <w:noProof/>
-          <w:lang w:bidi="es-ES"/>
-        </w:rPr>
-      </w:pPr>
-      <w:r>
-        <w:rPr>
-          <w:noProof/>
-          <w:lang w:bidi="es-ES"/>
-        </w:rPr>
-        <w:t>Nodes in our domain might have one class among these: City, Village and Valley.</w:t>
-      </w:r>
-      <w:r>
-        <w:rPr>
-          <w:noProof/>
-          <w:lang w:bidi="es-ES"/>
-        </w:rPr>
-        <w:t xml:space="preserve"> Though our model allows it, some connections would be logically and physically impossible. </w:t>
-      </w:r>
-      <w:r>
-        <w:rPr>
-          <w:noProof/>
-          <w:lang w:bidi="es-ES"/>
-        </w:rPr>
-        <w:t>Not all places represented have a d</w:t>
-      </w:r>
-      <w:r>
-        <w:rPr>
-          <w:noProof/>
-          <w:lang w:bidi="es-ES"/>
-        </w:rPr>
-        <w:t>o</w:t>
-      </w:r>
-      <w:r>
-        <w:rPr>
-          <w:noProof/>
-          <w:lang w:bidi="es-ES"/>
-        </w:rPr>
-        <w:t>ck.</w:t>
-      </w:r>
-      <w:r>
-        <w:rPr>
-          <w:noProof/>
-          <w:lang w:bidi="es-ES"/>
-        </w:rPr>
-        <w:t xml:space="preserve"> In addition, </w:t>
-      </w:r>
-      <w:r>
-        <w:rPr>
-          <w:noProof/>
-          <w:lang w:bidi="es-ES"/>
-        </w:rPr>
-        <w:t xml:space="preserve">only some of the possible </w:t>
-      </w:r>
-      <w:r>
-        <w:rPr>
-          <w:noProof/>
-          <w:lang w:bidi="es-ES"/>
-        </w:rPr>
-        <w:t>link</w:t>
-      </w:r>
-      <w:r>
-        <w:rPr>
-          <w:noProof/>
-          <w:lang w:bidi="es-ES"/>
-        </w:rPr>
-        <w:t>s</w:t>
-      </w:r>
-      <w:r>
-        <w:rPr>
-          <w:noProof/>
-          <w:lang w:bidi="es-ES"/>
-        </w:rPr>
-        <w:t xml:space="preserve"> ha</w:t>
-      </w:r>
-      <w:r>
-        <w:rPr>
-          <w:noProof/>
-          <w:lang w:bidi="es-ES"/>
-        </w:rPr>
-        <w:t>ve</w:t>
-      </w:r>
-      <w:r>
-        <w:rPr>
-          <w:noProof/>
-          <w:lang w:bidi="es-ES"/>
-        </w:rPr>
-        <w:t xml:space="preserve"> been represented for the sake of simplicity</w:t>
-      </w:r>
-      <w:r>
-        <w:rPr>
-          <w:noProof/>
-          <w:lang w:bidi="es-ES"/>
-        </w:rPr>
-        <w:t xml:space="preserve"> of the database instance</w:t>
-      </w:r>
-      <w:r>
-        <w:rPr>
-          <w:noProof/>
-          <w:lang w:bidi="es-ES"/>
-        </w:rPr>
-        <w:t>.</w:t>
-      </w:r>
-    </w:p>
-    <w:p>
-      <w:pPr>
-        <w:pStyle w:val="Contenido"/>
-        <w:spacing w:after="240"/>
-        <w:jc w:val="both"/>
-        <w:rPr>
-          <w:noProof/>
-          <w:lang w:bidi="es-ES"/>
-        </w:rPr>
-      </w:pPr>
-      <w:r>
-        <w:rPr>
-          <w:noProof/>
-          <w:lang w:bidi="es-ES"/>
-        </w:rPr>
-        <w:t>To conclude this summary of the graph database domain, the names and data have been selected using Asturias’s geography. Not every single location of the Principality has been represented because of the same reasons as stated beforehand</w:t>
-      </w:r>
-      <w:r>
-        <w:rPr>
-          <w:noProof/>
-          <w:lang w:bidi="es-ES"/>
-        </w:rPr>
-        <w:t xml:space="preserve"> (Not necessary to be exhaustive)</w:t>
-      </w:r>
-      <w:r>
-        <w:rPr>
-          <w:noProof/>
-          <w:lang w:bidi="es-ES"/>
-        </w:rPr>
-        <w:t>.</w:t>
-      </w:r>
-    </w:p>
-    <w:p>
-      <w:pPr>
-        <w:pStyle w:val="Ttulo1"/>
-        <w:rPr>
-          <w:noProof/>
-          <w:lang w:bidi="es-ES"/>
-        </w:rPr>
-      </w:pPr>
-      <w:r>
-        <w:rPr>
-          <w:noProof/>
-          <w:lang w:bidi="es-ES"/>
-        </w:rPr>
-        <w:t>2.Database instance</w:t>
-      </w:r>
-    </w:p>
-    <w:p>
-      <w:pPr>
-        <w:pStyle w:val="Contenido"/>
-        <w:spacing w:after="240"/>
-        <w:jc w:val="both"/>
-        <w:rPr>
-          <w:noProof/>
-          <w:lang w:bidi="es-ES"/>
-        </w:rPr>
-      </w:pPr>
-      <w:r>
-        <w:rPr>
-          <w:noProof/>
-          <w:lang w:bidi="es-ES"/>
-        </w:rPr>
-        <w:t>This database is neither big nor small, but it is still huge when thinking about drawing it by hand. As stated in the task, a subgraph representation is allowed. However, Neo4J provides us with the tools to generate a high-quality image of the complete graph, which will be included down below just in case hand-drawn instance is not clear enough</w:t>
-      </w:r>
-      <w:r>
-        <w:rPr>
-          <w:noProof/>
-          <w:lang w:bidi="es-ES"/>
-        </w:rPr>
-        <w:t>.</w:t>
-      </w:r>
-    </w:p>
-    <w:p>
-      <w:pPr>
-        <w:pStyle w:val="Contenido"/>
-        <w:spacing w:after="240"/>
-        <w:jc w:val="both"/>
-        <w:rPr>
-          <w:noProof/>
-          <w:lang w:bidi="es-ES"/>
-        </w:rPr>
-      </w:pPr>
-      <w:r>
-        <w:rPr>
-          <w:noProof/>
-          <w:lang w:bidi="es-ES"/>
-        </w:rPr>
-        <w:t>All the images taken for this part are included in the repository files under</w:t>
-      </w:r>
-      <w:r>
-        <w:rPr>
-          <w:noProof/>
-          <w:lang w:bidi="es-ES"/>
-        </w:rPr>
-        <w:t xml:space="preserve"> this</w:t>
-      </w:r>
-      <w:r>
-        <w:rPr>
-          <w:noProof/>
-          <w:lang w:bidi="es-ES"/>
-        </w:rPr>
-        <w:t xml:space="preserve"> path:</w:t>
-      </w:r>
-    </w:p>
-    <w:p>
-      <w:pPr>
-        <w:pStyle w:val="Contenido"/>
-        <w:spacing w:after="240"/>
-        <w:jc w:val="both"/>
-        <w:rPr>
-          <w:noProof/>
-          <w:lang w:bidi="es-ES"/>
-        </w:rPr>
-      </w:pPr>
-      <w:r>
-        <w:rPr>
-          <w:noProof/>
-          <w:lang w:bidi="es-ES"/>
-        </w:rPr>
-        <w:t>“</w:t>
-      </w:r>
-      <w:r>
-        <w:rPr>
-          <w:noProof/>
-          <w:lang w:bidi="es-ES"/>
-        </w:rPr>
-        <w:t>RI_Teamworks/NEO4J/</w:t>
-      </w:r>
-      <w:r>
-        <w:rPr>
-          <w:noProof/>
-          <w:lang w:bidi="es-ES"/>
-        </w:rPr>
-        <w:t>extra_file</w:t>
-      </w:r>
-      <w:r>
-        <w:rPr>
-          <w:noProof/>
-          <w:lang w:bidi="es-ES"/>
-        </w:rPr>
-        <w:t>s/*</w:t>
-      </w:r>
-      <w:r>
-        <w:rPr>
-          <w:noProof/>
-          <w:lang w:bidi="es-ES"/>
-        </w:rPr>
-        <w:t>”</w:t>
-      </w:r>
-    </w:p>
-    <w:p>
-      <w:pPr>
-        <w:pStyle w:val="Contenido"/>
-        <w:spacing w:after="240"/>
-        <w:jc w:val="both"/>
-        <w:rPr>
-          <w:noProof/>
-          <w:lang w:bidi="es-ES"/>
-        </w:rPr>
-      </w:pPr>
-      <w:r>
-        <w:rPr>
-          <w:noProof/>
-          <w:lang w:bidi="es-ES"/>
-        </w:rPr>
-        <w:t>This database instance features a total of:</w:t>
-      </w:r>
-    </w:p>
-    <w:p>
-      <w:pPr>
-        <w:pStyle w:val="Contenido"/>
-        <w:numPr>
-          <w:ilvl w:val="0"/>
-          <w:numId w:val="4"/>
-        </w:numPr>
-        <w:jc w:val="both"/>
-        <w:rPr>
-          <w:noProof/>
-          <w:lang w:bidi="es-ES"/>
-        </w:rPr>
-      </w:pPr>
-      <w:r>
-        <w:rPr>
-          <w:noProof/>
-        </w:rPr>
-        <w:t>26 nodes.</w:t>
-      </w:r>
-    </w:p>
-    <w:p>
-      <w:pPr>
-        <w:pStyle w:val="Contenido"/>
-        <w:numPr>
-          <w:ilvl w:val="0"/>
-          <w:numId w:val="4"/>
-        </w:numPr>
-        <w:jc w:val="both"/>
-        <w:rPr>
-          <w:noProof/>
-          <w:lang w:bidi="es-ES"/>
-        </w:rPr>
-      </w:pPr>
-      <w:r>
-        <w:rPr>
-          <w:noProof/>
-        </w:rPr>
-        <w:t>59 relationships.</w:t>
-      </w:r>
-    </w:p>
-    <w:p>
-      <w:pPr>
-        <w:pStyle w:val="Contenido"/>
-        <w:numPr>
-          <w:ilvl w:val="0"/>
-          <w:numId w:val="4"/>
-        </w:numPr>
-        <w:jc w:val="both"/>
-        <w:rPr>
-          <w:noProof/>
-          <w:lang w:bidi="es-ES"/>
-        </w:rPr>
-      </w:pPr>
-      <w:r>
-        <w:rPr>
-          <w:noProof/>
-        </w:rPr>
-        <w:t>4 types of relation: Railway, Highway, Busline and Boat.</w:t>
-      </w:r>
-    </w:p>
-    <w:p>
-      <w:pPr>
-        <w:pStyle w:val="Contenido"/>
-        <w:numPr>
-          <w:ilvl w:val="0"/>
-          <w:numId w:val="4"/>
-        </w:numPr>
-        <w:jc w:val="both"/>
-        <w:rPr>
-          <w:noProof/>
-          <w:lang w:bidi="es-ES"/>
-        </w:rPr>
-      </w:pPr>
-      <w:r>
-        <w:rPr>
-          <w:noProof/>
-          <w:lang w:bidi="es-ES"/>
-        </w:rPr>
-        <w:t>180 properties.</w:t>
-      </w:r>
-    </w:p>
-    <w:p>
-      <w:pPr>
-        <w:pStyle w:val="Contenido"/>
-        <w:spacing w:after="240"/>
-        <w:jc w:val="both"/>
-        <w:rPr>
-          <w:noProof/>
-          <w:lang w:bidi="es-ES"/>
-        </w:rPr>
-      </w:pPr>
-    </w:p>
-    <w:p>
-      <w:pPr>
-        <w:pStyle w:val="Contenido"/>
         <w:jc w:val="center"/>
         <w:rPr>
           <w:noProof/>
@@ -2455,12 +1392,11 @@
         <w:rPr>
           <w:noProof/>
         </w:rPr>
-        <w:lastRenderedPageBreak/>
         <w:drawing>
-          <wp:inline distT="0" distB="0" distL="0" distR="0" wp14:anchorId="4841936D" wp14:editId="5D75DFBF">
-            <wp:extent cx="5983735" cy="4467225"/>
-            <wp:effectExtent l="0" t="0" r="0" b="0"/>
-            <wp:docPr id="7" name="Imagen 7"/>
+          <wp:inline distT="0" distB="0" distL="0" distR="0" wp14:anchorId="138FA9DC" wp14:editId="09740D54">
+            <wp:extent cx="3962400" cy="1171575"/>
+            <wp:effectExtent l="0" t="0" r="0" b="9525"/>
+            <wp:docPr id="10" name="Imagen 10"/>
             <wp:cNvGraphicFramePr>
               <a:graphicFrameLocks xmlns:a="http://schemas.openxmlformats.org/drawingml/2006/main" noChangeAspect="1"/>
             </wp:cNvGraphicFramePr>
@@ -2480,7 +1416,7 @@
                   <pic:spPr>
                     <a:xfrm>
                       <a:off x="0" y="0"/>
-                      <a:ext cx="6206730" cy="4633704"/>
+                      <a:ext cx="3962400" cy="1171575"/>
                     </a:xfrm>
                     <a:prstGeom prst="rect">
                       <a:avLst/>
@@ -2508,13 +1444,978 @@
           <w:noProof/>
           <w:lang w:bidi="es-ES"/>
         </w:rPr>
-        <w:t>Above we saw the complete graph database instance obtained from Neo4J export system. Now we can see the hand-drawn subgraph:</w:t>
+        <w:t>As it can be seen from above schema, our domain allows nodes to be interrelated using three types of relationships: Railway, Boat</w:t>
+      </w:r>
+      <w:r>
+        <w:rPr>
+          <w:noProof/>
+          <w:lang w:bidi="es-ES"/>
+        </w:rPr>
+        <w:t>, Highway</w:t>
+      </w:r>
+      <w:r>
+        <w:rPr>
+          <w:noProof/>
+          <w:lang w:bidi="es-ES"/>
+        </w:rPr>
+        <w:t xml:space="preserve"> and Busline</w:t>
+      </w:r>
+      <w:r>
+        <w:rPr>
+          <w:noProof/>
+          <w:lang w:bidi="es-ES"/>
+        </w:rPr>
+        <w:t>.</w:t>
+      </w:r>
+      <w:r>
+        <w:rPr>
+          <w:noProof/>
+          <w:lang w:bidi="es-ES"/>
+        </w:rPr>
+        <w:t xml:space="preserve"> Although t</w:t>
+      </w:r>
+      <w:r>
+        <w:rPr>
+          <w:noProof/>
+          <w:lang w:bidi="es-ES"/>
+        </w:rPr>
+        <w:t xml:space="preserve">hey are not represented </w:t>
+      </w:r>
+      <w:r>
+        <w:rPr>
+          <w:noProof/>
+          <w:lang w:bidi="es-ES"/>
+        </w:rPr>
+        <w:t>with an arrow in the schema,</w:t>
+      </w:r>
+      <w:r>
+        <w:rPr>
+          <w:noProof/>
+          <w:lang w:bidi="es-ES"/>
+        </w:rPr>
+        <w:t xml:space="preserve"> they will be </w:t>
+      </w:r>
+      <w:r>
+        <w:rPr>
+          <w:noProof/>
+          <w:lang w:bidi="es-ES"/>
+        </w:rPr>
+        <w:t xml:space="preserve">represented </w:t>
+      </w:r>
+      <w:r>
+        <w:rPr>
+          <w:noProof/>
+          <w:lang w:bidi="es-ES"/>
+        </w:rPr>
+        <w:t>using</w:t>
+      </w:r>
+      <w:r>
+        <w:rPr>
+          <w:noProof/>
+          <w:lang w:bidi="es-ES"/>
+        </w:rPr>
+        <w:t xml:space="preserve"> </w:t>
+      </w:r>
+      <w:r>
+        <w:rPr>
+          <w:noProof/>
+          <w:lang w:bidi="es-ES"/>
+        </w:rPr>
+        <w:t>a directed arrow in our graph</w:t>
+      </w:r>
+      <w:r>
+        <w:rPr>
+          <w:noProof/>
+          <w:lang w:bidi="es-ES"/>
+        </w:rPr>
+        <w:t>.</w:t>
+      </w:r>
+      <w:r>
+        <w:rPr>
+          <w:noProof/>
+          <w:lang w:bidi="es-ES"/>
+        </w:rPr>
+        <w:t xml:space="preserve"> This is no problem</w:t>
+      </w:r>
+      <w:r>
+        <w:rPr>
+          <w:noProof/>
+          <w:lang w:bidi="es-ES"/>
+        </w:rPr>
+        <w:t>,</w:t>
+      </w:r>
+      <w:r>
+        <w:rPr>
+          <w:noProof/>
+          <w:lang w:bidi="es-ES"/>
+        </w:rPr>
+        <w:t xml:space="preserve"> </w:t>
+      </w:r>
+      <w:r>
+        <w:rPr>
+          <w:noProof/>
+          <w:lang w:bidi="es-ES"/>
+        </w:rPr>
+        <w:t xml:space="preserve">as </w:t>
+      </w:r>
+      <w:r>
+        <w:rPr>
+          <w:noProof/>
+          <w:lang w:bidi="es-ES"/>
+        </w:rPr>
+        <w:t>they can be traversed both ways</w:t>
+      </w:r>
+      <w:r>
+        <w:rPr>
+          <w:noProof/>
+          <w:lang w:bidi="es-ES"/>
+        </w:rPr>
+        <w:t xml:space="preserve"> when querying</w:t>
+      </w:r>
+      <w:r>
+        <w:rPr>
+          <w:noProof/>
+          <w:lang w:bidi="es-ES"/>
+        </w:rPr>
+        <w:t>.</w:t>
+      </w:r>
+      <w:r>
+        <w:rPr>
+          <w:noProof/>
+          <w:lang w:bidi="es-ES"/>
+        </w:rPr>
+        <w:t xml:space="preserve"> (Image included in repository path: “</w:t>
+      </w:r>
+      <w:r>
+        <w:rPr>
+          <w:noProof/>
+          <w:lang w:bidi="es-ES"/>
+        </w:rPr>
+        <w:t>RI_Teamworks/NEO4J/</w:t>
+      </w:r>
+      <w:r>
+        <w:rPr>
+          <w:noProof/>
+          <w:lang w:bidi="es-ES"/>
+        </w:rPr>
+        <w:t>extra_files”)</w:t>
       </w:r>
     </w:p>
     <w:p>
       <w:pPr>
         <w:pStyle w:val="Contenido"/>
         <w:spacing w:after="240"/>
+        <w:jc w:val="both"/>
+        <w:rPr>
+          <w:noProof/>
+          <w:lang w:bidi="es-ES"/>
+        </w:rPr>
+      </w:pPr>
+      <w:r>
+        <w:rPr>
+          <w:noProof/>
+          <w:lang w:bidi="es-ES"/>
+        </w:rPr>
+        <w:t xml:space="preserve">Each </w:t>
+      </w:r>
+      <w:r>
+        <w:rPr>
+          <w:noProof/>
+          <w:lang w:bidi="es-ES"/>
+        </w:rPr>
+        <w:t xml:space="preserve">relationship </w:t>
+      </w:r>
+      <w:r>
+        <w:rPr>
+          <w:noProof/>
+          <w:lang w:bidi="es-ES"/>
+        </w:rPr>
+        <w:t>has a different set of attributes. Distributed as follows:</w:t>
+      </w:r>
+    </w:p>
+    <w:p>
+      <w:pPr>
+        <w:pStyle w:val="Contenido"/>
+        <w:numPr>
+          <w:ilvl w:val="0"/>
+          <w:numId w:val="1"/>
+        </w:numPr>
+        <w:jc w:val="both"/>
+        <w:rPr>
+          <w:noProof/>
+          <w:lang w:bidi="es-ES"/>
+        </w:rPr>
+      </w:pPr>
+      <w:r>
+        <w:rPr>
+          <w:noProof/>
+          <w:lang w:bidi="es-ES"/>
+        </w:rPr>
+        <w:t>Railway:</w:t>
+      </w:r>
+    </w:p>
+    <w:p>
+      <w:pPr>
+        <w:pStyle w:val="Contenido"/>
+        <w:numPr>
+          <w:ilvl w:val="1"/>
+          <w:numId w:val="1"/>
+        </w:numPr>
+        <w:jc w:val="both"/>
+        <w:rPr>
+          <w:noProof/>
+          <w:lang w:bidi="es-ES"/>
+        </w:rPr>
+      </w:pPr>
+      <w:r>
+        <w:rPr>
+          <w:noProof/>
+          <w:lang w:bidi="es-ES"/>
+        </w:rPr>
+        <w:t>Line: Indicates the line of the linking railway.</w:t>
+      </w:r>
+    </w:p>
+    <w:p>
+      <w:pPr>
+        <w:pStyle w:val="Contenido"/>
+        <w:numPr>
+          <w:ilvl w:val="1"/>
+          <w:numId w:val="1"/>
+        </w:numPr>
+        <w:jc w:val="both"/>
+        <w:rPr>
+          <w:noProof/>
+          <w:lang w:bidi="es-ES"/>
+        </w:rPr>
+      </w:pPr>
+      <w:r>
+        <w:rPr>
+          <w:noProof/>
+          <w:lang w:bidi="es-ES"/>
+        </w:rPr>
+        <w:t>Average ride time: The arbitrarily “estimated” time to go through such relationship.</w:t>
+      </w:r>
+    </w:p>
+    <w:p>
+      <w:pPr>
+        <w:pStyle w:val="Contenido"/>
+        <w:numPr>
+          <w:ilvl w:val="1"/>
+          <w:numId w:val="1"/>
+        </w:numPr>
+        <w:jc w:val="both"/>
+        <w:rPr>
+          <w:noProof/>
+          <w:lang w:bidi="es-ES"/>
+        </w:rPr>
+      </w:pPr>
+      <w:r>
+        <w:rPr>
+          <w:noProof/>
+          <w:lang w:bidi="es-ES"/>
+        </w:rPr>
+        <w:t>Price: The arbitrarily chosen price to go through this railway relationship.</w:t>
+      </w:r>
+    </w:p>
+    <w:p>
+      <w:pPr>
+        <w:pStyle w:val="Contenido"/>
+        <w:numPr>
+          <w:ilvl w:val="0"/>
+          <w:numId w:val="1"/>
+        </w:numPr>
+        <w:jc w:val="both"/>
+        <w:rPr>
+          <w:noProof/>
+          <w:lang w:bidi="es-ES"/>
+        </w:rPr>
+      </w:pPr>
+      <w:r>
+        <w:rPr>
+          <w:noProof/>
+          <w:lang w:bidi="es-ES"/>
+        </w:rPr>
+        <w:t>Busline</w:t>
+      </w:r>
+      <w:r>
+        <w:rPr>
+          <w:noProof/>
+          <w:lang w:bidi="es-ES"/>
+        </w:rPr>
+        <w:t xml:space="preserve"> and Boat</w:t>
+      </w:r>
+      <w:r>
+        <w:rPr>
+          <w:noProof/>
+          <w:lang w:bidi="es-ES"/>
+        </w:rPr>
+        <w:t>:</w:t>
+      </w:r>
+    </w:p>
+    <w:p>
+      <w:pPr>
+        <w:pStyle w:val="Contenido"/>
+        <w:numPr>
+          <w:ilvl w:val="1"/>
+          <w:numId w:val="1"/>
+        </w:numPr>
+        <w:jc w:val="both"/>
+        <w:rPr>
+          <w:noProof/>
+          <w:lang w:bidi="es-ES"/>
+        </w:rPr>
+      </w:pPr>
+      <w:r>
+        <w:rPr>
+          <w:noProof/>
+          <w:lang w:bidi="es-ES"/>
+        </w:rPr>
+        <w:t>Average ride time: The arbitrarily “estimated” time to go through such relationship</w:t>
+      </w:r>
+      <w:r>
+        <w:rPr>
+          <w:noProof/>
+          <w:lang w:bidi="es-ES"/>
+        </w:rPr>
+        <w:t>s</w:t>
+      </w:r>
+      <w:r>
+        <w:rPr>
+          <w:noProof/>
+          <w:lang w:bidi="es-ES"/>
+        </w:rPr>
+        <w:t>.</w:t>
+      </w:r>
+    </w:p>
+    <w:p>
+      <w:pPr>
+        <w:pStyle w:val="Contenido"/>
+        <w:numPr>
+          <w:ilvl w:val="1"/>
+          <w:numId w:val="1"/>
+        </w:numPr>
+        <w:jc w:val="both"/>
+        <w:rPr>
+          <w:noProof/>
+          <w:lang w:bidi="es-ES"/>
+        </w:rPr>
+      </w:pPr>
+      <w:r>
+        <w:rPr>
+          <w:noProof/>
+          <w:lang w:bidi="es-ES"/>
+        </w:rPr>
+        <w:t>Price: The arbitrarily chosen price to go through th</w:t>
+      </w:r>
+      <w:r>
+        <w:rPr>
+          <w:noProof/>
+          <w:lang w:bidi="es-ES"/>
+        </w:rPr>
+        <w:t>ese</w:t>
+      </w:r>
+      <w:r>
+        <w:rPr>
+          <w:noProof/>
+          <w:lang w:bidi="es-ES"/>
+        </w:rPr>
+        <w:t xml:space="preserve"> relationship</w:t>
+      </w:r>
+      <w:r>
+        <w:rPr>
+          <w:noProof/>
+          <w:lang w:bidi="es-ES"/>
+        </w:rPr>
+        <w:t>s</w:t>
+      </w:r>
+      <w:r>
+        <w:rPr>
+          <w:noProof/>
+          <w:lang w:bidi="es-ES"/>
+        </w:rPr>
+        <w:t>.</w:t>
+      </w:r>
+    </w:p>
+    <w:p>
+      <w:pPr>
+        <w:pStyle w:val="Contenido"/>
+        <w:numPr>
+          <w:ilvl w:val="0"/>
+          <w:numId w:val="1"/>
+        </w:numPr>
+        <w:jc w:val="both"/>
+        <w:rPr>
+          <w:noProof/>
+          <w:lang w:bidi="es-ES"/>
+        </w:rPr>
+      </w:pPr>
+      <w:r>
+        <w:rPr>
+          <w:noProof/>
+          <w:lang w:bidi="es-ES"/>
+        </w:rPr>
+        <w:t>Highway</w:t>
+      </w:r>
+      <w:r>
+        <w:rPr>
+          <w:noProof/>
+          <w:lang w:bidi="es-ES"/>
+        </w:rPr>
+        <w:t xml:space="preserve">: </w:t>
+      </w:r>
+    </w:p>
+    <w:p>
+      <w:pPr>
+        <w:pStyle w:val="Contenido"/>
+        <w:numPr>
+          <w:ilvl w:val="1"/>
+          <w:numId w:val="1"/>
+        </w:numPr>
+        <w:jc w:val="both"/>
+        <w:rPr>
+          <w:noProof/>
+          <w:lang w:bidi="es-ES"/>
+        </w:rPr>
+      </w:pPr>
+      <w:r>
+        <w:rPr>
+          <w:noProof/>
+          <w:lang w:bidi="es-ES"/>
+        </w:rPr>
+        <w:t>Average ride time: The arbitrarily “estimated” time to go through such relationship.</w:t>
+      </w:r>
+    </w:p>
+    <w:p>
+      <w:pPr>
+        <w:pStyle w:val="Contenido"/>
+        <w:numPr>
+          <w:ilvl w:val="1"/>
+          <w:numId w:val="1"/>
+        </w:numPr>
+        <w:spacing w:after="240"/>
+        <w:jc w:val="both"/>
+        <w:rPr>
+          <w:noProof/>
+          <w:lang w:bidi="es-ES"/>
+        </w:rPr>
+      </w:pPr>
+      <w:r>
+        <w:rPr>
+          <w:noProof/>
+          <w:lang w:bidi="es-ES"/>
+        </w:rPr>
+        <w:t xml:space="preserve">Price: The arbitrarily chosen price to go through this </w:t>
+      </w:r>
+      <w:r>
+        <w:rPr>
+          <w:noProof/>
+          <w:lang w:bidi="es-ES"/>
+        </w:rPr>
+        <w:t>highway</w:t>
+      </w:r>
+      <w:r>
+        <w:rPr>
+          <w:noProof/>
+          <w:lang w:bidi="es-ES"/>
+        </w:rPr>
+        <w:t xml:space="preserve"> relationship</w:t>
+      </w:r>
+      <w:r>
+        <w:rPr>
+          <w:noProof/>
+          <w:lang w:bidi="es-ES"/>
+        </w:rPr>
+        <w:t>.</w:t>
+      </w:r>
+    </w:p>
+    <w:p>
+      <w:pPr>
+        <w:pStyle w:val="Contenido"/>
+        <w:spacing w:after="240"/>
+        <w:jc w:val="both"/>
+        <w:rPr>
+          <w:noProof/>
+          <w:lang w:bidi="es-ES"/>
+        </w:rPr>
+      </w:pPr>
+      <w:r>
+        <w:rPr>
+          <w:noProof/>
+          <w:lang w:bidi="es-ES"/>
+        </w:rPr>
+        <w:lastRenderedPageBreak/>
+        <w:t xml:space="preserve">Moreover, nodes also have a defined set of attributes. No discrimination has been applied to different class nodes. </w:t>
+      </w:r>
+      <w:r>
+        <w:rPr>
+          <w:noProof/>
+          <w:lang w:bidi="es-ES"/>
+        </w:rPr>
+        <w:t xml:space="preserve">In the sense that all of them contain the same attributes. </w:t>
+      </w:r>
+      <w:r>
+        <w:rPr>
+          <w:noProof/>
+          <w:lang w:bidi="es-ES"/>
+        </w:rPr>
+        <w:t>These mentioned classes are: Valley, City and Village.</w:t>
+      </w:r>
+    </w:p>
+    <w:p>
+      <w:pPr>
+        <w:pStyle w:val="Contenido"/>
+        <w:spacing w:after="240"/>
+        <w:jc w:val="both"/>
+        <w:rPr>
+          <w:noProof/>
+          <w:lang w:bidi="es-ES"/>
+        </w:rPr>
+      </w:pPr>
+      <w:r>
+        <w:rPr>
+          <w:noProof/>
+          <w:lang w:bidi="es-ES"/>
+        </w:rPr>
+        <w:t>To continue, the set of attributes set for all the nodes in the domain is this:</w:t>
+      </w:r>
+    </w:p>
+    <w:p>
+      <w:pPr>
+        <w:pStyle w:val="Contenido"/>
+        <w:numPr>
+          <w:ilvl w:val="0"/>
+          <w:numId w:val="3"/>
+        </w:numPr>
+        <w:jc w:val="both"/>
+        <w:rPr>
+          <w:noProof/>
+          <w:lang w:bidi="es-ES"/>
+        </w:rPr>
+      </w:pPr>
+      <w:r>
+        <w:rPr>
+          <w:noProof/>
+          <w:lang w:bidi="es-ES"/>
+        </w:rPr>
+        <w:t xml:space="preserve">City, Village and Valley: </w:t>
+      </w:r>
+    </w:p>
+    <w:p>
+      <w:pPr>
+        <w:pStyle w:val="Contenido"/>
+        <w:numPr>
+          <w:ilvl w:val="1"/>
+          <w:numId w:val="3"/>
+        </w:numPr>
+        <w:jc w:val="both"/>
+        <w:rPr>
+          <w:noProof/>
+          <w:lang w:bidi="es-ES"/>
+        </w:rPr>
+      </w:pPr>
+      <w:r>
+        <w:rPr>
+          <w:noProof/>
+          <w:lang w:bidi="es-ES"/>
+        </w:rPr>
+        <w:t>Name: Indicates the name of the place the node represents.</w:t>
+      </w:r>
+    </w:p>
+    <w:p>
+      <w:pPr>
+        <w:pStyle w:val="Contenido"/>
+        <w:numPr>
+          <w:ilvl w:val="1"/>
+          <w:numId w:val="3"/>
+        </w:numPr>
+        <w:spacing w:after="240"/>
+        <w:jc w:val="both"/>
+        <w:rPr>
+          <w:noProof/>
+          <w:lang w:bidi="es-ES"/>
+        </w:rPr>
+      </w:pPr>
+      <w:r>
+        <w:rPr>
+          <w:noProof/>
+          <w:lang w:bidi="es-ES"/>
+        </w:rPr>
+        <w:t>Inhabitants: Stores the number of inhabitants populating the place. (Data taken from the internet. Disclaimer: Could be outdated).</w:t>
+      </w:r>
+    </w:p>
+    <w:p>
+      <w:pPr>
+        <w:pStyle w:val="Contenido"/>
+        <w:spacing w:after="240"/>
+        <w:jc w:val="both"/>
+        <w:rPr>
+          <w:noProof/>
+          <w:lang w:bidi="es-ES"/>
+        </w:rPr>
+      </w:pPr>
+      <w:r>
+        <w:rPr>
+          <w:noProof/>
+          <w:lang w:bidi="es-ES"/>
+        </w:rPr>
+        <w:t>Nodes in our domain might have one class among these: City, Village and Valley.</w:t>
+      </w:r>
+      <w:r>
+        <w:rPr>
+          <w:noProof/>
+          <w:lang w:bidi="es-ES"/>
+        </w:rPr>
+        <w:t xml:space="preserve"> Though our model allows it, some connections would be logically and physically impossible. </w:t>
+      </w:r>
+      <w:r>
+        <w:rPr>
+          <w:noProof/>
+          <w:lang w:bidi="es-ES"/>
+        </w:rPr>
+        <w:t>Not all places represented have a d</w:t>
+      </w:r>
+      <w:r>
+        <w:rPr>
+          <w:noProof/>
+          <w:lang w:bidi="es-ES"/>
+        </w:rPr>
+        <w:t>o</w:t>
+      </w:r>
+      <w:r>
+        <w:rPr>
+          <w:noProof/>
+          <w:lang w:bidi="es-ES"/>
+        </w:rPr>
+        <w:t>ck.</w:t>
+      </w:r>
+      <w:r>
+        <w:rPr>
+          <w:noProof/>
+          <w:lang w:bidi="es-ES"/>
+        </w:rPr>
+        <w:t xml:space="preserve"> In addition, </w:t>
+      </w:r>
+      <w:r>
+        <w:rPr>
+          <w:noProof/>
+          <w:lang w:bidi="es-ES"/>
+        </w:rPr>
+        <w:t xml:space="preserve">only some of the possible </w:t>
+      </w:r>
+      <w:r>
+        <w:rPr>
+          <w:noProof/>
+          <w:lang w:bidi="es-ES"/>
+        </w:rPr>
+        <w:t>link</w:t>
+      </w:r>
+      <w:r>
+        <w:rPr>
+          <w:noProof/>
+          <w:lang w:bidi="es-ES"/>
+        </w:rPr>
+        <w:t>s</w:t>
+      </w:r>
+      <w:r>
+        <w:rPr>
+          <w:noProof/>
+          <w:lang w:bidi="es-ES"/>
+        </w:rPr>
+        <w:t xml:space="preserve"> ha</w:t>
+      </w:r>
+      <w:r>
+        <w:rPr>
+          <w:noProof/>
+          <w:lang w:bidi="es-ES"/>
+        </w:rPr>
+        <w:t>ve</w:t>
+      </w:r>
+      <w:r>
+        <w:rPr>
+          <w:noProof/>
+          <w:lang w:bidi="es-ES"/>
+        </w:rPr>
+        <w:t xml:space="preserve"> been represented for the sake of simplicity</w:t>
+      </w:r>
+      <w:r>
+        <w:rPr>
+          <w:noProof/>
+          <w:lang w:bidi="es-ES"/>
+        </w:rPr>
+        <w:t xml:space="preserve"> of the database instance</w:t>
+      </w:r>
+      <w:r>
+        <w:rPr>
+          <w:noProof/>
+          <w:lang w:bidi="es-ES"/>
+        </w:rPr>
+        <w:t>.</w:t>
+      </w:r>
+    </w:p>
+    <w:p>
+      <w:pPr>
+        <w:pStyle w:val="Contenido"/>
+        <w:spacing w:after="240"/>
+        <w:jc w:val="both"/>
+        <w:rPr>
+          <w:noProof/>
+          <w:lang w:bidi="es-ES"/>
+        </w:rPr>
+      </w:pPr>
+      <w:r>
+        <w:rPr>
+          <w:noProof/>
+          <w:lang w:bidi="es-ES"/>
+        </w:rPr>
+        <w:t>To conclude this summary of the graph database domain, the names and data have been selected using Asturias’s geography. Not every single location of the Principality has been represented because of the same reasons as stated beforehand</w:t>
+      </w:r>
+      <w:r>
+        <w:rPr>
+          <w:noProof/>
+          <w:lang w:bidi="es-ES"/>
+        </w:rPr>
+        <w:t xml:space="preserve"> (Not necessary to be exhaustive)</w:t>
+      </w:r>
+      <w:r>
+        <w:rPr>
+          <w:noProof/>
+          <w:lang w:bidi="es-ES"/>
+        </w:rPr>
+        <w:t>.</w:t>
+      </w:r>
+    </w:p>
+    <w:p>
+      <w:pPr>
+        <w:pStyle w:val="Ttulo1"/>
+        <w:rPr>
+          <w:noProof/>
+          <w:lang w:bidi="es-ES"/>
+        </w:rPr>
+      </w:pPr>
+      <w:r>
+        <w:rPr>
+          <w:noProof/>
+          <w:lang w:bidi="es-ES"/>
+        </w:rPr>
+        <w:t>2.Database instance</w:t>
+      </w:r>
+    </w:p>
+    <w:p>
+      <w:pPr>
+        <w:pStyle w:val="Contenido"/>
+        <w:spacing w:after="240"/>
+        <w:jc w:val="both"/>
+        <w:rPr>
+          <w:noProof/>
+          <w:lang w:bidi="es-ES"/>
+        </w:rPr>
+      </w:pPr>
+      <w:r>
+        <w:rPr>
+          <w:noProof/>
+          <w:lang w:bidi="es-ES"/>
+        </w:rPr>
+        <w:t>This database is neither big nor small, but it is still huge when thinking about drawing it by hand. As stated in the task, a subgraph representation is allowed. However, Neo4J provides us with the tools to generate a high-quality image of the complete graph, which will be included down below just in case hand-drawn instance is not clear enough</w:t>
+      </w:r>
+      <w:r>
+        <w:rPr>
+          <w:noProof/>
+          <w:lang w:bidi="es-ES"/>
+        </w:rPr>
+        <w:t>.</w:t>
+      </w:r>
+    </w:p>
+    <w:p>
+      <w:pPr>
+        <w:pStyle w:val="Contenido"/>
+        <w:spacing w:after="240"/>
+        <w:jc w:val="both"/>
+        <w:rPr>
+          <w:noProof/>
+          <w:lang w:bidi="es-ES"/>
+        </w:rPr>
+      </w:pPr>
+      <w:r>
+        <w:rPr>
+          <w:noProof/>
+          <w:lang w:bidi="es-ES"/>
+        </w:rPr>
+        <w:t>All the images taken for this part are included in the repository files under</w:t>
+      </w:r>
+      <w:r>
+        <w:rPr>
+          <w:noProof/>
+          <w:lang w:bidi="es-ES"/>
+        </w:rPr>
+        <w:t xml:space="preserve"> this</w:t>
+      </w:r>
+      <w:r>
+        <w:rPr>
+          <w:noProof/>
+          <w:lang w:bidi="es-ES"/>
+        </w:rPr>
+        <w:t xml:space="preserve"> path:</w:t>
+      </w:r>
+    </w:p>
+    <w:p>
+      <w:pPr>
+        <w:pStyle w:val="Contenido"/>
+        <w:spacing w:after="240"/>
+        <w:jc w:val="both"/>
+        <w:rPr>
+          <w:noProof/>
+          <w:lang w:bidi="es-ES"/>
+        </w:rPr>
+      </w:pPr>
+      <w:r>
+        <w:rPr>
+          <w:noProof/>
+          <w:lang w:bidi="es-ES"/>
+        </w:rPr>
+        <w:t>“</w:t>
+      </w:r>
+      <w:r>
+        <w:rPr>
+          <w:noProof/>
+          <w:lang w:bidi="es-ES"/>
+        </w:rPr>
+        <w:t>RI_Teamworks/NEO4J/</w:t>
+      </w:r>
+      <w:r>
+        <w:rPr>
+          <w:noProof/>
+          <w:lang w:bidi="es-ES"/>
+        </w:rPr>
+        <w:t>extra_file</w:t>
+      </w:r>
+      <w:r>
+        <w:rPr>
+          <w:noProof/>
+          <w:lang w:bidi="es-ES"/>
+        </w:rPr>
+        <w:t>s/*</w:t>
+      </w:r>
+      <w:r>
+        <w:rPr>
+          <w:noProof/>
+          <w:lang w:bidi="es-ES"/>
+        </w:rPr>
+        <w:t>”</w:t>
+      </w:r>
+    </w:p>
+    <w:p>
+      <w:pPr>
+        <w:pStyle w:val="Contenido"/>
+        <w:spacing w:after="240"/>
+        <w:jc w:val="both"/>
+        <w:rPr>
+          <w:noProof/>
+          <w:lang w:bidi="es-ES"/>
+        </w:rPr>
+      </w:pPr>
+      <w:r>
+        <w:rPr>
+          <w:noProof/>
+          <w:lang w:bidi="es-ES"/>
+        </w:rPr>
+        <w:t>This database instance features a total of:</w:t>
+      </w:r>
+    </w:p>
+    <w:p>
+      <w:pPr>
+        <w:pStyle w:val="Contenido"/>
+        <w:numPr>
+          <w:ilvl w:val="0"/>
+          <w:numId w:val="4"/>
+        </w:numPr>
+        <w:jc w:val="both"/>
+        <w:rPr>
+          <w:noProof/>
+          <w:lang w:bidi="es-ES"/>
+        </w:rPr>
+      </w:pPr>
+      <w:r>
+        <w:rPr>
+          <w:noProof/>
+        </w:rPr>
+        <w:t>26 nodes.</w:t>
+      </w:r>
+    </w:p>
+    <w:p>
+      <w:pPr>
+        <w:pStyle w:val="Contenido"/>
+        <w:numPr>
+          <w:ilvl w:val="0"/>
+          <w:numId w:val="4"/>
+        </w:numPr>
+        <w:jc w:val="both"/>
+        <w:rPr>
+          <w:noProof/>
+          <w:lang w:bidi="es-ES"/>
+        </w:rPr>
+      </w:pPr>
+      <w:r>
+        <w:rPr>
+          <w:noProof/>
+        </w:rPr>
+        <w:t>59 relationships.</w:t>
+      </w:r>
+    </w:p>
+    <w:p>
+      <w:pPr>
+        <w:pStyle w:val="Contenido"/>
+        <w:numPr>
+          <w:ilvl w:val="0"/>
+          <w:numId w:val="4"/>
+        </w:numPr>
+        <w:jc w:val="both"/>
+        <w:rPr>
+          <w:noProof/>
+          <w:lang w:bidi="es-ES"/>
+        </w:rPr>
+      </w:pPr>
+      <w:r>
+        <w:rPr>
+          <w:noProof/>
+        </w:rPr>
+        <w:t>4 types of relation: Railway, Highway, Busline and Boat.</w:t>
+      </w:r>
+    </w:p>
+    <w:p>
+      <w:pPr>
+        <w:pStyle w:val="Contenido"/>
+        <w:numPr>
+          <w:ilvl w:val="0"/>
+          <w:numId w:val="4"/>
+        </w:numPr>
+        <w:jc w:val="both"/>
+        <w:rPr>
+          <w:noProof/>
+          <w:lang w:bidi="es-ES"/>
+        </w:rPr>
+      </w:pPr>
+      <w:r>
+        <w:rPr>
+          <w:noProof/>
+          <w:lang w:bidi="es-ES"/>
+        </w:rPr>
+        <w:t>180 properties.</w:t>
+      </w:r>
+    </w:p>
+    <w:p>
+      <w:pPr>
+        <w:pStyle w:val="Contenido"/>
+        <w:spacing w:after="240"/>
+        <w:jc w:val="both"/>
+        <w:rPr>
+          <w:noProof/>
+          <w:lang w:bidi="es-ES"/>
+        </w:rPr>
+      </w:pPr>
+    </w:p>
+    <w:p>
+      <w:pPr>
+        <w:pStyle w:val="Contenido"/>
         <w:jc w:val="center"/>
         <w:rPr>
           <w:noProof/>
@@ -2525,11 +2426,12 @@
         <w:rPr>
           <w:noProof/>
         </w:rPr>
+        <w:lastRenderedPageBreak/>
         <w:drawing>
-          <wp:inline distT="0" distB="0" distL="0" distR="0" wp14:anchorId="597B6F86" wp14:editId="5A9F6A2B">
-            <wp:extent cx="5562600" cy="3908345"/>
+          <wp:inline distT="0" distB="0" distL="0" distR="0" wp14:anchorId="4841936D" wp14:editId="5D75DFBF">
+            <wp:extent cx="5983735" cy="4467225"/>
             <wp:effectExtent l="0" t="0" r="0" b="0"/>
-            <wp:docPr id="9" name="Imagen 9"/>
+            <wp:docPr id="7" name="Imagen 7"/>
             <wp:cNvGraphicFramePr>
               <a:graphicFrameLocks xmlns:a="http://schemas.openxmlformats.org/drawingml/2006/main" noChangeAspect="1"/>
             </wp:cNvGraphicFramePr>
@@ -2549,7 +2451,7 @@
                   <pic:spPr>
                     <a:xfrm>
                       <a:off x="0" y="0"/>
-                      <a:ext cx="5578809" cy="3919734"/>
+                      <a:ext cx="6206730" cy="4633704"/>
                     </a:xfrm>
                     <a:prstGeom prst="rect">
                       <a:avLst/>
@@ -2569,25 +2471,22 @@
         <w:jc w:val="both"/>
         <w:rPr>
           <w:noProof/>
-        </w:rPr>
-      </w:pPr>
-      <w:r>
-        <w:rPr>
-          <w:noProof/>
-        </w:rPr>
-        <w:lastRenderedPageBreak/>
-        <w:t>Result obtained after executing the creation script included in the delivery files.</w:t>
-      </w:r>
-      <w:r>
-        <w:rPr>
-          <w:noProof/>
-        </w:rPr>
-        <w:t xml:space="preserve"> Taken from Neo4J browser:</w:t>
-      </w:r>
-    </w:p>
-    <w:p>
-      <w:pPr>
-        <w:pStyle w:val="Contenido"/>
+          <w:lang w:bidi="es-ES"/>
+        </w:rPr>
+      </w:pPr>
+      <w:r>
+        <w:rPr>
+          <w:noProof/>
+          <w:lang w:bidi="es-ES"/>
+        </w:rPr>
+        <w:t>Above we saw the complete graph database instance obtained from Neo4J export system. Now we can see the hand-drawn subgraph:</w:t>
+      </w:r>
+    </w:p>
+    <w:p>
+      <w:pPr>
+        <w:pStyle w:val="Contenido"/>
+        <w:spacing w:after="240"/>
+        <w:jc w:val="center"/>
         <w:rPr>
           <w:noProof/>
           <w:lang w:bidi="es-ES"/>
@@ -2598,10 +2497,10 @@
           <w:noProof/>
         </w:rPr>
         <w:drawing>
-          <wp:inline distT="0" distB="0" distL="0" distR="0" wp14:anchorId="336AA1BF" wp14:editId="2167C764">
-            <wp:extent cx="6371590" cy="871220"/>
-            <wp:effectExtent l="0" t="0" r="0" b="5080"/>
-            <wp:docPr id="14" name="Imagen 14"/>
+          <wp:inline distT="0" distB="0" distL="0" distR="0" wp14:anchorId="597B6F86" wp14:editId="5A9F6A2B">
+            <wp:extent cx="5562600" cy="3908345"/>
+            <wp:effectExtent l="0" t="0" r="0" b="0"/>
+            <wp:docPr id="9" name="Imagen 9"/>
             <wp:cNvGraphicFramePr>
               <a:graphicFrameLocks xmlns:a="http://schemas.openxmlformats.org/drawingml/2006/main" noChangeAspect="1"/>
             </wp:cNvGraphicFramePr>
@@ -2621,6 +2520,78 @@
                   <pic:spPr>
                     <a:xfrm>
                       <a:off x="0" y="0"/>
+                      <a:ext cx="5578809" cy="3919734"/>
+                    </a:xfrm>
+                    <a:prstGeom prst="rect">
+                      <a:avLst/>
+                    </a:prstGeom>
+                  </pic:spPr>
+                </pic:pic>
+              </a:graphicData>
+            </a:graphic>
+          </wp:inline>
+        </w:drawing>
+      </w:r>
+    </w:p>
+    <w:p>
+      <w:pPr>
+        <w:pStyle w:val="Contenido"/>
+        <w:spacing w:after="240"/>
+        <w:jc w:val="both"/>
+        <w:rPr>
+          <w:noProof/>
+        </w:rPr>
+      </w:pPr>
+      <w:r>
+        <w:rPr>
+          <w:noProof/>
+        </w:rPr>
+        <w:lastRenderedPageBreak/>
+        <w:t>Result obtained after executing the creation script included in the delivery files.</w:t>
+      </w:r>
+      <w:r>
+        <w:rPr>
+          <w:noProof/>
+        </w:rPr>
+        <w:t xml:space="preserve"> Taken from Neo4J browser:</w:t>
+      </w:r>
+    </w:p>
+    <w:p>
+      <w:pPr>
+        <w:pStyle w:val="Contenido"/>
+        <w:rPr>
+          <w:noProof/>
+          <w:lang w:bidi="es-ES"/>
+        </w:rPr>
+      </w:pPr>
+      <w:r>
+        <w:rPr>
+          <w:noProof/>
+        </w:rPr>
+        <w:drawing>
+          <wp:inline distT="0" distB="0" distL="0" distR="0" wp14:anchorId="336AA1BF" wp14:editId="2167C764">
+            <wp:extent cx="6371590" cy="871220"/>
+            <wp:effectExtent l="0" t="0" r="0" b="5080"/>
+            <wp:docPr id="14" name="Imagen 14"/>
+            <wp:cNvGraphicFramePr>
+              <a:graphicFrameLocks xmlns:a="http://schemas.openxmlformats.org/drawingml/2006/main" noChangeAspect="1"/>
+            </wp:cNvGraphicFramePr>
+            <a:graphic xmlns:a="http://schemas.openxmlformats.org/drawingml/2006/main">
+              <a:graphicData uri="http://schemas.openxmlformats.org/drawingml/2006/picture">
+                <pic:pic xmlns:pic="http://schemas.openxmlformats.org/drawingml/2006/picture">
+                  <pic:nvPicPr>
+                    <pic:cNvPr id="1" name=""/>
+                    <pic:cNvPicPr/>
+                  </pic:nvPicPr>
+                  <pic:blipFill>
+                    <a:blip r:embed="rId19"/>
+                    <a:stretch>
+                      <a:fillRect/>
+                    </a:stretch>
+                  </pic:blipFill>
+                  <pic:spPr>
+                    <a:xfrm>
+                      <a:off x="0" y="0"/>
                       <a:ext cx="6371590" cy="871220"/>
                     </a:xfrm>
                     <a:prstGeom prst="rect">
@@ -2726,7 +2697,7 @@
         </w:rPr>
         <w:t xml:space="preserve">:play </w:t>
       </w:r>
-      <w:hyperlink r:id="rId19" w:history="1">
+      <w:hyperlink r:id="rId20" w:history="1">
         <w:r>
           <w:rPr>
             <w:rStyle w:val="Hipervnculo"/>
@@ -2787,7 +2758,7 @@
                     <pic:cNvPicPr/>
                   </pic:nvPicPr>
                   <pic:blipFill>
-                    <a:blip r:embed="rId20"/>
+                    <a:blip r:embed="rId21"/>
                     <a:stretch>
                       <a:fillRect/>
                     </a:stretch>
@@ -2914,7 +2885,7 @@
         </w:rPr>
         <w:t xml:space="preserve">:play </w:t>
       </w:r>
-      <w:hyperlink r:id="rId21" w:history="1">
+      <w:hyperlink r:id="rId22" w:history="1">
         <w:r>
           <w:rPr>
             <w:rStyle w:val="Hipervnculo"/>
@@ -2993,7 +2964,7 @@
                     <pic:cNvPicPr/>
                   </pic:nvPicPr>
                   <pic:blipFill>
-                    <a:blip r:embed="rId22"/>
+                    <a:blip r:embed="rId23"/>
                     <a:stretch>
                       <a:fillRect/>
                     </a:stretch>
@@ -3045,7 +3016,7 @@
                     <pic:cNvPicPr/>
                   </pic:nvPicPr>
                   <pic:blipFill rotWithShape="1">
-                    <a:blip r:embed="rId23"/>
+                    <a:blip r:embed="rId24"/>
                     <a:srcRect t="14028"/>
                     <a:stretch/>
                   </pic:blipFill>
@@ -3103,7 +3074,7 @@
                     <pic:cNvPicPr/>
                   </pic:nvPicPr>
                   <pic:blipFill>
-                    <a:blip r:embed="rId24"/>
+                    <a:blip r:embed="rId25"/>
                     <a:stretch>
                       <a:fillRect/>
                     </a:stretch>
@@ -3144,57 +3115,6 @@
             <wp:extent cx="6371590" cy="4669155"/>
             <wp:effectExtent l="0" t="0" r="0" b="0"/>
             <wp:docPr id="16" name="Imagen 16"/>
-            <wp:cNvGraphicFramePr>
-              <a:graphicFrameLocks xmlns:a="http://schemas.openxmlformats.org/drawingml/2006/main" noChangeAspect="1"/>
-            </wp:cNvGraphicFramePr>
-            <a:graphic xmlns:a="http://schemas.openxmlformats.org/drawingml/2006/main">
-              <a:graphicData uri="http://schemas.openxmlformats.org/drawingml/2006/picture">
-                <pic:pic xmlns:pic="http://schemas.openxmlformats.org/drawingml/2006/picture">
-                  <pic:nvPicPr>
-                    <pic:cNvPr id="1" name=""/>
-                    <pic:cNvPicPr/>
-                  </pic:nvPicPr>
-                  <pic:blipFill>
-                    <a:blip r:embed="rId25"/>
-                    <a:stretch>
-                      <a:fillRect/>
-                    </a:stretch>
-                  </pic:blipFill>
-                  <pic:spPr>
-                    <a:xfrm>
-                      <a:off x="0" y="0"/>
-                      <a:ext cx="6371590" cy="4669155"/>
-                    </a:xfrm>
-                    <a:prstGeom prst="rect">
-                      <a:avLst/>
-                    </a:prstGeom>
-                  </pic:spPr>
-                </pic:pic>
-              </a:graphicData>
-            </a:graphic>
-          </wp:inline>
-        </w:drawing>
-      </w:r>
-    </w:p>
-    <w:p>
-      <w:pPr>
-        <w:tabs>
-          <w:tab w:val="left" w:pos="3585"/>
-        </w:tabs>
-        <w:jc w:val="center"/>
-        <w:rPr>
-          <w:lang w:bidi="es-ES"/>
-        </w:rPr>
-      </w:pPr>
-      <w:r>
-        <w:rPr>
-          <w:noProof/>
-        </w:rPr>
-        <w:drawing>
-          <wp:inline distT="0" distB="0" distL="0" distR="0" wp14:anchorId="1080CB77" wp14:editId="5560DBBB">
-            <wp:extent cx="6371590" cy="4314190"/>
-            <wp:effectExtent l="0" t="0" r="0" b="0"/>
-            <wp:docPr id="17" name="Imagen 17"/>
             <wp:cNvGraphicFramePr>
               <a:graphicFrameLocks xmlns:a="http://schemas.openxmlformats.org/drawingml/2006/main" noChangeAspect="1"/>
             </wp:cNvGraphicFramePr>
@@ -3214,7 +3134,7 @@
                   <pic:spPr>
                     <a:xfrm>
                       <a:off x="0" y="0"/>
-                      <a:ext cx="6371590" cy="4314190"/>
+                      <a:ext cx="6371590" cy="4669155"/>
                     </a:xfrm>
                     <a:prstGeom prst="rect">
                       <a:avLst/>
@@ -3229,174 +3149,11 @@
     </w:p>
     <w:p>
       <w:pPr>
-        <w:pStyle w:val="Ttulo1"/>
-        <w:rPr>
-          <w:lang w:bidi="es-ES"/>
-        </w:rPr>
-      </w:pPr>
-      <w:r>
-        <w:rPr>
-          <w:lang w:bidi="es-ES"/>
-        </w:rPr>
-        <w:lastRenderedPageBreak/>
-        <w:t>5.Scripts: DB Creation and queries</w:t>
-      </w:r>
-    </w:p>
-    <w:p>
-      <w:pPr>
-        <w:pStyle w:val="Contenido"/>
-        <w:spacing w:after="240"/>
-        <w:jc w:val="both"/>
-        <w:rPr>
-          <w:noProof/>
-          <w:lang w:bidi="es-ES"/>
-        </w:rPr>
-      </w:pPr>
-      <w:r>
-        <w:rPr>
-          <w:lang w:bidi="es-ES"/>
-        </w:rPr>
-        <w:t>These two documents can be found in separate .txt files</w:t>
-      </w:r>
-      <w:r>
-        <w:rPr>
-          <w:lang w:bidi="es-ES"/>
-        </w:rPr>
-        <w:t xml:space="preserve"> in the linked repository under the path:</w:t>
-      </w:r>
-      <w:r>
-        <w:rPr>
-          <w:noProof/>
-          <w:lang w:bidi="es-ES"/>
-        </w:rPr>
-        <w:t xml:space="preserve"> </w:t>
-      </w:r>
-      <w:r>
-        <w:rPr>
-          <w:noProof/>
-          <w:lang w:bidi="es-ES"/>
-        </w:rPr>
-        <w:t>“</w:t>
-      </w:r>
-      <w:r>
-        <w:rPr>
-          <w:noProof/>
-          <w:lang w:bidi="es-ES"/>
-        </w:rPr>
-        <w:t>RI_Teamworks/NEO4J/task_txt_files</w:t>
-      </w:r>
-      <w:r>
-        <w:rPr>
-          <w:noProof/>
-          <w:lang w:bidi="es-ES"/>
-        </w:rPr>
-        <w:t>”</w:t>
-      </w:r>
-      <w:r>
-        <w:rPr>
-          <w:noProof/>
-          <w:lang w:bidi="es-ES"/>
-        </w:rPr>
-        <w:t>. Just in case it didn’t work by the time this exercise is checked and marked, they will be included as part of the delivered file.</w:t>
-      </w:r>
-      <w:r>
-        <w:rPr>
-          <w:noProof/>
-          <w:lang w:bidi="es-ES"/>
-        </w:rPr>
-        <w:t xml:space="preserve"> As mentioned in the Preface, if for any reason they are not included in the deliverable, it means it was too big for the campus to handle. In such case, the repository will suffice</w:t>
-      </w:r>
-      <w:r>
-        <w:rPr>
-          <w:noProof/>
-          <w:lang w:bidi="es-ES"/>
-        </w:rPr>
-        <w:t>:</w:t>
-      </w:r>
-    </w:p>
-    <w:p>
-      <w:pPr>
-        <w:pStyle w:val="Contenido"/>
-        <w:numPr>
-          <w:ilvl w:val="0"/>
-          <w:numId w:val="5"/>
-        </w:numPr>
-        <w:spacing w:after="240"/>
-        <w:jc w:val="both"/>
-        <w:rPr>
-          <w:noProof/>
-          <w:lang w:bidi="es-ES"/>
-        </w:rPr>
-      </w:pPr>
-      <w:r>
-        <w:rPr>
-          <w:noProof/>
-          <w:lang w:bidi="es-ES"/>
-        </w:rPr>
-        <w:t>Database creation script: “neo4jDBScript.txt”</w:t>
-      </w:r>
-    </w:p>
-    <w:p>
-      <w:pPr>
-        <w:pStyle w:val="Contenido"/>
-        <w:numPr>
-          <w:ilvl w:val="0"/>
-          <w:numId w:val="5"/>
-        </w:numPr>
-        <w:spacing w:after="240"/>
-        <w:jc w:val="both"/>
-        <w:rPr>
-          <w:noProof/>
-          <w:lang w:bidi="es-ES"/>
-        </w:rPr>
-      </w:pPr>
-      <w:r>
-        <w:rPr>
-          <w:noProof/>
-          <w:lang w:bidi="es-ES"/>
-        </w:rPr>
-        <w:t>Cypher queries packed together with the explanations and the code: “queries.txt”</w:t>
-      </w:r>
-    </w:p>
-    <w:p>
-      <w:pPr>
-        <w:pStyle w:val="Ttulo1"/>
-        <w:rPr>
-          <w:noProof/>
-          <w:lang w:bidi="es-ES"/>
-        </w:rPr>
-      </w:pPr>
-      <w:r>
-        <w:rPr>
-          <w:noProof/>
-          <w:lang w:bidi="es-ES"/>
-        </w:rPr>
-        <w:t>6.Optional: Application</w:t>
-      </w:r>
-    </w:p>
-    <w:p>
-      <w:pPr>
-        <w:pStyle w:val="Contenido"/>
-        <w:jc w:val="both"/>
-        <w:rPr>
-          <w:noProof/>
-          <w:lang w:bidi="es-ES"/>
-        </w:rPr>
-      </w:pPr>
-      <w:r>
-        <w:rPr>
-          <w:noProof/>
-          <w:lang w:bidi="es-ES"/>
-        </w:rPr>
-        <w:t>A Java Application has been developed to gather all queries together and allow the user to execute them over the database through a Graphical User Interface. Although it is simple, it does the job.</w:t>
-      </w:r>
-    </w:p>
-    <w:p>
-      <w:pPr>
-        <w:pStyle w:val="Contenido"/>
+        <w:tabs>
+          <w:tab w:val="left" w:pos="3585"/>
+        </w:tabs>
         <w:jc w:val="center"/>
         <w:rPr>
-          <w:noProof/>
           <w:lang w:bidi="es-ES"/>
         </w:rPr>
       </w:pPr>
@@ -3405,10 +3162,10 @@
           <w:noProof/>
         </w:rPr>
         <w:drawing>
-          <wp:inline distT="0" distB="0" distL="0" distR="0" wp14:anchorId="2507260C" wp14:editId="05051687">
-            <wp:extent cx="3486150" cy="1643357"/>
+          <wp:inline distT="0" distB="0" distL="0" distR="0" wp14:anchorId="1080CB77" wp14:editId="5560DBBB">
+            <wp:extent cx="6371590" cy="4314190"/>
             <wp:effectExtent l="0" t="0" r="0" b="0"/>
-            <wp:docPr id="18" name="Imagen 18"/>
+            <wp:docPr id="17" name="Imagen 17"/>
             <wp:cNvGraphicFramePr>
               <a:graphicFrameLocks xmlns:a="http://schemas.openxmlformats.org/drawingml/2006/main" noChangeAspect="1"/>
             </wp:cNvGraphicFramePr>
@@ -3428,7 +3185,7 @@
                   <pic:spPr>
                     <a:xfrm>
                       <a:off x="0" y="0"/>
-                      <a:ext cx="3515075" cy="1656992"/>
+                      <a:ext cx="6371590" cy="4314190"/>
                     </a:xfrm>
                     <a:prstGeom prst="rect">
                       <a:avLst/>
@@ -3443,6 +3200,170 @@
     </w:p>
     <w:p>
       <w:pPr>
+        <w:pStyle w:val="Ttulo1"/>
+        <w:rPr>
+          <w:lang w:bidi="es-ES"/>
+        </w:rPr>
+      </w:pPr>
+      <w:r>
+        <w:rPr>
+          <w:lang w:bidi="es-ES"/>
+        </w:rPr>
+        <w:lastRenderedPageBreak/>
+        <w:t>5.Scripts: DB Creation and queries</w:t>
+      </w:r>
+    </w:p>
+    <w:p>
+      <w:pPr>
+        <w:pStyle w:val="Contenido"/>
+        <w:spacing w:after="240"/>
+        <w:jc w:val="both"/>
+        <w:rPr>
+          <w:noProof/>
+          <w:lang w:bidi="es-ES"/>
+        </w:rPr>
+      </w:pPr>
+      <w:r>
+        <w:rPr>
+          <w:lang w:bidi="es-ES"/>
+        </w:rPr>
+        <w:t>These two documents can be found in separate .txt files</w:t>
+      </w:r>
+      <w:r>
+        <w:rPr>
+          <w:lang w:bidi="es-ES"/>
+        </w:rPr>
+        <w:t xml:space="preserve"> in the linked repository under the path:</w:t>
+      </w:r>
+      <w:r>
+        <w:rPr>
+          <w:noProof/>
+          <w:lang w:bidi="es-ES"/>
+        </w:rPr>
+        <w:t xml:space="preserve"> </w:t>
+      </w:r>
+      <w:r>
+        <w:rPr>
+          <w:noProof/>
+          <w:lang w:bidi="es-ES"/>
+        </w:rPr>
+        <w:t>“</w:t>
+      </w:r>
+      <w:r>
+        <w:rPr>
+          <w:noProof/>
+          <w:lang w:bidi="es-ES"/>
+        </w:rPr>
+        <w:t>RI_Teamworks/NEO4J/task_txt_files</w:t>
+      </w:r>
+      <w:r>
+        <w:rPr>
+          <w:noProof/>
+          <w:lang w:bidi="es-ES"/>
+        </w:rPr>
+        <w:t>”</w:t>
+      </w:r>
+      <w:r>
+        <w:rPr>
+          <w:noProof/>
+          <w:lang w:bidi="es-ES"/>
+        </w:rPr>
+        <w:t>. Just in case it didn’t work by the time this exercise is checked and marked, they will be included as part of the delivered file.</w:t>
+      </w:r>
+      <w:r>
+        <w:rPr>
+          <w:noProof/>
+          <w:lang w:bidi="es-ES"/>
+        </w:rPr>
+        <w:t xml:space="preserve"> As mentioned in the Preface, if for any reason they are not included in the deliverable, it means it was too big for the campus to handle. In such case, the repository will suffice</w:t>
+      </w:r>
+      <w:r>
+        <w:rPr>
+          <w:noProof/>
+          <w:lang w:bidi="es-ES"/>
+        </w:rPr>
+        <w:t>:</w:t>
+      </w:r>
+    </w:p>
+    <w:p>
+      <w:pPr>
+        <w:pStyle w:val="Contenido"/>
+        <w:numPr>
+          <w:ilvl w:val="0"/>
+          <w:numId w:val="5"/>
+        </w:numPr>
+        <w:spacing w:after="240"/>
+        <w:jc w:val="both"/>
+        <w:rPr>
+          <w:noProof/>
+          <w:lang w:bidi="es-ES"/>
+        </w:rPr>
+      </w:pPr>
+      <w:r>
+        <w:rPr>
+          <w:noProof/>
+          <w:lang w:bidi="es-ES"/>
+        </w:rPr>
+        <w:t>Database creation script: “neo4jDBScript.txt”</w:t>
+      </w:r>
+    </w:p>
+    <w:p>
+      <w:pPr>
+        <w:pStyle w:val="Contenido"/>
+        <w:numPr>
+          <w:ilvl w:val="0"/>
+          <w:numId w:val="5"/>
+        </w:numPr>
+        <w:spacing w:after="240"/>
+        <w:jc w:val="both"/>
+        <w:rPr>
+          <w:noProof/>
+          <w:lang w:bidi="es-ES"/>
+        </w:rPr>
+      </w:pPr>
+      <w:r>
+        <w:rPr>
+          <w:noProof/>
+          <w:lang w:bidi="es-ES"/>
+        </w:rPr>
+        <w:t>Cypher queries packed together with the explanations and the code: “queries.txt”</w:t>
+      </w:r>
+    </w:p>
+    <w:p>
+      <w:pPr>
+        <w:pStyle w:val="Ttulo1"/>
+        <w:rPr>
+          <w:noProof/>
+          <w:lang w:bidi="es-ES"/>
+        </w:rPr>
+      </w:pPr>
+      <w:r>
+        <w:rPr>
+          <w:noProof/>
+          <w:lang w:bidi="es-ES"/>
+        </w:rPr>
+        <w:t>6.Optional: Application</w:t>
+      </w:r>
+    </w:p>
+    <w:p>
+      <w:pPr>
+        <w:pStyle w:val="Contenido"/>
+        <w:jc w:val="both"/>
+        <w:rPr>
+          <w:noProof/>
+          <w:lang w:bidi="es-ES"/>
+        </w:rPr>
+      </w:pPr>
+      <w:r>
+        <w:rPr>
+          <w:noProof/>
+          <w:lang w:bidi="es-ES"/>
+        </w:rPr>
+        <w:t>A Java Application has been developed to gather all queries together and allow the user to execute them over the database through a Graphical User Interface. Although it is simple, it does the job.</w:t>
+      </w:r>
+    </w:p>
+    <w:p>
+      <w:pPr>
         <w:pStyle w:val="Contenido"/>
         <w:jc w:val="center"/>
         <w:rPr>
@@ -3455,10 +3376,10 @@
           <w:noProof/>
         </w:rPr>
         <w:drawing>
-          <wp:inline distT="0" distB="0" distL="0" distR="0" wp14:anchorId="714BBC3B" wp14:editId="496E72F1">
-            <wp:extent cx="6313453" cy="3448050"/>
+          <wp:inline distT="0" distB="0" distL="0" distR="0" wp14:anchorId="2507260C" wp14:editId="05051687">
+            <wp:extent cx="3486150" cy="1643357"/>
             <wp:effectExtent l="0" t="0" r="0" b="0"/>
-            <wp:docPr id="19" name="Imagen 19"/>
+            <wp:docPr id="18" name="Imagen 18"/>
             <wp:cNvGraphicFramePr>
               <a:graphicFrameLocks xmlns:a="http://schemas.openxmlformats.org/drawingml/2006/main" noChangeAspect="1"/>
             </wp:cNvGraphicFramePr>
@@ -3478,7 +3399,7 @@
                   <pic:spPr>
                     <a:xfrm>
                       <a:off x="0" y="0"/>
-                      <a:ext cx="6330994" cy="3457630"/>
+                      <a:ext cx="3515075" cy="1656992"/>
                     </a:xfrm>
                     <a:prstGeom prst="rect">
                       <a:avLst/>
@@ -3494,87 +3415,7 @@
     <w:p>
       <w:pPr>
         <w:pStyle w:val="Contenido"/>
-        <w:spacing w:after="240"/>
-        <w:jc w:val="both"/>
-        <w:rPr>
-          <w:noProof/>
-          <w:lang w:bidi="es-ES"/>
-        </w:rPr>
-      </w:pPr>
-      <w:r>
-        <w:rPr>
-          <w:noProof/>
-          <w:lang w:bidi="es-ES"/>
-        </w:rPr>
-        <w:lastRenderedPageBreak/>
-        <w:t>As it can be seen in the images included above, the application asks us for the credentials to log into the database management system. Once done, we are offered a selection of queries to be executed.</w:t>
-      </w:r>
-    </w:p>
-    <w:p>
-      <w:pPr>
-        <w:pStyle w:val="Contenido"/>
-        <w:spacing w:after="240"/>
-        <w:jc w:val="both"/>
-        <w:rPr>
-          <w:noProof/>
-          <w:lang w:bidi="es-ES"/>
-        </w:rPr>
-      </w:pPr>
-      <w:r>
-        <w:rPr>
-          <w:noProof/>
-          <w:lang w:bidi="es-ES"/>
-        </w:rPr>
-        <w:t>Displayed in a list fashion, we can select any of them and then press “Query” button to execute</w:t>
-      </w:r>
-      <w:r>
-        <w:rPr>
-          <w:noProof/>
-          <w:lang w:bidi="es-ES"/>
-        </w:rPr>
-        <w:t xml:space="preserve"> the selected one</w:t>
-      </w:r>
-      <w:r>
-        <w:rPr>
-          <w:noProof/>
-          <w:lang w:bidi="es-ES"/>
-        </w:rPr>
-        <w:t xml:space="preserve">. Once ran and finished, the returned </w:t>
-      </w:r>
-      <w:r>
-        <w:rPr>
-          <w:noProof/>
-          <w:lang w:bidi="es-ES"/>
-        </w:rPr>
-        <w:t xml:space="preserve">results </w:t>
-      </w:r>
-      <w:r>
-        <w:rPr>
-          <w:noProof/>
-          <w:lang w:bidi="es-ES"/>
-        </w:rPr>
-        <w:t xml:space="preserve">will appear in the text area </w:t>
-      </w:r>
-      <w:r>
-        <w:rPr>
-          <w:noProof/>
-          <w:lang w:bidi="es-ES"/>
-        </w:rPr>
-        <w:t xml:space="preserve">just </w:t>
-      </w:r>
-      <w:r>
-        <w:rPr>
-          <w:noProof/>
-          <w:lang w:bidi="es-ES"/>
-        </w:rPr>
-        <w:t>below the “Query” button.</w:t>
-      </w:r>
-    </w:p>
-    <w:p>
-      <w:pPr>
-        <w:pStyle w:val="Contenido"/>
-        <w:spacing w:after="240"/>
-        <w:jc w:val="both"/>
+        <w:jc w:val="center"/>
         <w:rPr>
           <w:noProof/>
           <w:lang w:bidi="es-ES"/>
@@ -3585,10 +3426,10 @@
           <w:noProof/>
         </w:rPr>
         <w:drawing>
-          <wp:inline distT="0" distB="0" distL="0" distR="0" wp14:anchorId="06A74007" wp14:editId="4736674D">
-            <wp:extent cx="6371590" cy="2672080"/>
+          <wp:inline distT="0" distB="0" distL="0" distR="0" wp14:anchorId="714BBC3B" wp14:editId="496E72F1">
+            <wp:extent cx="6313453" cy="3448050"/>
             <wp:effectExtent l="0" t="0" r="0" b="0"/>
-            <wp:docPr id="21" name="Imagen 21"/>
+            <wp:docPr id="19" name="Imagen 19"/>
             <wp:cNvGraphicFramePr>
               <a:graphicFrameLocks xmlns:a="http://schemas.openxmlformats.org/drawingml/2006/main" noChangeAspect="1"/>
             </wp:cNvGraphicFramePr>
@@ -3608,6 +3449,136 @@
                   <pic:spPr>
                     <a:xfrm>
                       <a:off x="0" y="0"/>
+                      <a:ext cx="6330994" cy="3457630"/>
+                    </a:xfrm>
+                    <a:prstGeom prst="rect">
+                      <a:avLst/>
+                    </a:prstGeom>
+                  </pic:spPr>
+                </pic:pic>
+              </a:graphicData>
+            </a:graphic>
+          </wp:inline>
+        </w:drawing>
+      </w:r>
+    </w:p>
+    <w:p>
+      <w:pPr>
+        <w:pStyle w:val="Contenido"/>
+        <w:spacing w:after="240"/>
+        <w:jc w:val="both"/>
+        <w:rPr>
+          <w:noProof/>
+          <w:lang w:bidi="es-ES"/>
+        </w:rPr>
+      </w:pPr>
+      <w:r>
+        <w:rPr>
+          <w:noProof/>
+          <w:lang w:bidi="es-ES"/>
+        </w:rPr>
+        <w:lastRenderedPageBreak/>
+        <w:t>As it can be seen in the images included above, the application asks us for the credentials to log into the database management system. Once done, we are offered a selection of queries to be executed.</w:t>
+      </w:r>
+    </w:p>
+    <w:p>
+      <w:pPr>
+        <w:pStyle w:val="Contenido"/>
+        <w:spacing w:after="240"/>
+        <w:jc w:val="both"/>
+        <w:rPr>
+          <w:noProof/>
+          <w:lang w:bidi="es-ES"/>
+        </w:rPr>
+      </w:pPr>
+      <w:r>
+        <w:rPr>
+          <w:noProof/>
+          <w:lang w:bidi="es-ES"/>
+        </w:rPr>
+        <w:t>Displayed in a list fashion, we can select any of them and then press “Query” button to execute</w:t>
+      </w:r>
+      <w:r>
+        <w:rPr>
+          <w:noProof/>
+          <w:lang w:bidi="es-ES"/>
+        </w:rPr>
+        <w:t xml:space="preserve"> the selected one</w:t>
+      </w:r>
+      <w:r>
+        <w:rPr>
+          <w:noProof/>
+          <w:lang w:bidi="es-ES"/>
+        </w:rPr>
+        <w:t xml:space="preserve">. Once ran and finished, the returned </w:t>
+      </w:r>
+      <w:r>
+        <w:rPr>
+          <w:noProof/>
+          <w:lang w:bidi="es-ES"/>
+        </w:rPr>
+        <w:t xml:space="preserve">results </w:t>
+      </w:r>
+      <w:r>
+        <w:rPr>
+          <w:noProof/>
+          <w:lang w:bidi="es-ES"/>
+        </w:rPr>
+        <w:t xml:space="preserve">will appear in the text area </w:t>
+      </w:r>
+      <w:r>
+        <w:rPr>
+          <w:noProof/>
+          <w:lang w:bidi="es-ES"/>
+        </w:rPr>
+        <w:t xml:space="preserve">just </w:t>
+      </w:r>
+      <w:r>
+        <w:rPr>
+          <w:noProof/>
+          <w:lang w:bidi="es-ES"/>
+        </w:rPr>
+        <w:t>below the “Query” button.</w:t>
+      </w:r>
+    </w:p>
+    <w:p>
+      <w:pPr>
+        <w:pStyle w:val="Contenido"/>
+        <w:spacing w:after="240"/>
+        <w:jc w:val="both"/>
+        <w:rPr>
+          <w:noProof/>
+          <w:lang w:bidi="es-ES"/>
+        </w:rPr>
+      </w:pPr>
+      <w:r>
+        <w:rPr>
+          <w:noProof/>
+        </w:rPr>
+        <w:drawing>
+          <wp:inline distT="0" distB="0" distL="0" distR="0" wp14:anchorId="06A74007" wp14:editId="4736674D">
+            <wp:extent cx="6371590" cy="2672080"/>
+            <wp:effectExtent l="0" t="0" r="0" b="0"/>
+            <wp:docPr id="21" name="Imagen 21"/>
+            <wp:cNvGraphicFramePr>
+              <a:graphicFrameLocks xmlns:a="http://schemas.openxmlformats.org/drawingml/2006/main" noChangeAspect="1"/>
+            </wp:cNvGraphicFramePr>
+            <a:graphic xmlns:a="http://schemas.openxmlformats.org/drawingml/2006/main">
+              <a:graphicData uri="http://schemas.openxmlformats.org/drawingml/2006/picture">
+                <pic:pic xmlns:pic="http://schemas.openxmlformats.org/drawingml/2006/picture">
+                  <pic:nvPicPr>
+                    <pic:cNvPr id="1" name=""/>
+                    <pic:cNvPicPr/>
+                  </pic:nvPicPr>
+                  <pic:blipFill>
+                    <a:blip r:embed="rId30"/>
+                    <a:stretch>
+                      <a:fillRect/>
+                    </a:stretch>
+                  </pic:blipFill>
+                  <pic:spPr>
+                    <a:xfrm>
+                      <a:off x="0" y="0"/>
                       <a:ext cx="6371590" cy="2672080"/>
                     </a:xfrm>
                     <a:prstGeom prst="rect">
@@ -3767,7 +3738,7 @@
         </w:rPr>
         <w:t>“</w:t>
       </w:r>
-      <w:hyperlink r:id="rId30" w:history="1">
+      <w:hyperlink r:id="rId31" w:history="1">
         <w:r>
           <w:rPr>
             <w:rStyle w:val="Hipervnculo"/>
@@ -3952,16 +3923,7 @@
           <w:lang w:bidi="es-ES"/>
         </w:rPr>
         <w:lastRenderedPageBreak/>
-        <w:t>Postfa</w:t>
-      </w:r>
-      <w:bookmarkStart w:id="0" w:name="_GoBack"/>
-      <w:bookmarkEnd w:id="0"/>
-      <w:r>
-        <w:rPr>
-          <w:noProof/>
-          <w:lang w:bidi="es-ES"/>
-        </w:rPr>
-        <w:t>ce</w:t>
+        <w:t>Postface</w:t>
       </w:r>
     </w:p>
     <w:p>
@@ -4036,7 +3998,7 @@
           <w:lang w:bidi="es-ES"/>
         </w:rPr>
       </w:pPr>
-      <w:hyperlink r:id="rId31" w:history="1">
+      <w:hyperlink r:id="rId32" w:anchor="_include_a_query_console" w:history="1">
         <w:r>
           <w:rPr>
             <w:rStyle w:val="Hipervnculo"/>
@@ -4060,7 +4022,7 @@
           <w:lang w:bidi="es-ES"/>
         </w:rPr>
       </w:pPr>
-      <w:hyperlink r:id="rId32" w:history="1">
+      <w:hyperlink r:id="rId33" w:history="1">
         <w:r>
           <w:rPr>
             <w:rStyle w:val="Hipervnculo"/>
@@ -4084,7 +4046,7 @@
           <w:lang w:bidi="es-ES"/>
         </w:rPr>
       </w:pPr>
-      <w:hyperlink r:id="rId33" w:history="1">
+      <w:hyperlink r:id="rId34" w:anchor="config_browser.remote_content_hostname_whitelist" w:history="1">
         <w:r>
           <w:rPr>
             <w:rStyle w:val="Hipervnculo"/>
@@ -4108,7 +4070,7 @@
           <w:lang w:bidi="es-ES"/>
         </w:rPr>
       </w:pPr>
-      <w:hyperlink r:id="rId34" w:history="1">
+      <w:hyperlink r:id="rId35" w:history="1">
         <w:r>
           <w:rPr>
             <w:rStyle w:val="Hipervnculo"/>
@@ -4132,7 +4094,7 @@
           <w:lang w:bidi="es-ES"/>
         </w:rPr>
       </w:pPr>
-      <w:hyperlink r:id="rId35" w:history="1">
+      <w:hyperlink r:id="rId36" w:history="1">
         <w:r>
           <w:rPr>
             <w:rStyle w:val="Hipervnculo"/>
@@ -4144,8 +4106,8 @@
       </w:hyperlink>
     </w:p>
     <w:sectPr>
-      <w:headerReference w:type="default" r:id="rId36"/>
-      <w:footerReference w:type="default" r:id="rId37"/>
+      <w:headerReference w:type="default" r:id="rId37"/>
+      <w:footerReference w:type="default" r:id="rId38"/>
       <w:pgSz w:w="11906" w:h="16838" w:code="9"/>
       <w:pgMar w:top="720" w:right="936" w:bottom="720" w:left="936" w:header="0" w:footer="289" w:gutter="0"/>
       <w:pgNumType w:start="1"/>
@@ -5460,7 +5422,6 @@
   <w:style w:type="character" w:default="1" w:styleId="Fuentedeprrafopredeter">
     <w:name w:val="Default Paragraph Font"/>
     <w:uiPriority w:val="1"/>
-    <w:semiHidden/>
     <w:unhideWhenUsed/>
   </w:style>
   <w:style w:type="table" w:default="1" w:styleId="Tablanormal">
@@ -5978,6 +5939,7 @@
   <w:rsids>
     <w:rsidRoot w:val="00CE5E06"/>
     <w:rsid w:val="006176E6"/>
+    <w:rsid w:val="007C2A23"/>
     <w:rsid w:val="00847103"/>
     <w:rsid w:val="009A6C4C"/>
     <w:rsid w:val="00CE5E06"/>
@@ -6774,15 +6736,6 @@
 </file>
 
 <file path=customXml/item2.xml><?xml version="1.0" encoding="utf-8"?>
-<?mso-contentType ?>
-<FormTemplates xmlns="http://schemas.microsoft.com/sharepoint/v3/contenttype/forms">
-  <Display>DocumentLibraryForm</Display>
-  <Edit>DocumentLibraryForm</Edit>
-  <New>DocumentLibraryForm</New>
-</FormTemplates>
-</file>
-
-<file path=customXml/item3.xml><?xml version="1.0" encoding="utf-8"?>
 <ct:contentTypeSchema xmlns:ct="http://schemas.microsoft.com/office/2006/metadata/contentType" xmlns:ma="http://schemas.microsoft.com/office/2006/metadata/properties/metaAttributes" ct:_="" ma:_="" ma:contentTypeName="Documento" ma:contentTypeID="0x010100DC1B99A9EEE28F4A8A89E34BAC92DB48" ma:contentTypeVersion="6" ma:contentTypeDescription="Crear nuevo documento." ma:contentTypeScope="" ma:versionID="309f30f92bbbff45f70a8db50a0c4103">
   <xsd:schema xmlns:xsd="http://www.w3.org/2001/XMLSchema" xmlns:xs="http://www.w3.org/2001/XMLSchema" xmlns:p="http://schemas.microsoft.com/office/2006/metadata/properties" xmlns:ns3="8f91c9cd-1aea-4392-8e9d-969038834d6e" xmlns:ns4="3f9cdb6f-52ea-446e-aae9-63bd6a01bccd" targetNamespace="http://schemas.microsoft.com/office/2006/metadata/properties" ma:root="true" ma:fieldsID="95346ce81bc5744113a03afbec27e151" ns3:_="" ns4:_="">
     <xsd:import namespace="8f91c9cd-1aea-4392-8e9d-969038834d6e"/>
@@ -6959,6 +6912,15 @@
 </ct:contentTypeSchema>
 </file>
 
+<file path=customXml/item3.xml><?xml version="1.0" encoding="utf-8"?>
+<?mso-contentType ?>
+<FormTemplates xmlns="http://schemas.microsoft.com/sharepoint/v3/contenttype/forms">
+  <Display>DocumentLibraryForm</Display>
+  <Edit>DocumentLibraryForm</Edit>
+  <New>DocumentLibraryForm</New>
+</FormTemplates>
+</file>
+
 <file path=customXml/item4.xml><?xml version="1.0" encoding="utf-8"?>
 <p:properties xmlns:p="http://schemas.microsoft.com/office/2006/metadata/properties" xmlns:xsi="http://www.w3.org/2001/XMLSchema-instance" xmlns:pc="http://schemas.microsoft.com/office/infopath/2007/PartnerControls">
   <documentManagement/>
@@ -6974,14 +6936,6 @@
 </file>
 
 <file path=customXml/itemProps2.xml><?xml version="1.0" encoding="utf-8"?>
-<ds:datastoreItem xmlns:ds="http://schemas.openxmlformats.org/officeDocument/2006/customXml" ds:itemID="{E1628736-9F4A-4934-A733-0DFF1F40A28B}">
-  <ds:schemaRefs>
-    <ds:schemaRef ds:uri="http://schemas.microsoft.com/sharepoint/v3/contenttype/forms"/>
-  </ds:schemaRefs>
-</ds:datastoreItem>
-</file>
-
-<file path=customXml/itemProps3.xml><?xml version="1.0" encoding="utf-8"?>
 <ds:datastoreItem xmlns:ds="http://schemas.openxmlformats.org/officeDocument/2006/customXml" ds:itemID="{C07F0ADE-F7FA-468F-898B-D72E36C35B9E}">
   <ds:schemaRefs>
     <ds:schemaRef ds:uri="http://schemas.microsoft.com/office/2006/metadata/contentType"/>
@@ -7000,6 +6954,14 @@
 </ds:datastoreItem>
 </file>
 
+<file path=customXml/itemProps3.xml><?xml version="1.0" encoding="utf-8"?>
+<ds:datastoreItem xmlns:ds="http://schemas.openxmlformats.org/officeDocument/2006/customXml" ds:itemID="{E1628736-9F4A-4934-A733-0DFF1F40A28B}">
+  <ds:schemaRefs>
+    <ds:schemaRef ds:uri="http://schemas.microsoft.com/sharepoint/v3/contenttype/forms"/>
+  </ds:schemaRefs>
+</ds:datastoreItem>
+</file>
+
 <file path=customXml/itemProps4.xml><?xml version="1.0" encoding="utf-8"?>
 <ds:datastoreItem xmlns:ds="http://schemas.openxmlformats.org/officeDocument/2006/customXml" ds:itemID="{E37601FB-5E86-4D66-A25E-2990CB57B50B}">
   <ds:schemaRefs>

</xml_diff>

<commit_message>
Updated documentation with Application explanation
</commit_message>
<xml_diff>
--- a/NEO4J/documentation/neo4jTeamworkDocumentation.docx
+++ b/NEO4J/documentation/neo4jTeamworkDocumentation.docx
@@ -1010,10 +1010,7 @@
         <w:t xml:space="preserve"> (Followed a</w:t>
       </w:r>
       <w:r>
-        <w:t xml:space="preserve"> tutorial from the GraphGist </w:t>
-      </w:r>
-      <w:r>
-        <w:t>documentation</w:t>
+        <w:t xml:space="preserve"> tutorial from the GraphGist documentation</w:t>
       </w:r>
       <w:r>
         <w:t>)</w:t>
@@ -1077,8 +1074,6 @@
           <w:szCs w:val="32"/>
         </w:rPr>
       </w:pPr>
-      <w:bookmarkStart w:id="0" w:name="_GoBack"/>
-      <w:bookmarkEnd w:id="0"/>
       <w:r>
         <w:rPr>
           <w:sz w:val="44"/>
@@ -3712,7 +3707,6 @@
       <w:pPr>
         <w:pStyle w:val="Contenido"/>
         <w:spacing w:after="240"/>
-        <w:jc w:val="both"/>
         <w:rPr>
           <w:rStyle w:val="Hipervnculo"/>
         </w:rPr>
@@ -3755,6 +3749,247 @@
     </w:p>
     <w:p>
       <w:pPr>
+        <w:pStyle w:val="Contenido"/>
+        <w:jc w:val="both"/>
+        <w:rPr>
+          <w:rStyle w:val="Hipervnculo"/>
+          <w:color w:val="082A75" w:themeColor="text2"/>
+          <w:u w:val="none"/>
+        </w:rPr>
+      </w:pPr>
+      <w:r>
+        <w:rPr>
+          <w:rStyle w:val="Hipervnculo"/>
+          <w:color w:val="082A75" w:themeColor="text2"/>
+          <w:u w:val="none"/>
+        </w:rPr>
+        <w:t>The application uses the Neo4j Java Driver, along with Reactive Streams library in order to work properly. Using the methods provided in the driver’s documentation we create the connection with the</w:t>
+      </w:r>
+      <w:r>
+        <w:rPr>
+          <w:rStyle w:val="Hipervnculo"/>
+          <w:color w:val="082A75" w:themeColor="text2"/>
+          <w:u w:val="none"/>
+        </w:rPr>
+        <w:t xml:space="preserve"> </w:t>
+      </w:r>
+      <w:r>
+        <w:rPr>
+          <w:rStyle w:val="Hipervnculo"/>
+          <w:color w:val="082A75" w:themeColor="text2"/>
+          <w:u w:val="none"/>
+        </w:rPr>
+        <w:t xml:space="preserve">given user and password. Then we provide a method which receives a </w:t>
+      </w:r>
+      <w:proofErr w:type="spellStart"/>
+      <w:r>
+        <w:rPr>
+          <w:rStyle w:val="Hipervnculo"/>
+          <w:color w:val="082A75" w:themeColor="text2"/>
+          <w:u w:val="none"/>
+        </w:rPr>
+        <w:t>MyQuery</w:t>
+      </w:r>
+      <w:proofErr w:type="spellEnd"/>
+      <w:r>
+        <w:rPr>
+          <w:rStyle w:val="Hipervnculo"/>
+          <w:color w:val="082A75" w:themeColor="text2"/>
+          <w:u w:val="none"/>
+        </w:rPr>
+        <w:t xml:space="preserve"> (our interface for queries), creates a transaction, sends it to the database and returns a result. </w:t>
+      </w:r>
+      <w:r>
+        <w:rPr>
+          <w:rStyle w:val="Hipervnculo"/>
+          <w:color w:val="082A75" w:themeColor="text2"/>
+          <w:u w:val="none"/>
+        </w:rPr>
+        <w:t xml:space="preserve">Once </w:t>
+      </w:r>
+      <w:r>
+        <w:rPr>
+          <w:rStyle w:val="Hipervnculo"/>
+          <w:color w:val="082A75" w:themeColor="text2"/>
+          <w:u w:val="none"/>
+        </w:rPr>
+        <w:t>returned</w:t>
+      </w:r>
+      <w:r>
+        <w:rPr>
+          <w:rStyle w:val="Hipervnculo"/>
+          <w:color w:val="082A75" w:themeColor="text2"/>
+          <w:u w:val="none"/>
+        </w:rPr>
+        <w:t xml:space="preserve">, </w:t>
+      </w:r>
+      <w:r>
+        <w:rPr>
+          <w:rStyle w:val="Hipervnculo"/>
+          <w:color w:val="082A75" w:themeColor="text2"/>
+          <w:u w:val="none"/>
+        </w:rPr>
+        <w:t>it is</w:t>
+      </w:r>
+      <w:r>
+        <w:rPr>
+          <w:rStyle w:val="Hipervnculo"/>
+          <w:color w:val="082A75" w:themeColor="text2"/>
+          <w:u w:val="none"/>
+        </w:rPr>
+        <w:t xml:space="preserve"> processed, mapping the</w:t>
+      </w:r>
+      <w:r>
+        <w:rPr>
+          <w:rStyle w:val="Hipervnculo"/>
+          <w:color w:val="082A75" w:themeColor="text2"/>
+          <w:u w:val="none"/>
+        </w:rPr>
+        <w:t xml:space="preserve"> different</w:t>
+      </w:r>
+      <w:r>
+        <w:rPr>
+          <w:rStyle w:val="Hipervnculo"/>
+          <w:color w:val="082A75" w:themeColor="text2"/>
+          <w:u w:val="none"/>
+        </w:rPr>
+        <w:t xml:space="preserve"> results with the Data Types </w:t>
+      </w:r>
+      <w:r>
+        <w:rPr>
+          <w:rStyle w:val="Hipervnculo"/>
+          <w:color w:val="082A75" w:themeColor="text2"/>
+          <w:u w:val="none"/>
+        </w:rPr>
+        <w:t>provided by the driver</w:t>
+      </w:r>
+      <w:r>
+        <w:rPr>
+          <w:rStyle w:val="Hipervnculo"/>
+          <w:color w:val="082A75" w:themeColor="text2"/>
+          <w:u w:val="none"/>
+        </w:rPr>
+        <w:t xml:space="preserve"> (Node, Relationship…) and printing them in a proper way. </w:t>
+      </w:r>
+      <w:r>
+        <w:rPr>
+          <w:rStyle w:val="Hipervnculo"/>
+          <w:color w:val="082A75" w:themeColor="text2"/>
+          <w:u w:val="none"/>
+        </w:rPr>
+        <w:t>The result</w:t>
+      </w:r>
+      <w:r>
+        <w:rPr>
+          <w:rStyle w:val="Hipervnculo"/>
+          <w:color w:val="082A75" w:themeColor="text2"/>
+          <w:u w:val="none"/>
+        </w:rPr>
+        <w:t xml:space="preserve"> is prettier than just running the query. The application is </w:t>
+      </w:r>
+      <w:r>
+        <w:rPr>
+          <w:rStyle w:val="Hipervnculo"/>
+          <w:color w:val="082A75" w:themeColor="text2"/>
+          <w:u w:val="none"/>
+        </w:rPr>
+        <w:t>more than</w:t>
+      </w:r>
+      <w:r>
+        <w:rPr>
+          <w:rStyle w:val="Hipervnculo"/>
+          <w:color w:val="082A75" w:themeColor="text2"/>
+          <w:u w:val="none"/>
+        </w:rPr>
+        <w:t xml:space="preserve"> extensible</w:t>
+      </w:r>
+      <w:r>
+        <w:rPr>
+          <w:rStyle w:val="Hipervnculo"/>
+          <w:color w:val="082A75" w:themeColor="text2"/>
+          <w:u w:val="none"/>
+        </w:rPr>
+        <w:t>.</w:t>
+      </w:r>
+      <w:r>
+        <w:rPr>
+          <w:rStyle w:val="Hipervnculo"/>
+          <w:color w:val="082A75" w:themeColor="text2"/>
+          <w:u w:val="none"/>
+        </w:rPr>
+        <w:t xml:space="preserve"> </w:t>
+      </w:r>
+      <w:r>
+        <w:rPr>
+          <w:rStyle w:val="Hipervnculo"/>
+          <w:color w:val="082A75" w:themeColor="text2"/>
+          <w:u w:val="none"/>
+        </w:rPr>
+        <w:t>T</w:t>
+      </w:r>
+      <w:r>
+        <w:rPr>
+          <w:rStyle w:val="Hipervnculo"/>
+          <w:color w:val="082A75" w:themeColor="text2"/>
+          <w:u w:val="none"/>
+        </w:rPr>
+        <w:t>o add new queries</w:t>
+      </w:r>
+      <w:r>
+        <w:rPr>
+          <w:rStyle w:val="Hipervnculo"/>
+          <w:color w:val="082A75" w:themeColor="text2"/>
+          <w:u w:val="none"/>
+        </w:rPr>
+        <w:t>,</w:t>
+      </w:r>
+      <w:r>
+        <w:rPr>
+          <w:rStyle w:val="Hipervnculo"/>
+          <w:color w:val="082A75" w:themeColor="text2"/>
+          <w:u w:val="none"/>
+        </w:rPr>
+        <w:t xml:space="preserve"> </w:t>
+      </w:r>
+      <w:r>
+        <w:rPr>
+          <w:rStyle w:val="Hipervnculo"/>
+          <w:color w:val="082A75" w:themeColor="text2"/>
+          <w:u w:val="none"/>
+        </w:rPr>
+        <w:t>it is as simple as</w:t>
+      </w:r>
+      <w:r>
+        <w:rPr>
+          <w:rStyle w:val="Hipervnculo"/>
+          <w:color w:val="082A75" w:themeColor="text2"/>
+          <w:u w:val="none"/>
+        </w:rPr>
+        <w:t xml:space="preserve"> creating a new class that implements the </w:t>
+      </w:r>
+      <w:proofErr w:type="spellStart"/>
+      <w:r>
+        <w:rPr>
+          <w:rStyle w:val="Hipervnculo"/>
+          <w:color w:val="082A75" w:themeColor="text2"/>
+          <w:u w:val="none"/>
+        </w:rPr>
+        <w:t>MyQuery</w:t>
+      </w:r>
+      <w:proofErr w:type="spellEnd"/>
+      <w:r>
+        <w:rPr>
+          <w:rStyle w:val="Hipervnculo"/>
+          <w:color w:val="082A75" w:themeColor="text2"/>
+          <w:u w:val="none"/>
+        </w:rPr>
+        <w:t xml:space="preserve"> interface and instantiating the controller.</w:t>
+      </w:r>
+      <w:bookmarkStart w:id="0" w:name="_GoBack"/>
+      <w:bookmarkEnd w:id="0"/>
+    </w:p>
+    <w:p>
+      <w:pPr>
         <w:pStyle w:val="Ttulo1"/>
         <w:rPr>
           <w:noProof/>
@@ -3766,6 +4001,7 @@
           <w:noProof/>
           <w:lang w:bidi="es-ES"/>
         </w:rPr>
+        <w:lastRenderedPageBreak/>
         <w:t>7.Optional: GraphGist documentation</w:t>
       </w:r>
     </w:p>
@@ -3922,7 +4158,6 @@
           <w:noProof/>
           <w:lang w:bidi="es-ES"/>
         </w:rPr>
-        <w:lastRenderedPageBreak/>
         <w:t>Postface</w:t>
       </w:r>
     </w:p>
@@ -5422,6 +5657,7 @@
   <w:style w:type="character" w:default="1" w:styleId="Fuentedeprrafopredeter">
     <w:name w:val="Default Paragraph Font"/>
     <w:uiPriority w:val="1"/>
+    <w:semiHidden/>
     <w:unhideWhenUsed/>
   </w:style>
   <w:style w:type="table" w:default="1" w:styleId="Tablanormal">
@@ -5938,6 +6174,7 @@
   </w:compat>
   <w:rsids>
     <w:rsidRoot w:val="00CE5E06"/>
+    <w:rsid w:val="004677E4"/>
     <w:rsid w:val="006176E6"/>
     <w:rsid w:val="007C2A23"/>
     <w:rsid w:val="00847103"/>
@@ -6736,6 +6973,15 @@
 </file>
 
 <file path=customXml/item2.xml><?xml version="1.0" encoding="utf-8"?>
+<?mso-contentType ?>
+<FormTemplates xmlns="http://schemas.microsoft.com/sharepoint/v3/contenttype/forms">
+  <Display>DocumentLibraryForm</Display>
+  <Edit>DocumentLibraryForm</Edit>
+  <New>DocumentLibraryForm</New>
+</FormTemplates>
+</file>
+
+<file path=customXml/item3.xml><?xml version="1.0" encoding="utf-8"?>
 <ct:contentTypeSchema xmlns:ct="http://schemas.microsoft.com/office/2006/metadata/contentType" xmlns:ma="http://schemas.microsoft.com/office/2006/metadata/properties/metaAttributes" ct:_="" ma:_="" ma:contentTypeName="Documento" ma:contentTypeID="0x010100DC1B99A9EEE28F4A8A89E34BAC92DB48" ma:contentTypeVersion="6" ma:contentTypeDescription="Crear nuevo documento." ma:contentTypeScope="" ma:versionID="309f30f92bbbff45f70a8db50a0c4103">
   <xsd:schema xmlns:xsd="http://www.w3.org/2001/XMLSchema" xmlns:xs="http://www.w3.org/2001/XMLSchema" xmlns:p="http://schemas.microsoft.com/office/2006/metadata/properties" xmlns:ns3="8f91c9cd-1aea-4392-8e9d-969038834d6e" xmlns:ns4="3f9cdb6f-52ea-446e-aae9-63bd6a01bccd" targetNamespace="http://schemas.microsoft.com/office/2006/metadata/properties" ma:root="true" ma:fieldsID="95346ce81bc5744113a03afbec27e151" ns3:_="" ns4:_="">
     <xsd:import namespace="8f91c9cd-1aea-4392-8e9d-969038834d6e"/>
@@ -6912,15 +7158,6 @@
 </ct:contentTypeSchema>
 </file>
 
-<file path=customXml/item3.xml><?xml version="1.0" encoding="utf-8"?>
-<?mso-contentType ?>
-<FormTemplates xmlns="http://schemas.microsoft.com/sharepoint/v3/contenttype/forms">
-  <Display>DocumentLibraryForm</Display>
-  <Edit>DocumentLibraryForm</Edit>
-  <New>DocumentLibraryForm</New>
-</FormTemplates>
-</file>
-
 <file path=customXml/item4.xml><?xml version="1.0" encoding="utf-8"?>
 <p:properties xmlns:p="http://schemas.microsoft.com/office/2006/metadata/properties" xmlns:xsi="http://www.w3.org/2001/XMLSchema-instance" xmlns:pc="http://schemas.microsoft.com/office/infopath/2007/PartnerControls">
   <documentManagement/>
@@ -6936,6 +7173,14 @@
 </file>
 
 <file path=customXml/itemProps2.xml><?xml version="1.0" encoding="utf-8"?>
+<ds:datastoreItem xmlns:ds="http://schemas.openxmlformats.org/officeDocument/2006/customXml" ds:itemID="{E1628736-9F4A-4934-A733-0DFF1F40A28B}">
+  <ds:schemaRefs>
+    <ds:schemaRef ds:uri="http://schemas.microsoft.com/sharepoint/v3/contenttype/forms"/>
+  </ds:schemaRefs>
+</ds:datastoreItem>
+</file>
+
+<file path=customXml/itemProps3.xml><?xml version="1.0" encoding="utf-8"?>
 <ds:datastoreItem xmlns:ds="http://schemas.openxmlformats.org/officeDocument/2006/customXml" ds:itemID="{C07F0ADE-F7FA-468F-898B-D72E36C35B9E}">
   <ds:schemaRefs>
     <ds:schemaRef ds:uri="http://schemas.microsoft.com/office/2006/metadata/contentType"/>
@@ -6954,14 +7199,6 @@
 </ds:datastoreItem>
 </file>
 
-<file path=customXml/itemProps3.xml><?xml version="1.0" encoding="utf-8"?>
-<ds:datastoreItem xmlns:ds="http://schemas.openxmlformats.org/officeDocument/2006/customXml" ds:itemID="{E1628736-9F4A-4934-A733-0DFF1F40A28B}">
-  <ds:schemaRefs>
-    <ds:schemaRef ds:uri="http://schemas.microsoft.com/sharepoint/v3/contenttype/forms"/>
-  </ds:schemaRefs>
-</ds:datastoreItem>
-</file>
-
 <file path=customXml/itemProps4.xml><?xml version="1.0" encoding="utf-8"?>
 <ds:datastoreItem xmlns:ds="http://schemas.openxmlformats.org/officeDocument/2006/customXml" ds:itemID="{E37601FB-5E86-4D66-A25E-2990CB57B50B}">
   <ds:schemaRefs>

</xml_diff>